<commit_message>
Added book, updated topic
</commit_message>
<xml_diff>
--- a/Topic.docx
+++ b/Topic.docx
@@ -170,7 +170,21 @@
         <w:rPr>
           <w:lang w:val="en-GB"/>
         </w:rPr>
-        <w:t>Was this due to the fact that retail was booming before Covid and they had no time to manage it? This got me thinking, would it be possible for a store during the midst of Covid to setup a truly good e-commerce store. A store that held thousands of items, fully unique item descriptions with the manufacturers item data, not some manually typed version that was missing half the data that was deemed “unnecessary”. A real, top of line website.</w:t>
+        <w:t xml:space="preserve">Was this due to the fact that retail was booming before </w:t>
+      </w:r>
+      <w:proofErr w:type="gramStart"/>
+      <w:r>
+        <w:rPr>
+          <w:lang w:val="en-GB"/>
+        </w:rPr>
+        <w:t>Covid</w:t>
+      </w:r>
+      <w:proofErr w:type="gramEnd"/>
+      <w:r>
+        <w:rPr>
+          <w:lang w:val="en-GB"/>
+        </w:rPr>
+        <w:t xml:space="preserve"> and they had no time to manage it? This got me thinking, would it be possible for a store during the midst of Covid to setup a truly good e-commerce store. A store that held thousands of items, fully unique item descriptions with the manufacturers item data, not some manually typed version that was missing half the data that was deemed “unnecessary”. A real, top of line website.</w:t>
       </w:r>
     </w:p>
     <w:p>
@@ -202,7 +216,21 @@
         <w:rPr>
           <w:lang w:val="en-GB"/>
         </w:rPr>
-        <w:t>Because of my above reasons, this is why I am interested in seeing if I believe it would be achievable for a business owner to produce their own professional website</w:t>
+        <w:t xml:space="preserve">Because of my above reasons, </w:t>
+      </w:r>
+      <w:proofErr w:type="gramStart"/>
+      <w:r>
+        <w:rPr>
+          <w:lang w:val="en-GB"/>
+        </w:rPr>
+        <w:t>this is why</w:t>
+      </w:r>
+      <w:proofErr w:type="gramEnd"/>
+      <w:r>
+        <w:rPr>
+          <w:lang w:val="en-GB"/>
+        </w:rPr>
+        <w:t xml:space="preserve"> I am interested in seeing if I believe it would be achievable for a business owner to produce their own professional website</w:t>
       </w:r>
       <w:r>
         <w:rPr>
@@ -226,11 +254,6 @@
     </w:p>
     <w:p>
       <w:pPr>
-        <w:rPr>
-          <w:lang w:val="en-GB"/>
-        </w:rPr>
-      </w:pPr>
-      <w:r>
         <w:rPr>
           <w:b/>
           <w:bCs/>
@@ -238,28 +261,10 @@
           <w:szCs w:val="24"/>
           <w:lang w:val="en-GB"/>
         </w:rPr>
-        <w:t>Topic:</w:t>
-      </w:r>
-      <w:r>
-        <w:rPr>
-          <w:lang w:val="en-GB"/>
-        </w:rPr>
-        <w:t xml:space="preserve"> </w:t>
-      </w:r>
-      <w:r>
-        <w:rPr>
-          <w:lang w:val="en-GB"/>
-        </w:rPr>
-        <w:t>E-Commerce</w:t>
-      </w:r>
-    </w:p>
-    <w:p>
-      <w:pPr>
-        <w:rPr>
-          <w:lang w:val="en-GB"/>
-        </w:rPr>
-      </w:pPr>
-      <w:r>
+      </w:pPr>
+    </w:p>
+    <w:p>
+      <w:pPr>
         <w:rPr>
           <w:b/>
           <w:bCs/>
@@ -267,13 +272,148 @@
           <w:szCs w:val="24"/>
           <w:lang w:val="en-GB"/>
         </w:rPr>
+      </w:pPr>
+    </w:p>
+    <w:p>
+      <w:pPr>
+        <w:rPr>
+          <w:b/>
+          <w:bCs/>
+          <w:sz w:val="24"/>
+          <w:szCs w:val="24"/>
+          <w:lang w:val="en-GB"/>
+        </w:rPr>
+      </w:pPr>
+    </w:p>
+    <w:p>
+      <w:pPr>
+        <w:rPr>
+          <w:b/>
+          <w:bCs/>
+          <w:sz w:val="24"/>
+          <w:szCs w:val="24"/>
+          <w:lang w:val="en-GB"/>
+        </w:rPr>
+      </w:pPr>
+    </w:p>
+    <w:p>
+      <w:pPr>
+        <w:rPr>
+          <w:b/>
+          <w:bCs/>
+          <w:sz w:val="24"/>
+          <w:szCs w:val="24"/>
+          <w:lang w:val="en-GB"/>
+        </w:rPr>
+      </w:pPr>
+    </w:p>
+    <w:p>
+      <w:pPr>
+        <w:rPr>
+          <w:b/>
+          <w:bCs/>
+          <w:sz w:val="24"/>
+          <w:szCs w:val="24"/>
+          <w:lang w:val="en-GB"/>
+        </w:rPr>
+      </w:pPr>
+    </w:p>
+    <w:p>
+      <w:pPr>
+        <w:rPr>
+          <w:b/>
+          <w:bCs/>
+          <w:sz w:val="24"/>
+          <w:szCs w:val="24"/>
+          <w:lang w:val="en-GB"/>
+        </w:rPr>
+      </w:pPr>
+    </w:p>
+    <w:p>
+      <w:pPr>
+        <w:rPr>
+          <w:b/>
+          <w:bCs/>
+          <w:sz w:val="24"/>
+          <w:szCs w:val="24"/>
+          <w:lang w:val="en-GB"/>
+        </w:rPr>
+      </w:pPr>
+    </w:p>
+    <w:p>
+      <w:pPr>
+        <w:rPr>
+          <w:b/>
+          <w:bCs/>
+          <w:sz w:val="24"/>
+          <w:szCs w:val="24"/>
+          <w:lang w:val="en-GB"/>
+        </w:rPr>
+      </w:pPr>
+    </w:p>
+    <w:p>
+      <w:pPr>
+        <w:rPr>
+          <w:lang w:val="en-GB"/>
+        </w:rPr>
+      </w:pPr>
+      <w:r>
+        <w:rPr>
+          <w:b/>
+          <w:bCs/>
+          <w:sz w:val="24"/>
+          <w:szCs w:val="24"/>
+          <w:lang w:val="en-GB"/>
+        </w:rPr>
+        <w:lastRenderedPageBreak/>
+        <w:t>Topic:</w:t>
+      </w:r>
+      <w:r>
+        <w:rPr>
+          <w:lang w:val="en-GB"/>
+        </w:rPr>
+        <w:t xml:space="preserve"> </w:t>
+      </w:r>
+      <w:r>
+        <w:rPr>
+          <w:lang w:val="en-GB"/>
+        </w:rPr>
+        <w:t>E-Commerce</w:t>
+      </w:r>
+    </w:p>
+    <w:p>
+      <w:pPr>
+        <w:rPr>
+          <w:lang w:val="en-GB"/>
+        </w:rPr>
+      </w:pPr>
+      <w:r>
+        <w:rPr>
+          <w:b/>
+          <w:bCs/>
+          <w:sz w:val="24"/>
+          <w:szCs w:val="24"/>
+          <w:lang w:val="en-GB"/>
+        </w:rPr>
         <w:t>Research Question:</w:t>
       </w:r>
       <w:r>
         <w:rPr>
           <w:lang w:val="en-GB"/>
         </w:rPr>
-        <w:t xml:space="preserve"> Is it feasible for store owners to single handily produce a professional e-commerce </w:t>
+        <w:t xml:space="preserve"> Is it feasible for store owners to </w:t>
+      </w:r>
+      <w:r>
+        <w:rPr>
+          <w:lang w:val="en-GB"/>
+        </w:rPr>
+        <w:t xml:space="preserve">single handedly </w:t>
+      </w:r>
+      <w:r>
+        <w:rPr>
+          <w:lang w:val="en-GB"/>
+        </w:rPr>
+        <w:t xml:space="preserve">produce a professional e-commerce </w:t>
       </w:r>
       <w:r>
         <w:rPr>
@@ -344,7 +484,7 @@
         <w:rPr>
           <w:lang w:val="en-GB"/>
         </w:rPr>
-        <w:t>Large retail growth = large e-commerce growth</w:t>
+        <w:t>Exponential growth.</w:t>
       </w:r>
     </w:p>
     <w:p>
@@ -362,7 +502,19 @@
         <w:rPr>
           <w:lang w:val="en-GB"/>
         </w:rPr>
-        <w:t>Skills and Qualifications required</w:t>
+        <w:t>Soft and hard s</w:t>
+      </w:r>
+      <w:r>
+        <w:rPr>
+          <w:lang w:val="en-GB"/>
+        </w:rPr>
+        <w:t>kills required</w:t>
+      </w:r>
+      <w:r>
+        <w:rPr>
+          <w:lang w:val="en-GB"/>
+        </w:rPr>
+        <w:t>.</w:t>
       </w:r>
     </w:p>
     <w:p>
@@ -380,7 +532,31 @@
         <w:rPr>
           <w:lang w:val="en-GB"/>
         </w:rPr>
-        <w:t>Competition against larger brands.</w:t>
+        <w:t>Competi</w:t>
+      </w:r>
+      <w:r>
+        <w:rPr>
+          <w:lang w:val="en-GB"/>
+        </w:rPr>
+        <w:t>ng</w:t>
+      </w:r>
+      <w:r>
+        <w:rPr>
+          <w:lang w:val="en-GB"/>
+        </w:rPr>
+        <w:t xml:space="preserve"> against larger brands</w:t>
+      </w:r>
+      <w:r>
+        <w:rPr>
+          <w:lang w:val="en-GB"/>
+        </w:rPr>
+        <w:t xml:space="preserve"> with qualified professionals</w:t>
+      </w:r>
+      <w:r>
+        <w:rPr>
+          <w:lang w:val="en-GB"/>
+        </w:rPr>
+        <w:t>.</w:t>
       </w:r>
     </w:p>
     <w:p>
@@ -411,15 +587,406 @@
       <w:pPr>
         <w:pStyle w:val="NoSpacing"/>
         <w:rPr>
-          <w:lang w:val="en-GB"/>
-        </w:rPr>
-      </w:pPr>
-      <w:r>
-        <w:rPr>
+          <w:b/>
+          <w:bCs/>
+          <w:sz w:val="24"/>
+          <w:szCs w:val="24"/>
+          <w:lang w:val="en-GB"/>
+        </w:rPr>
+      </w:pPr>
+      <w:r>
+        <w:rPr>
+          <w:b/>
+          <w:bCs/>
+          <w:sz w:val="24"/>
+          <w:szCs w:val="24"/>
+          <w:lang w:val="en-GB"/>
+        </w:rPr>
+        <w:t>Resources:</w:t>
+      </w:r>
+    </w:p>
+    <w:p>
+      <w:pPr>
+        <w:pStyle w:val="NoSpacing"/>
+        <w:rPr>
+          <w:lang w:val="en-GB"/>
+        </w:rPr>
+      </w:pPr>
+      <w:r>
+        <w:rPr>
+          <w:lang w:val="en-GB"/>
+        </w:rPr>
+        <w:t>The primary resource that I have decided to use for my research question is The Full Stack Developer by Chris Northwood. The secondary and supporting resources are a variation of statistics gathered from various tech sites and online articles/blogs.</w:t>
+      </w:r>
+    </w:p>
+    <w:p>
+      <w:pPr>
+        <w:pStyle w:val="NoSpacing"/>
+        <w:rPr>
+          <w:lang w:val="en-GB"/>
+        </w:rPr>
+      </w:pPr>
+    </w:p>
+    <w:p>
+      <w:pPr>
+        <w:pStyle w:val="NoSpacing"/>
+        <w:rPr>
+          <w:lang w:val="en-GB"/>
+        </w:rPr>
+      </w:pPr>
+      <w:r>
+        <w:rPr>
+          <w:lang w:val="en-GB"/>
+        </w:rPr>
+        <w:fldChar w:fldCharType="begin"/>
+      </w:r>
+      <w:r>
+        <w:rPr>
+          <w:lang w:val="en-GB"/>
+        </w:rPr>
+        <w:instrText xml:space="preserve"> ADDIN ZOTERO_ITEM CSL_CITATION {"citationID":"3LeQmaCt","properties":{"formattedCitation":"(\\uc0\\u8216{}20 Biggest Ecommerce Challenges In 2022 + Simple Solutions\\uc0\\u8217{} 2022)","plainCitation":"(‘20 Biggest Ecommerce Challenges In 2022 + Simple Solutions’ 2022)","noteIndex":0},"citationItems":[{"id":3,"uris":["http://zotero.org/users/local/LuFMrIEQ/items/2C8YLXWA"],"itemData":{"id":3,"type":"webpage","container-title":"Vue.ai","language":"English","title":"20 Biggest Ecommerce Challenges In 2022 + Simple Solutions","URL":"https://vue.ai/blog/ai-in-retail/ecommerce-challenges-in-2021/","issued":{"date-parts":[["2022",7,19]]}}}],"schema":"https://github.com/citation-style-language/schema/raw/master/csl-citation.json"} </w:instrText>
+      </w:r>
+      <w:r>
+        <w:rPr>
+          <w:lang w:val="en-GB"/>
+        </w:rPr>
+        <w:fldChar w:fldCharType="separate"/>
+      </w:r>
+      <w:r>
+        <w:rPr>
+          <w:rFonts w:ascii="Calibri" w:hAnsi="Calibri" w:cs="Calibri"/>
+          <w:szCs w:val="24"/>
+        </w:rPr>
+        <w:t>(‘20 Biggest Ecommerce Challenges In 2022 + Simple Solutions’ 2022)</w:t>
+      </w:r>
+      <w:r>
+        <w:rPr>
+          <w:lang w:val="en-GB"/>
+        </w:rPr>
+        <w:fldChar w:fldCharType="end"/>
+      </w:r>
+    </w:p>
+    <w:p>
+      <w:pPr>
+        <w:pStyle w:val="NoSpacing"/>
+        <w:rPr>
+          <w:lang w:val="en-GB"/>
+        </w:rPr>
+      </w:pPr>
+    </w:p>
+    <w:p>
+      <w:pPr>
+        <w:pStyle w:val="NoSpacing"/>
+        <w:rPr>
+          <w:lang w:val="en-GB"/>
+        </w:rPr>
+      </w:pPr>
+      <w:r>
+        <w:rPr>
+          <w:lang w:val="en-GB"/>
+        </w:rPr>
+        <w:fldChar w:fldCharType="begin"/>
+      </w:r>
+      <w:r>
+        <w:rPr>
+          <w:lang w:val="en-GB"/>
+        </w:rPr>
+        <w:instrText xml:space="preserve"> ADDIN ZOTERO_ITEM CSL_CITATION {"citationID":"vAg8RAvU","properties":{"formattedCitation":"(Ravishankar 2021)","plainCitation":"(Ravishankar 2021)","noteIndex":0},"citationItems":[{"id":6,"uris":["http://zotero.org/users/local/LuFMrIEQ/items/GQPCCAKT"],"itemData":{"id":6,"type":"webpage","container-title":"Vue.ai","language":"English","title":"Retail Personalization in 2022: The Ultimate Guide","URL":"https://vue.ai/blog/vuecommerce/retail-personalization-in-2021/","author":[{"family":"Ravishankar","given":"Shyam"}],"issued":{"date-parts":[["2021",12,26]]}}}],"schema":"https://github.com/citation-style-language/schema/raw/master/csl-citation.json"} </w:instrText>
+      </w:r>
+      <w:r>
+        <w:rPr>
+          <w:lang w:val="en-GB"/>
+        </w:rPr>
+        <w:fldChar w:fldCharType="separate"/>
+      </w:r>
+      <w:r>
+        <w:rPr>
+          <w:rFonts w:ascii="Calibri" w:hAnsi="Calibri" w:cs="Calibri"/>
+        </w:rPr>
+        <w:t>(Ravishankar 2021)</w:t>
+      </w:r>
+      <w:r>
+        <w:rPr>
+          <w:lang w:val="en-GB"/>
+        </w:rPr>
+        <w:fldChar w:fldCharType="end"/>
+      </w:r>
+    </w:p>
+    <w:p>
+      <w:pPr>
+        <w:pStyle w:val="NoSpacing"/>
+        <w:rPr>
+          <w:lang w:val="en-GB"/>
+        </w:rPr>
+      </w:pPr>
+    </w:p>
+    <w:p>
+      <w:pPr>
+        <w:pStyle w:val="NoSpacing"/>
+        <w:rPr>
+          <w:lang w:val="en-GB"/>
+        </w:rPr>
+      </w:pPr>
+      <w:r>
+        <w:rPr>
+          <w:lang w:val="en-GB"/>
+        </w:rPr>
+        <w:fldChar w:fldCharType="begin"/>
+      </w:r>
+      <w:r>
+        <w:rPr>
+          <w:lang w:val="en-GB"/>
+        </w:rPr>
+        <w:instrText xml:space="preserve"> ADDIN ZOTERO_ITEM CSL_CITATION {"citationID":"2DFnqin6","properties":{"formattedCitation":"(\\uc0\\u8216{}Retail sales, Great Britain: March 2020\\uc0\\u8217{} 2020)","plainCitation":"(‘Retail sales, Great Britain: March 2020’ 2020)","noteIndex":0},"citationItems":[{"id":5,"uris":["http://zotero.org/users/local/LuFMrIEQ/items/SEZM977L"],"itemData":{"id":5,"type":"webpage","container-title":"Office for National Statistics","language":"English","title":"Retail sales, Great Britain: March 2020","URL":"https://www.ons.gov.uk/businessindustryandtrade/retailindustry/bulletins/retailsales/march2020","issued":{"date-parts":[["2020",4,24]]}}}],"schema":"https://github.com/citation-style-language/schema/raw/master/csl-citation.json"} </w:instrText>
+      </w:r>
+      <w:r>
+        <w:rPr>
+          <w:lang w:val="en-GB"/>
+        </w:rPr>
+        <w:fldChar w:fldCharType="separate"/>
+      </w:r>
+      <w:r>
+        <w:rPr>
+          <w:rFonts w:ascii="Calibri" w:hAnsi="Calibri" w:cs="Calibri"/>
+          <w:szCs w:val="24"/>
+        </w:rPr>
+        <w:t>(‘Retail sales, Great Britain: March 2020’ 2020)</w:t>
+      </w:r>
+      <w:r>
+        <w:rPr>
+          <w:lang w:val="en-GB"/>
+        </w:rPr>
+        <w:fldChar w:fldCharType="end"/>
+      </w:r>
+    </w:p>
+    <w:p>
+      <w:pPr>
+        <w:pStyle w:val="NoSpacing"/>
+        <w:rPr>
+          <w:lang w:val="en-GB"/>
+        </w:rPr>
+      </w:pPr>
+    </w:p>
+    <w:p>
+      <w:pPr>
+        <w:pStyle w:val="NoSpacing"/>
+        <w:rPr>
+          <w:lang w:val="en-GB"/>
+        </w:rPr>
+      </w:pPr>
+      <w:r>
+        <w:rPr>
+          <w:lang w:val="en-GB"/>
+        </w:rPr>
+        <w:fldChar w:fldCharType="begin"/>
+      </w:r>
+      <w:r>
+        <w:rPr>
+          <w:lang w:val="en-GB"/>
+        </w:rPr>
+        <w:instrText xml:space="preserve"> ADDIN ZOTERO_ITEM CSL_CITATION {"citationID":"aBh2Op9k","properties":{"formattedCitation":"(Northwood n.d.)","plainCitation":"(Northwood n.d.)","noteIndex":0},"citationItems":[{"id":1,"uris":["http://zotero.org/users/local/LuFMrIEQ/items/TA7HBI99"],"itemData":{"id":1,"type":"book","edition":"1","ISBN":"978-1-4842-4152-3","license":"Chris Northwood 2018","number-of-pages":"XVII, 348","publisher":"Apress Berkeley, CA","title":"The Full Stack Developer","author":[{"family":"Northwood","given":"Chris"}]}}],"schema":"https://github.com/citation-style-language/schema/raw/master/csl-citation.json"} </w:instrText>
+      </w:r>
+      <w:r>
+        <w:rPr>
+          <w:lang w:val="en-GB"/>
+        </w:rPr>
+        <w:fldChar w:fldCharType="separate"/>
+      </w:r>
+      <w:r>
+        <w:rPr>
+          <w:rFonts w:ascii="Calibri" w:hAnsi="Calibri" w:cs="Calibri"/>
+        </w:rPr>
+        <w:t>(Northwood n.d.)</w:t>
+      </w:r>
+      <w:r>
+        <w:rPr>
+          <w:lang w:val="en-GB"/>
+        </w:rPr>
+        <w:fldChar w:fldCharType="end"/>
+      </w:r>
+    </w:p>
+    <w:p>
+      <w:pPr>
+        <w:pStyle w:val="NoSpacing"/>
+        <w:rPr>
+          <w:lang w:val="en-GB"/>
+        </w:rPr>
+      </w:pPr>
+    </w:p>
+    <w:p>
+      <w:pPr>
+        <w:pStyle w:val="NoSpacing"/>
+        <w:rPr>
+          <w:lang w:val="en-GB"/>
+        </w:rPr>
+      </w:pPr>
+      <w:r>
+        <w:rPr>
+          <w:lang w:val="en-GB"/>
+        </w:rPr>
+        <w:fldChar w:fldCharType="begin"/>
+      </w:r>
+      <w:r>
+        <w:rPr>
+          <w:lang w:val="en-GB"/>
+        </w:rPr>
+        <w:instrText xml:space="preserve"> ADDIN ZOTERO_ITEM CSL_CITATION {"citationID":"SbEmwH0S","properties":{"formattedCitation":"(2017)","plainCitation":"(2017)","noteIndex":0},"citationItems":[{"id":4,"uris":["http://zotero.org/users/local/LuFMrIEQ/items/BT5XGKMY"],"itemData":{"id":4,"type":"webpage","container-title":"Nasdaq","language":"English","title":"UK Online Shopping and E-Commerce Statistics for 2017","URL":"https://www.nasdaq.com/articles/uk-online-shopping-and-e-commerce-statistics-2017-2017-03-14","author":[{"family":"","given":"GuruFocus"}],"issued":{"date-parts":[["2017",3,14]]}}}],"schema":"https://github.com/citation-style-language/schema/raw/master/csl-citation.json"} </w:instrText>
+      </w:r>
+      <w:r>
+        <w:rPr>
+          <w:lang w:val="en-GB"/>
+        </w:rPr>
+        <w:fldChar w:fldCharType="separate"/>
+      </w:r>
+      <w:r>
+        <w:rPr>
+          <w:rFonts w:ascii="Calibri" w:hAnsi="Calibri" w:cs="Calibri"/>
+        </w:rPr>
+        <w:t>(2017)</w:t>
+      </w:r>
+      <w:r>
+        <w:rPr>
+          <w:lang w:val="en-GB"/>
+        </w:rPr>
+        <w:fldChar w:fldCharType="end"/>
+      </w:r>
+    </w:p>
+    <w:p>
+      <w:pPr>
+        <w:pStyle w:val="NoSpacing"/>
+        <w:rPr>
+          <w:lang w:val="en-GB"/>
+        </w:rPr>
+      </w:pPr>
+    </w:p>
+    <w:p>
+      <w:pPr>
+        <w:pStyle w:val="NoSpacing"/>
+        <w:rPr>
+          <w:lang w:val="en-GB"/>
+        </w:rPr>
+      </w:pPr>
+      <w:r>
+        <w:rPr>
+          <w:lang w:val="en-GB"/>
+        </w:rPr>
+        <w:fldChar w:fldCharType="begin"/>
+      </w:r>
+      <w:r>
+        <w:rPr>
+          <w:lang w:val="en-GB"/>
+        </w:rPr>
+        <w:instrText xml:space="preserve"> ADDIN ZOTERO_ITEM CSL_CITATION {"citationID":"B8zP3FN4","properties":{"formattedCitation":"(2021)","plainCitation":"(2021)","noteIndex":0},"citationItems":[{"id":7,"uris":["http://zotero.org/users/local/LuFMrIEQ/items/DUBI4425"],"itemData":{"id":7,"type":"webpage","container-title":"Indeed","language":"English","title":"What Is a Computer Science Degree? (With Skills and Careers)","URL":"https://uk.indeed.com/career-advice/career-development/computer-science-degree","author":[{"family":"","given":"Indeed Editorial Team"}],"issued":{"date-parts":[["2021",11,30]]}}}],"schema":"https://github.com/citation-style-language/schema/raw/master/csl-citation.json"} </w:instrText>
+      </w:r>
+      <w:r>
+        <w:rPr>
+          <w:lang w:val="en-GB"/>
+        </w:rPr>
+        <w:fldChar w:fldCharType="separate"/>
+      </w:r>
+      <w:r>
+        <w:rPr>
+          <w:rFonts w:ascii="Calibri" w:hAnsi="Calibri" w:cs="Calibri"/>
+        </w:rPr>
+        <w:t>(2021)</w:t>
+      </w:r>
+      <w:r>
+        <w:rPr>
+          <w:lang w:val="en-GB"/>
+        </w:rPr>
+        <w:fldChar w:fldCharType="end"/>
+      </w:r>
+    </w:p>
+    <w:p>
+      <w:pPr>
+        <w:pStyle w:val="NoSpacing"/>
+        <w:rPr>
+          <w:lang w:val="en-GB"/>
+        </w:rPr>
+      </w:pPr>
+    </w:p>
+    <w:p>
+      <w:pPr>
+        <w:pStyle w:val="NoSpacing"/>
+        <w:rPr>
+          <w:lang w:val="en-GB"/>
+        </w:rPr>
+      </w:pPr>
+    </w:p>
+    <w:p>
+      <w:pPr>
+        <w:pStyle w:val="NoSpacing"/>
+        <w:rPr>
+          <w:b/>
+          <w:bCs/>
+          <w:sz w:val="24"/>
+          <w:szCs w:val="24"/>
+          <w:lang w:val="en-GB"/>
+        </w:rPr>
+      </w:pPr>
+      <w:r>
+        <w:rPr>
+          <w:b/>
+          <w:bCs/>
+          <w:sz w:val="24"/>
+          <w:szCs w:val="24"/>
+          <w:lang w:val="en-GB"/>
+        </w:rPr>
+        <w:t>Feedback Changes:</w:t>
+      </w:r>
+    </w:p>
+    <w:p>
+      <w:pPr>
+        <w:pStyle w:val="NoSpacing"/>
+        <w:rPr>
+          <w:lang w:val="en-GB"/>
+        </w:rPr>
+      </w:pPr>
+      <w:r>
+        <w:rPr>
+          <w:lang w:val="en-GB"/>
+        </w:rPr>
+        <w:t>Having received feedback on my initial submission I have went a head and added more research in to the</w:t>
+      </w:r>
+      <w:r>
+        <w:rPr>
+          <w:lang w:val="en-GB"/>
+        </w:rPr>
+        <w:t xml:space="preserve"> topic of my choice. I have also found a reliable and trustworthy primary source to base what can be described as core skills and principles required to be a successful web developer in the current era of web development.</w:t>
+      </w:r>
+    </w:p>
+    <w:p>
+      <w:pPr>
+        <w:pStyle w:val="NoSpacing"/>
+        <w:rPr>
+          <w:lang w:val="en-GB"/>
+        </w:rPr>
+      </w:pPr>
+    </w:p>
+    <w:p>
+      <w:pPr>
+        <w:rPr>
+          <w:b/>
+          <w:bCs/>
+          <w:lang w:val="en-GB"/>
+        </w:rPr>
+      </w:pPr>
+      <w:r>
+        <w:rPr>
+          <w:b/>
+          <w:bCs/>
+          <w:lang w:val="en-GB"/>
+        </w:rPr>
+        <w:br w:type="page"/>
+      </w:r>
+      <w:r>
+        <w:rPr>
+          <w:b/>
+          <w:bCs/>
           <w:lang w:val="en-GB"/>
         </w:rPr>
         <w:lastRenderedPageBreak/>
-        <w:t>20 Biggest Ecommerce Challenges In 2022 + Simple Solutions</w:t>
+        <w:t>Proving Thesis:</w:t>
       </w:r>
     </w:p>
     <w:p>
@@ -429,11 +996,31 @@
           <w:lang w:val="en-GB"/>
         </w:rPr>
       </w:pPr>
-      <w:r>
-        <w:rPr>
-          <w:lang w:val="en-GB"/>
-        </w:rPr>
-        <w:t>Team Vue.ai</w:t>
+      <w:proofErr w:type="gramStart"/>
+      <w:r>
+        <w:rPr>
+          <w:lang w:val="en-GB"/>
+        </w:rPr>
+        <w:t>In order to</w:t>
+      </w:r>
+      <w:proofErr w:type="gramEnd"/>
+      <w:r>
+        <w:rPr>
+          <w:lang w:val="en-GB"/>
+        </w:rPr>
+        <w:t xml:space="preserve"> prove my thesis, I am going to lay out a list of essential soft and hard skills required to be a web developer and also the specific challenges that are faced when creating an ecommerce shop that is expected to meet the high standards set by the Covid-19 pandemic and </w:t>
+      </w:r>
+      <w:r>
+        <w:rPr>
+          <w:lang w:val="en-GB"/>
+        </w:rPr>
+        <w:t>large-scale</w:t>
+      </w:r>
+      <w:r>
+        <w:rPr>
+          <w:lang w:val="en-GB"/>
+        </w:rPr>
+        <w:t xml:space="preserve"> brands. Listed below are examples of the standards that are to be meet when providing an online experience to a web user.</w:t>
       </w:r>
     </w:p>
     <w:p>
@@ -447,39 +1034,605 @@
     <w:p>
       <w:pPr>
         <w:pStyle w:val="NoSpacing"/>
-        <w:rPr>
-          <w:lang w:val="en-GB"/>
-        </w:rPr>
-      </w:pPr>
-      <w:r>
-        <w:rPr>
-          <w:lang w:val="en-GB"/>
-        </w:rPr>
-        <w:t>UK Online Shopping and E-Commerce Statistics for 2017</w:t>
+        <w:numPr>
+          <w:ilvl w:val="0"/>
+          <w:numId w:val="2"/>
+        </w:numPr>
+        <w:rPr>
+          <w:lang w:val="en-GB"/>
+        </w:rPr>
+      </w:pPr>
+      <w:r>
+        <w:rPr>
+          <w:lang w:val="en-GB"/>
+        </w:rPr>
+        <w:t xml:space="preserve">Users expect a personal, unique experience that has been thought out and </w:t>
+      </w:r>
+      <w:r>
+        <w:rPr>
+          <w:lang w:val="en-GB"/>
+        </w:rPr>
+        <w:t xml:space="preserve">tailor </w:t>
+      </w:r>
+      <w:r>
+        <w:rPr>
+          <w:lang w:val="en-GB"/>
+        </w:rPr>
+        <w:t xml:space="preserve">designed to suit their expectations. To achieve this standard of professionalism, a well thought out and planned website that accounts for multiple </w:t>
+      </w:r>
+      <w:r>
+        <w:rPr>
+          <w:lang w:val="en-GB"/>
+        </w:rPr>
+        <w:t>devices is required</w:t>
+      </w:r>
+      <w:r>
+        <w:rPr>
+          <w:lang w:val="en-GB"/>
+        </w:rPr>
+        <w:t>.</w:t>
+      </w:r>
+      <w:r>
+        <w:rPr>
+          <w:lang w:val="en-GB"/>
+        </w:rPr>
+        <w:br/>
+      </w:r>
+      <w:r>
+        <w:rPr>
+          <w:lang w:val="en-GB"/>
+        </w:rPr>
+        <w:br/>
+      </w:r>
+      <w:r>
+        <w:rPr>
+          <w:b/>
+          <w:bCs/>
+          <w:u w:val="single"/>
+          <w:lang w:val="en-GB"/>
+        </w:rPr>
+        <w:t>Evidence:</w:t>
+      </w:r>
+      <w:r>
+        <w:rPr>
+          <w:lang w:val="en-GB"/>
+        </w:rPr>
+        <w:t xml:space="preserve"> </w:t>
+      </w:r>
+      <w:r>
+        <w:rPr>
+          <w:lang w:val="en-GB"/>
+        </w:rPr>
+        <w:t>“68% of consumers say they have higher expectations for businesses digital capabilities since Covid-19</w:t>
+      </w:r>
+      <w:r>
+        <w:rPr>
+          <w:lang w:val="en-GB"/>
+        </w:rPr>
+        <w:t>.</w:t>
+      </w:r>
+      <w:r>
+        <w:rPr>
+          <w:lang w:val="en-GB"/>
+        </w:rPr>
+        <w:t>” - Salesforce</w:t>
+      </w:r>
+      <w:r>
+        <w:rPr>
+          <w:lang w:val="en-GB"/>
+        </w:rPr>
+        <w:br/>
+      </w:r>
+      <w:r>
+        <w:rPr>
+          <w:lang w:val="en-GB"/>
+        </w:rPr>
+        <w:br/>
+        <w:t>“Design has a 75% influence on a websites credibility.” – Web FX</w:t>
+      </w:r>
+      <w:r>
+        <w:rPr>
+          <w:lang w:val="en-GB"/>
+        </w:rPr>
+        <w:br/>
+      </w:r>
+      <w:r>
+        <w:rPr>
+          <w:lang w:val="en-GB"/>
+        </w:rPr>
+        <w:br/>
+        <w:t xml:space="preserve">“92.4% of internet users prefer using their phones” – Data </w:t>
+      </w:r>
+      <w:proofErr w:type="spellStart"/>
+      <w:r>
+        <w:rPr>
+          <w:lang w:val="en-GB"/>
+        </w:rPr>
+        <w:t>Reportal</w:t>
+      </w:r>
+      <w:proofErr w:type="spellEnd"/>
+      <w:r>
+        <w:rPr>
+          <w:lang w:val="en-GB"/>
+        </w:rPr>
+        <w:br/>
       </w:r>
     </w:p>
     <w:p>
       <w:pPr>
         <w:pStyle w:val="NoSpacing"/>
-        <w:rPr>
-          <w:lang w:val="en-GB"/>
-        </w:rPr>
-      </w:pPr>
-      <w:r>
-        <w:rPr>
-          <w:lang w:val="en-GB"/>
-        </w:rPr>
-        <w:t>Nasdaq</w:t>
+        <w:numPr>
+          <w:ilvl w:val="0"/>
+          <w:numId w:val="2"/>
+        </w:numPr>
+        <w:rPr>
+          <w:lang w:val="en-GB"/>
+        </w:rPr>
+      </w:pPr>
+      <w:r>
+        <w:rPr>
+          <w:lang w:val="en-GB"/>
+        </w:rPr>
+        <w:t>A professional website must include custom content such as graphics and videos that have been designed to pull the user in and retain their focus for as long as necessary. Customers will judge a website upon its first appearance</w:t>
+      </w:r>
+      <w:r>
+        <w:rPr>
+          <w:lang w:val="en-GB"/>
+        </w:rPr>
+        <w:t>, so custom content it their to keep them interested in the website’s products.</w:t>
+      </w:r>
+      <w:r>
+        <w:rPr>
+          <w:lang w:val="en-GB"/>
+        </w:rPr>
+        <w:br/>
+      </w:r>
+      <w:r>
+        <w:rPr>
+          <w:lang w:val="en-GB"/>
+        </w:rPr>
+        <w:br/>
+      </w:r>
+      <w:r>
+        <w:rPr>
+          <w:b/>
+          <w:bCs/>
+          <w:u w:val="single"/>
+          <w:lang w:val="en-GB"/>
+        </w:rPr>
+        <w:t>Evidence:</w:t>
+      </w:r>
+      <w:r>
+        <w:rPr>
+          <w:lang w:val="en-GB"/>
+        </w:rPr>
+        <w:t xml:space="preserve"> “Users spend on average of 0.05 seconds deciding whether to stay on your site or leave.”- SWEOR</w:t>
+      </w:r>
+      <w:r>
+        <w:rPr>
+          <w:lang w:val="en-GB"/>
+        </w:rPr>
+        <w:br/>
+      </w:r>
+      <w:r>
+        <w:rPr>
+          <w:lang w:val="en-GB"/>
+        </w:rPr>
+        <w:br/>
+        <w:t>“When you switch to a video background, there is a 138% improvement in conversion rate.” – Website Builder Expert, Sprout</w:t>
+      </w:r>
+      <w:r>
+        <w:rPr>
+          <w:lang w:val="en-GB"/>
+        </w:rPr>
+        <w:br/>
       </w:r>
     </w:p>
     <w:p>
       <w:pPr>
         <w:pStyle w:val="NoSpacing"/>
-        <w:rPr>
-          <w:lang w:val="en-GB"/>
-        </w:rPr>
-      </w:pPr>
-    </w:p>
+        <w:numPr>
+          <w:ilvl w:val="0"/>
+          <w:numId w:val="2"/>
+        </w:numPr>
+        <w:rPr>
+          <w:lang w:val="en-GB"/>
+        </w:rPr>
+      </w:pPr>
+      <w:r>
+        <w:rPr>
+          <w:lang w:val="en-GB"/>
+        </w:rPr>
+        <w:t>To</w:t>
+      </w:r>
+      <w:r>
+        <w:rPr>
+          <w:lang w:val="en-GB"/>
+        </w:rPr>
+        <w:t xml:space="preserve"> keep up with such demand for high quality content, a full stack web developer must possess hard skills such as being able to use Adobe XD for planning/prototyping, Adobe Illustrator for graphics, Adobe </w:t>
+      </w:r>
+      <w:r>
+        <w:rPr>
+          <w:lang w:val="en-GB"/>
+        </w:rPr>
+        <w:t>Photoshop,</w:t>
+      </w:r>
+      <w:r>
+        <w:rPr>
+          <w:lang w:val="en-GB"/>
+        </w:rPr>
+        <w:t xml:space="preserve"> or GIMP for image processing (product images)</w:t>
+      </w:r>
+      <w:r>
+        <w:rPr>
+          <w:lang w:val="en-GB"/>
+        </w:rPr>
+        <w:t xml:space="preserve"> and Adobe After Effects for motion videos.</w:t>
+      </w:r>
+      <w:r>
+        <w:rPr>
+          <w:lang w:val="en-GB"/>
+        </w:rPr>
+        <w:br/>
+      </w:r>
+      <w:r>
+        <w:rPr>
+          <w:lang w:val="en-GB"/>
+        </w:rPr>
+        <w:br/>
+      </w:r>
+      <w:r>
+        <w:rPr>
+          <w:b/>
+          <w:bCs/>
+          <w:u w:val="single"/>
+          <w:lang w:val="en-GB"/>
+        </w:rPr>
+        <w:t>Evidence:</w:t>
+      </w:r>
+      <w:r>
+        <w:rPr>
+          <w:b/>
+          <w:bCs/>
+          <w:lang w:val="en-GB"/>
+        </w:rPr>
+        <w:t xml:space="preserve"> </w:t>
+      </w:r>
+      <w:r>
+        <w:rPr>
+          <w:lang w:val="en-GB"/>
+        </w:rPr>
+        <w:t>“</w:t>
+      </w:r>
+      <w:r>
+        <w:rPr>
+          <w:lang w:val="en-GB"/>
+        </w:rPr>
+        <w:t>78% of shoppers want ecommerce sites to include more images on their product pages</w:t>
+      </w:r>
+      <w:r>
+        <w:rPr>
+          <w:lang w:val="en-GB"/>
+        </w:rPr>
+        <w:t xml:space="preserve">” </w:t>
+      </w:r>
+      <w:r>
+        <w:rPr>
+          <w:lang w:val="en-GB"/>
+        </w:rPr>
+        <w:t>–</w:t>
+      </w:r>
+      <w:r>
+        <w:rPr>
+          <w:lang w:val="en-GB"/>
+        </w:rPr>
+        <w:t xml:space="preserve"> Hootsuite</w:t>
+      </w:r>
+      <w:r>
+        <w:rPr>
+          <w:lang w:val="en-GB"/>
+        </w:rPr>
+        <w:br/>
+      </w:r>
+      <w:r>
+        <w:rPr>
+          <w:lang w:val="en-GB"/>
+        </w:rPr>
+        <w:br/>
+        <w:t>Indeed.com lists that the average completion for a computing science degree could set you back either 3 years if your full-time, or 5 years if your part time. Some of the skills acquired from these courses are languages such as HTML, CSS, JavaScript, and software skills such as Adobe creative suit.</w:t>
+      </w:r>
+      <w:r>
+        <w:rPr>
+          <w:lang w:val="en-GB"/>
+        </w:rPr>
+        <w:br/>
+      </w:r>
+      <w:r>
+        <w:rPr>
+          <w:lang w:val="en-GB"/>
+        </w:rPr>
+        <w:br/>
+        <w:t xml:space="preserve">From looking at other various universities around Ireland, </w:t>
+      </w:r>
+      <w:proofErr w:type="gramStart"/>
+      <w:r>
+        <w:rPr>
+          <w:lang w:val="en-GB"/>
+        </w:rPr>
+        <w:t>it is clear that the</w:t>
+      </w:r>
+      <w:proofErr w:type="gramEnd"/>
+      <w:r>
+        <w:rPr>
+          <w:lang w:val="en-GB"/>
+        </w:rPr>
+        <w:t xml:space="preserve"> time frame for the above completion time is similar no matter that location that the course is taken.</w:t>
+      </w:r>
+    </w:p>
+    <w:p>
+      <w:pPr>
+        <w:rPr>
+          <w:lang w:val="en-GB"/>
+        </w:rPr>
+      </w:pPr>
+      <w:r>
+        <w:rPr>
+          <w:lang w:val="en-GB"/>
+        </w:rPr>
+        <w:br w:type="page"/>
+      </w:r>
+    </w:p>
+    <w:sdt>
+      <w:sdtPr>
+        <w:id w:val="-2033336133"/>
+        <w:docPartObj>
+          <w:docPartGallery w:val="Bibliographies"/>
+          <w:docPartUnique/>
+        </w:docPartObj>
+      </w:sdtPr>
+      <w:sdtEndPr>
+        <w:rPr>
+          <w:rFonts w:asciiTheme="minorHAnsi" w:eastAsiaTheme="minorHAnsi" w:hAnsiTheme="minorHAnsi" w:cstheme="minorBidi"/>
+          <w:color w:val="auto"/>
+          <w:sz w:val="22"/>
+          <w:szCs w:val="22"/>
+          <w:lang w:val="en-IE"/>
+        </w:rPr>
+      </w:sdtEndPr>
+      <w:sdtContent>
+        <w:p>
+          <w:pPr>
+            <w:pStyle w:val="Heading1"/>
+          </w:pPr>
+          <w:r>
+            <w:t>Bibliography</w:t>
+          </w:r>
+        </w:p>
+        <w:sdt>
+          <w:sdtPr>
+            <w:id w:val="111145805"/>
+            <w:bibliography/>
+          </w:sdtPr>
+          <w:sdtContent>
+            <w:p>
+              <w:pPr>
+                <w:pStyle w:val="Bibliography"/>
+                <w:rPr>
+                  <w:rFonts w:ascii="Calibri" w:hAnsi="Calibri" w:cs="Calibri"/>
+                </w:rPr>
+              </w:pPr>
+              <w:r>
+                <w:fldChar w:fldCharType="begin"/>
+              </w:r>
+              <w:r>
+                <w:instrText xml:space="preserve"> ADDIN ZOTERO_BIBL {"uncited":[],"omitted":[],"custom":[]} CSL_BIBLIOGRAPHY </w:instrText>
+              </w:r>
+              <w:r>
+                <w:fldChar w:fldCharType="separate"/>
+              </w:r>
+              <w:r>
+                <w:rPr>
+                  <w:rFonts w:ascii="Calibri" w:hAnsi="Calibri" w:cs="Calibri"/>
+                </w:rPr>
+                <w:t xml:space="preserve">20 Biggest Ecommerce Challenges In 2022 + Simple Solutions [online] (2022) </w:t>
+              </w:r>
+              <w:r>
+                <w:rPr>
+                  <w:rFonts w:ascii="Calibri" w:hAnsi="Calibri" w:cs="Calibri"/>
+                  <w:i/>
+                  <w:iCs/>
+                </w:rPr>
+                <w:t>Vue.ai</w:t>
+              </w:r>
+              <w:r>
+                <w:rPr>
+                  <w:rFonts w:ascii="Calibri" w:hAnsi="Calibri" w:cs="Calibri"/>
+                </w:rPr>
+                <w:t>, available: https://vue.ai/blog/ai-in-retail/ecommerce-challenges-in-2021/.</w:t>
+              </w:r>
+            </w:p>
+            <w:p>
+              <w:pPr>
+                <w:pStyle w:val="Bibliography"/>
+                <w:rPr>
+                  <w:rFonts w:ascii="Calibri" w:hAnsi="Calibri" w:cs="Calibri"/>
+                </w:rPr>
+              </w:pPr>
+              <w:proofErr w:type="spellStart"/>
+              <w:r>
+                <w:rPr>
+                  <w:rFonts w:ascii="Calibri" w:hAnsi="Calibri" w:cs="Calibri"/>
+                </w:rPr>
+                <w:t>GuruFocus</w:t>
+              </w:r>
+              <w:proofErr w:type="spellEnd"/>
+              <w:r>
+                <w:rPr>
+                  <w:rFonts w:ascii="Calibri" w:hAnsi="Calibri" w:cs="Calibri"/>
+                </w:rPr>
+                <w:t xml:space="preserve"> (2017) UK Online Shopping and E-Commerce Statistics for 2017 [online], </w:t>
+              </w:r>
+              <w:r>
+                <w:rPr>
+                  <w:rFonts w:ascii="Calibri" w:hAnsi="Calibri" w:cs="Calibri"/>
+                  <w:i/>
+                  <w:iCs/>
+                </w:rPr>
+                <w:t>Nasdaq</w:t>
+              </w:r>
+              <w:r>
+                <w:rPr>
+                  <w:rFonts w:ascii="Calibri" w:hAnsi="Calibri" w:cs="Calibri"/>
+                </w:rPr>
+                <w:t>, available: https://www.nasdaq.com/articles/uk-online-shopping-and-e-commerce-statistics-2017-2017-03-14.</w:t>
+              </w:r>
+            </w:p>
+            <w:p>
+              <w:pPr>
+                <w:pStyle w:val="Bibliography"/>
+                <w:rPr>
+                  <w:rFonts w:ascii="Calibri" w:hAnsi="Calibri" w:cs="Calibri"/>
+                </w:rPr>
+              </w:pPr>
+              <w:proofErr w:type="gramStart"/>
+              <w:r>
+                <w:rPr>
+                  <w:rFonts w:ascii="Calibri" w:hAnsi="Calibri" w:cs="Calibri"/>
+                </w:rPr>
+                <w:t>Indeed</w:t>
+              </w:r>
+              <w:proofErr w:type="gramEnd"/>
+              <w:r>
+                <w:rPr>
+                  <w:rFonts w:ascii="Calibri" w:hAnsi="Calibri" w:cs="Calibri"/>
+                </w:rPr>
+                <w:t xml:space="preserve"> Editorial Team (2021) What Is a Computer Science Degree? (With Skills and Careers) [online], </w:t>
+              </w:r>
+              <w:r>
+                <w:rPr>
+                  <w:rFonts w:ascii="Calibri" w:hAnsi="Calibri" w:cs="Calibri"/>
+                  <w:i/>
+                  <w:iCs/>
+                </w:rPr>
+                <w:t>Indeed</w:t>
+              </w:r>
+              <w:r>
+                <w:rPr>
+                  <w:rFonts w:ascii="Calibri" w:hAnsi="Calibri" w:cs="Calibri"/>
+                </w:rPr>
+                <w:t>, available: https://uk.indeed.com/career-advice/career-development/computer-science-degree.</w:t>
+              </w:r>
+            </w:p>
+            <w:p>
+              <w:pPr>
+                <w:pStyle w:val="Bibliography"/>
+                <w:rPr>
+                  <w:rFonts w:ascii="Calibri" w:hAnsi="Calibri" w:cs="Calibri"/>
+                </w:rPr>
+              </w:pPr>
+              <w:r>
+                <w:rPr>
+                  <w:rFonts w:ascii="Calibri" w:hAnsi="Calibri" w:cs="Calibri"/>
+                </w:rPr>
+                <w:t xml:space="preserve">Northwood, C. (n.d.) </w:t>
+              </w:r>
+              <w:r>
+                <w:rPr>
+                  <w:rFonts w:ascii="Calibri" w:hAnsi="Calibri" w:cs="Calibri"/>
+                  <w:i/>
+                  <w:iCs/>
+                </w:rPr>
+                <w:t>The Full Stack Developer</w:t>
+              </w:r>
+              <w:r>
+                <w:rPr>
+                  <w:rFonts w:ascii="Calibri" w:hAnsi="Calibri" w:cs="Calibri"/>
+                </w:rPr>
+                <w:t xml:space="preserve">, 1st ed, </w:t>
+              </w:r>
+              <w:proofErr w:type="spellStart"/>
+              <w:r>
+                <w:rPr>
+                  <w:rFonts w:ascii="Calibri" w:hAnsi="Calibri" w:cs="Calibri"/>
+                </w:rPr>
+                <w:t>Apress</w:t>
+              </w:r>
+              <w:proofErr w:type="spellEnd"/>
+              <w:r>
+                <w:rPr>
+                  <w:rFonts w:ascii="Calibri" w:hAnsi="Calibri" w:cs="Calibri"/>
+                </w:rPr>
+                <w:t xml:space="preserve"> Berkeley, CA.</w:t>
+              </w:r>
+            </w:p>
+            <w:p>
+              <w:pPr>
+                <w:pStyle w:val="Bibliography"/>
+                <w:rPr>
+                  <w:rFonts w:ascii="Calibri" w:hAnsi="Calibri" w:cs="Calibri"/>
+                </w:rPr>
+              </w:pPr>
+              <w:r>
+                <w:rPr>
+                  <w:rFonts w:ascii="Calibri" w:hAnsi="Calibri" w:cs="Calibri"/>
+                </w:rPr>
+                <w:t xml:space="preserve">Ravishankar, S. (2021) Retail Personalization in 2022: The Ultimate Guide [online], </w:t>
+              </w:r>
+              <w:r>
+                <w:rPr>
+                  <w:rFonts w:ascii="Calibri" w:hAnsi="Calibri" w:cs="Calibri"/>
+                  <w:i/>
+                  <w:iCs/>
+                </w:rPr>
+                <w:t>Vue.ai</w:t>
+              </w:r>
+              <w:r>
+                <w:rPr>
+                  <w:rFonts w:ascii="Calibri" w:hAnsi="Calibri" w:cs="Calibri"/>
+                </w:rPr>
+                <w:t>, available: https://vue.ai/blog/vuecommerce/retail-personalization-in-2021/.</w:t>
+              </w:r>
+            </w:p>
+            <w:p>
+              <w:pPr>
+                <w:pStyle w:val="Bibliography"/>
+                <w:rPr>
+                  <w:rFonts w:ascii="Calibri" w:hAnsi="Calibri" w:cs="Calibri"/>
+                </w:rPr>
+              </w:pPr>
+              <w:r>
+                <w:rPr>
+                  <w:rFonts w:ascii="Calibri" w:hAnsi="Calibri" w:cs="Calibri"/>
+                </w:rPr>
+                <w:t xml:space="preserve">Retail Sales, Great Britain: March 2020 [online] (2020) </w:t>
+              </w:r>
+              <w:r>
+                <w:rPr>
+                  <w:rFonts w:ascii="Calibri" w:hAnsi="Calibri" w:cs="Calibri"/>
+                  <w:i/>
+                  <w:iCs/>
+                </w:rPr>
+                <w:t>Office for National Statistics</w:t>
+              </w:r>
+              <w:r>
+                <w:rPr>
+                  <w:rFonts w:ascii="Calibri" w:hAnsi="Calibri" w:cs="Calibri"/>
+                </w:rPr>
+                <w:t>, available: https://www.ons.gov.uk/businessindustryandtrade/retailindustry/bulletins/retailsales/march2020.</w:t>
+              </w:r>
+            </w:p>
+            <w:p>
+              <w:pPr>
+                <w:pStyle w:val="Bibliography"/>
+              </w:pPr>
+              <w:r>
+                <w:fldChar w:fldCharType="end"/>
+              </w:r>
+            </w:p>
+          </w:sdtContent>
+        </w:sdt>
+      </w:sdtContent>
+    </w:sdt>
     <w:p>
       <w:pPr>
         <w:pStyle w:val="NoSpacing"/>
@@ -487,62 +1640,6 @@
           <w:lang w:val="en-GB"/>
         </w:rPr>
       </w:pPr>
-      <w:r>
-        <w:rPr>
-          <w:lang w:val="en-GB"/>
-        </w:rPr>
-        <w:t>Retail Sales, Great Britain: March 2020</w:t>
-      </w:r>
-    </w:p>
-    <w:p>
-      <w:pPr>
-        <w:pStyle w:val="NoSpacing"/>
-        <w:rPr>
-          <w:lang w:val="en-GB"/>
-        </w:rPr>
-      </w:pPr>
-      <w:r>
-        <w:rPr>
-          <w:lang w:val="en-GB"/>
-        </w:rPr>
-        <w:t>Ons.gov.uk</w:t>
-      </w:r>
-    </w:p>
-    <w:p>
-      <w:pPr>
-        <w:pStyle w:val="NoSpacing"/>
-        <w:rPr>
-          <w:lang w:val="en-GB"/>
-        </w:rPr>
-      </w:pPr>
-    </w:p>
-    <w:p>
-      <w:pPr>
-        <w:pStyle w:val="NoSpacing"/>
-        <w:rPr>
-          <w:lang w:val="en-GB"/>
-        </w:rPr>
-      </w:pPr>
-      <w:r>
-        <w:rPr>
-          <w:lang w:val="en-GB"/>
-        </w:rPr>
-        <w:t>Retail Personalization in 2022: The Ultimate Guide</w:t>
-      </w:r>
-    </w:p>
-    <w:p>
-      <w:pPr>
-        <w:pStyle w:val="NoSpacing"/>
-        <w:rPr>
-          <w:lang w:val="en-GB"/>
-        </w:rPr>
-      </w:pPr>
-      <w:r>
-        <w:rPr>
-          <w:lang w:val="en-GB"/>
-        </w:rPr>
-        <w:t>Shyam Ravishankar – Digital Marketing Manager</w:t>
-      </w:r>
     </w:p>
     <w:sectPr>
       <w:pgSz w:w="11906" w:h="16838"/>
@@ -552,6 +1649,56 @@
     </w:sectPr>
   </w:body>
 </w:document>
+</file>
+
+<file path=word/endnotes.xml><?xml version="1.0" encoding="utf-8"?>
+<w:endnotes xmlns:wpc="http://schemas.microsoft.com/office/word/2010/wordprocessingCanvas" xmlns:cx="http://schemas.microsoft.com/office/drawing/2014/chartex" xmlns:cx1="http://schemas.microsoft.com/office/drawing/2015/9/8/chartex" xmlns:cx2="http://schemas.microsoft.com/office/drawing/2015/10/21/chartex" xmlns:cx3="http://schemas.microsoft.com/office/drawing/2016/5/9/chartex" xmlns:cx4="http://schemas.microsoft.com/office/drawing/2016/5/10/chartex" xmlns:cx5="http://schemas.microsoft.com/office/drawing/2016/5/11/chartex" xmlns:cx6="http://schemas.microsoft.com/office/drawing/2016/5/12/chartex" xmlns:cx7="http://schemas.microsoft.com/office/drawing/2016/5/13/chartex" xmlns:cx8="http://schemas.microsoft.com/office/drawing/2016/5/14/chartex" xmlns:mc="http://schemas.openxmlformats.org/markup-compatibility/2006" xmlns:aink="http://schemas.microsoft.com/office/drawing/2016/ink" xmlns:am3d="http://schemas.microsoft.com/office/drawing/2017/model3d" xmlns:o="urn:schemas-microsoft-com:office:office" xmlns:oel="http://schemas.microsoft.com/office/2019/extlst" xmlns:r="http://schemas.openxmlformats.org/officeDocument/2006/relationships" xmlns:m="http://schemas.openxmlformats.org/officeDocument/2006/math" xmlns:v="urn:schemas-microsoft-com:vml" xmlns:wp14="http://schemas.microsoft.com/office/word/2010/wordprocessingDrawing" xmlns:wp="http://schemas.openxmlformats.org/drawingml/2006/wordprocessingDrawing" xmlns:w10="urn:schemas-microsoft-com:office:word" xmlns:w="http://schemas.openxmlformats.org/wordprocessingml/2006/main" xmlns:w14="http://schemas.microsoft.com/office/word/2010/wordml" xmlns:w15="http://schemas.microsoft.com/office/word/2012/wordml" xmlns:w16cex="http://schemas.microsoft.com/office/word/2018/wordml/cex" xmlns:w16cid="http://schemas.microsoft.com/office/word/2016/wordml/cid" xmlns:w16="http://schemas.microsoft.com/office/word/2018/wordml" xmlns:w16sdtdh="http://schemas.microsoft.com/office/word/2020/wordml/sdtdatahash" xmlns:w16se="http://schemas.microsoft.com/office/word/2015/wordml/symex" xmlns:wpg="http://schemas.microsoft.com/office/word/2010/wordprocessingGroup" xmlns:wpi="http://schemas.microsoft.com/office/word/2010/wordprocessingInk" xmlns:wne="http://schemas.microsoft.com/office/word/2006/wordml" xmlns:wps="http://schemas.microsoft.com/office/word/2010/wordprocessingShape" mc:Ignorable="w14 w15 w16se w16cid w16 w16cex w16sdtdh wp14">
+  <w:endnote w:type="separator" w:id="-1">
+    <w:p>
+      <w:pPr>
+        <w:spacing w:after="0" w:line="240" w:lineRule="auto"/>
+      </w:pPr>
+      <w:r>
+        <w:separator/>
+      </w:r>
+    </w:p>
+  </w:endnote>
+  <w:endnote w:type="continuationSeparator" w:id="0">
+    <w:p>
+      <w:pPr>
+        <w:spacing w:after="0" w:line="240" w:lineRule="auto"/>
+      </w:pPr>
+      <w:r>
+        <w:continuationSeparator/>
+      </w:r>
+    </w:p>
+  </w:endnote>
+</w:endnotes>
+</file>
+
+<file path=word/footnotes.xml><?xml version="1.0" encoding="utf-8"?>
+<w:footnotes xmlns:wpc="http://schemas.microsoft.com/office/word/2010/wordprocessingCanvas" xmlns:cx="http://schemas.microsoft.com/office/drawing/2014/chartex" xmlns:cx1="http://schemas.microsoft.com/office/drawing/2015/9/8/chartex" xmlns:cx2="http://schemas.microsoft.com/office/drawing/2015/10/21/chartex" xmlns:cx3="http://schemas.microsoft.com/office/drawing/2016/5/9/chartex" xmlns:cx4="http://schemas.microsoft.com/office/drawing/2016/5/10/chartex" xmlns:cx5="http://schemas.microsoft.com/office/drawing/2016/5/11/chartex" xmlns:cx6="http://schemas.microsoft.com/office/drawing/2016/5/12/chartex" xmlns:cx7="http://schemas.microsoft.com/office/drawing/2016/5/13/chartex" xmlns:cx8="http://schemas.microsoft.com/office/drawing/2016/5/14/chartex" xmlns:mc="http://schemas.openxmlformats.org/markup-compatibility/2006" xmlns:aink="http://schemas.microsoft.com/office/drawing/2016/ink" xmlns:am3d="http://schemas.microsoft.com/office/drawing/2017/model3d" xmlns:o="urn:schemas-microsoft-com:office:office" xmlns:oel="http://schemas.microsoft.com/office/2019/extlst" xmlns:r="http://schemas.openxmlformats.org/officeDocument/2006/relationships" xmlns:m="http://schemas.openxmlformats.org/officeDocument/2006/math" xmlns:v="urn:schemas-microsoft-com:vml" xmlns:wp14="http://schemas.microsoft.com/office/word/2010/wordprocessingDrawing" xmlns:wp="http://schemas.openxmlformats.org/drawingml/2006/wordprocessingDrawing" xmlns:w10="urn:schemas-microsoft-com:office:word" xmlns:w="http://schemas.openxmlformats.org/wordprocessingml/2006/main" xmlns:w14="http://schemas.microsoft.com/office/word/2010/wordml" xmlns:w15="http://schemas.microsoft.com/office/word/2012/wordml" xmlns:w16cex="http://schemas.microsoft.com/office/word/2018/wordml/cex" xmlns:w16cid="http://schemas.microsoft.com/office/word/2016/wordml/cid" xmlns:w16="http://schemas.microsoft.com/office/word/2018/wordml" xmlns:w16sdtdh="http://schemas.microsoft.com/office/word/2020/wordml/sdtdatahash" xmlns:w16se="http://schemas.microsoft.com/office/word/2015/wordml/symex" xmlns:wpg="http://schemas.microsoft.com/office/word/2010/wordprocessingGroup" xmlns:wpi="http://schemas.microsoft.com/office/word/2010/wordprocessingInk" xmlns:wne="http://schemas.microsoft.com/office/word/2006/wordml" xmlns:wps="http://schemas.microsoft.com/office/word/2010/wordprocessingShape" mc:Ignorable="w14 w15 w16se w16cid w16 w16cex w16sdtdh wp14">
+  <w:footnote w:type="separator" w:id="-1">
+    <w:p>
+      <w:pPr>
+        <w:spacing w:after="0" w:line="240" w:lineRule="auto"/>
+      </w:pPr>
+      <w:r>
+        <w:separator/>
+      </w:r>
+    </w:p>
+  </w:footnote>
+  <w:footnote w:type="continuationSeparator" w:id="0">
+    <w:p>
+      <w:pPr>
+        <w:spacing w:after="0" w:line="240" w:lineRule="auto"/>
+      </w:pPr>
+      <w:r>
+        <w:continuationSeparator/>
+      </w:r>
+    </w:p>
+  </w:footnote>
+</w:footnotes>
 </file>
 
 <file path=word/numbering.xml><?xml version="1.0" encoding="utf-8"?>
@@ -642,8 +1789,97 @@
       </w:pPr>
     </w:lvl>
   </w:abstractNum>
+  <w:abstractNum w:abstractNumId="1" w15:restartNumberingAfterBreak="0">
+    <w:nsid w:val="328A0CF0"/>
+    <w:multiLevelType w:val="hybridMultilevel"/>
+    <w:tmpl w:val="EF682AE0"/>
+    <w:lvl w:ilvl="0" w:tplc="1809000F">
+      <w:start w:val="1"/>
+      <w:numFmt w:val="decimal"/>
+      <w:lvlText w:val="%1."/>
+      <w:lvlJc w:val="left"/>
+      <w:pPr>
+        <w:ind w:left="720" w:hanging="360"/>
+      </w:pPr>
+    </w:lvl>
+    <w:lvl w:ilvl="1" w:tplc="18090019" w:tentative="1">
+      <w:start w:val="1"/>
+      <w:numFmt w:val="lowerLetter"/>
+      <w:lvlText w:val="%2."/>
+      <w:lvlJc w:val="left"/>
+      <w:pPr>
+        <w:ind w:left="1440" w:hanging="360"/>
+      </w:pPr>
+    </w:lvl>
+    <w:lvl w:ilvl="2" w:tplc="1809001B" w:tentative="1">
+      <w:start w:val="1"/>
+      <w:numFmt w:val="lowerRoman"/>
+      <w:lvlText w:val="%3."/>
+      <w:lvlJc w:val="right"/>
+      <w:pPr>
+        <w:ind w:left="2160" w:hanging="180"/>
+      </w:pPr>
+    </w:lvl>
+    <w:lvl w:ilvl="3" w:tplc="1809000F" w:tentative="1">
+      <w:start w:val="1"/>
+      <w:numFmt w:val="decimal"/>
+      <w:lvlText w:val="%4."/>
+      <w:lvlJc w:val="left"/>
+      <w:pPr>
+        <w:ind w:left="2880" w:hanging="360"/>
+      </w:pPr>
+    </w:lvl>
+    <w:lvl w:ilvl="4" w:tplc="18090019" w:tentative="1">
+      <w:start w:val="1"/>
+      <w:numFmt w:val="lowerLetter"/>
+      <w:lvlText w:val="%5."/>
+      <w:lvlJc w:val="left"/>
+      <w:pPr>
+        <w:ind w:left="3600" w:hanging="360"/>
+      </w:pPr>
+    </w:lvl>
+    <w:lvl w:ilvl="5" w:tplc="1809001B" w:tentative="1">
+      <w:start w:val="1"/>
+      <w:numFmt w:val="lowerRoman"/>
+      <w:lvlText w:val="%6."/>
+      <w:lvlJc w:val="right"/>
+      <w:pPr>
+        <w:ind w:left="4320" w:hanging="180"/>
+      </w:pPr>
+    </w:lvl>
+    <w:lvl w:ilvl="6" w:tplc="1809000F" w:tentative="1">
+      <w:start w:val="1"/>
+      <w:numFmt w:val="decimal"/>
+      <w:lvlText w:val="%7."/>
+      <w:lvlJc w:val="left"/>
+      <w:pPr>
+        <w:ind w:left="5040" w:hanging="360"/>
+      </w:pPr>
+    </w:lvl>
+    <w:lvl w:ilvl="7" w:tplc="18090019" w:tentative="1">
+      <w:start w:val="1"/>
+      <w:numFmt w:val="lowerLetter"/>
+      <w:lvlText w:val="%8."/>
+      <w:lvlJc w:val="left"/>
+      <w:pPr>
+        <w:ind w:left="5760" w:hanging="360"/>
+      </w:pPr>
+    </w:lvl>
+    <w:lvl w:ilvl="8" w:tplc="1809001B" w:tentative="1">
+      <w:start w:val="1"/>
+      <w:numFmt w:val="lowerRoman"/>
+      <w:lvlText w:val="%9."/>
+      <w:lvlJc w:val="right"/>
+      <w:pPr>
+        <w:ind w:left="6480" w:hanging="180"/>
+      </w:pPr>
+    </w:lvl>
+  </w:abstractNum>
   <w:num w:numId="1" w16cid:durableId="528103190">
     <w:abstractNumId w:val="0"/>
+  </w:num>
+  <w:num w:numId="2" w16cid:durableId="2102794369">
+    <w:abstractNumId w:val="1"/>
   </w:num>
 </w:numbering>
 </file>
@@ -1047,10 +2283,31 @@
     <w:name w:val="Normal"/>
     <w:qFormat/>
   </w:style>
+  <w:style w:type="paragraph" w:styleId="Heading1">
+    <w:name w:val="heading 1"/>
+    <w:basedOn w:val="Normal"/>
+    <w:next w:val="Normal"/>
+    <w:link w:val="Heading1Char"/>
+    <w:uiPriority w:val="9"/>
+    <w:qFormat/>
+    <w:rsid w:val="00B20CC0"/>
+    <w:pPr>
+      <w:keepNext/>
+      <w:keepLines/>
+      <w:spacing w:before="240" w:after="0"/>
+      <w:outlineLvl w:val="0"/>
+    </w:pPr>
+    <w:rPr>
+      <w:rFonts w:asciiTheme="majorHAnsi" w:eastAsiaTheme="majorEastAsia" w:hAnsiTheme="majorHAnsi" w:cstheme="majorBidi"/>
+      <w:color w:val="2F5496" w:themeColor="accent1" w:themeShade="BF"/>
+      <w:sz w:val="32"/>
+      <w:szCs w:val="32"/>
+      <w:lang w:val="en-US"/>
+    </w:rPr>
+  </w:style>
   <w:style w:type="character" w:default="1" w:styleId="DefaultParagraphFont">
     <w:name w:val="Default Paragraph Font"/>
     <w:uiPriority w:val="1"/>
-    <w:semiHidden/>
     <w:unhideWhenUsed/>
   </w:style>
   <w:style w:type="table" w:default="1" w:styleId="TableNormal">
@@ -1093,6 +2350,106 @@
     <w:pPr>
       <w:spacing w:after="0" w:line="240" w:lineRule="auto"/>
     </w:pPr>
+  </w:style>
+  <w:style w:type="paragraph" w:styleId="EndnoteText">
+    <w:name w:val="endnote text"/>
+    <w:basedOn w:val="Normal"/>
+    <w:link w:val="EndnoteTextChar"/>
+    <w:uiPriority w:val="99"/>
+    <w:semiHidden/>
+    <w:unhideWhenUsed/>
+    <w:rsid w:val="00E31C17"/>
+    <w:pPr>
+      <w:spacing w:after="0" w:line="240" w:lineRule="auto"/>
+    </w:pPr>
+    <w:rPr>
+      <w:sz w:val="20"/>
+      <w:szCs w:val="20"/>
+    </w:rPr>
+  </w:style>
+  <w:style w:type="character" w:customStyle="1" w:styleId="EndnoteTextChar">
+    <w:name w:val="Endnote Text Char"/>
+    <w:basedOn w:val="DefaultParagraphFont"/>
+    <w:link w:val="EndnoteText"/>
+    <w:uiPriority w:val="99"/>
+    <w:semiHidden/>
+    <w:rsid w:val="00E31C17"/>
+    <w:rPr>
+      <w:sz w:val="20"/>
+      <w:szCs w:val="20"/>
+    </w:rPr>
+  </w:style>
+  <w:style w:type="character" w:styleId="EndnoteReference">
+    <w:name w:val="endnote reference"/>
+    <w:basedOn w:val="DefaultParagraphFont"/>
+    <w:uiPriority w:val="99"/>
+    <w:semiHidden/>
+    <w:unhideWhenUsed/>
+    <w:rsid w:val="00E31C17"/>
+    <w:rPr>
+      <w:vertAlign w:val="superscript"/>
+    </w:rPr>
+  </w:style>
+  <w:style w:type="paragraph" w:styleId="FootnoteText">
+    <w:name w:val="footnote text"/>
+    <w:basedOn w:val="Normal"/>
+    <w:link w:val="FootnoteTextChar"/>
+    <w:uiPriority w:val="99"/>
+    <w:semiHidden/>
+    <w:unhideWhenUsed/>
+    <w:rsid w:val="00E31C17"/>
+    <w:pPr>
+      <w:spacing w:after="0" w:line="240" w:lineRule="auto"/>
+    </w:pPr>
+    <w:rPr>
+      <w:sz w:val="20"/>
+      <w:szCs w:val="20"/>
+    </w:rPr>
+  </w:style>
+  <w:style w:type="character" w:customStyle="1" w:styleId="FootnoteTextChar">
+    <w:name w:val="Footnote Text Char"/>
+    <w:basedOn w:val="DefaultParagraphFont"/>
+    <w:link w:val="FootnoteText"/>
+    <w:uiPriority w:val="99"/>
+    <w:semiHidden/>
+    <w:rsid w:val="00E31C17"/>
+    <w:rPr>
+      <w:sz w:val="20"/>
+      <w:szCs w:val="20"/>
+    </w:rPr>
+  </w:style>
+  <w:style w:type="character" w:styleId="FootnoteReference">
+    <w:name w:val="footnote reference"/>
+    <w:basedOn w:val="DefaultParagraphFont"/>
+    <w:uiPriority w:val="99"/>
+    <w:semiHidden/>
+    <w:unhideWhenUsed/>
+    <w:rsid w:val="00E31C17"/>
+    <w:rPr>
+      <w:vertAlign w:val="superscript"/>
+    </w:rPr>
+  </w:style>
+  <w:style w:type="character" w:customStyle="1" w:styleId="Heading1Char">
+    <w:name w:val="Heading 1 Char"/>
+    <w:basedOn w:val="DefaultParagraphFont"/>
+    <w:link w:val="Heading1"/>
+    <w:uiPriority w:val="9"/>
+    <w:rsid w:val="00B20CC0"/>
+    <w:rPr>
+      <w:rFonts w:asciiTheme="majorHAnsi" w:eastAsiaTheme="majorEastAsia" w:hAnsiTheme="majorHAnsi" w:cstheme="majorBidi"/>
+      <w:color w:val="2F5496" w:themeColor="accent1" w:themeShade="BF"/>
+      <w:sz w:val="32"/>
+      <w:szCs w:val="32"/>
+      <w:lang w:val="en-US"/>
+    </w:rPr>
+  </w:style>
+  <w:style w:type="paragraph" w:styleId="Bibliography">
+    <w:name w:val="Bibliography"/>
+    <w:basedOn w:val="Normal"/>
+    <w:next w:val="Normal"/>
+    <w:uiPriority w:val="37"/>
+    <w:unhideWhenUsed/>
+    <w:rsid w:val="00B20CC0"/>
   </w:style>
 </w:styles>
 </file>
@@ -1390,4 +2747,55 @@
     </a:ext>
   </a:extLst>
 </a:theme>
+</file>
+
+<file path=customXml/item1.xml><?xml version="1.0" encoding="utf-8"?>
+<b:Sources xmlns:b="http://schemas.openxmlformats.org/officeDocument/2006/bibliography" xmlns="http://schemas.openxmlformats.org/officeDocument/2006/bibliography" SelectedStyle="\APASixthEditionOfficeOnline.xsl" StyleName="APA" Version="6">
+  <b:Source>
+    <b:Tag>Chr</b:Tag>
+    <b:SourceType>Book</b:SourceType>
+    <b:Guid>{85B3D77E-249F-48D0-9D02-B7FD6F5960C5}</b:Guid>
+    <b:LCID>en-GB</b:LCID>
+    <b:Author>
+      <b:Author>
+        <b:NameList>
+          <b:Person>
+            <b:Last>Northwood</b:Last>
+            <b:First>Chris</b:First>
+          </b:Person>
+        </b:NameList>
+      </b:Author>
+    </b:Author>
+    <b:Title>The Full Stack Devloper</b:Title>
+    <b:RefOrder>1</b:RefOrder>
+  </b:Source>
+  <b:Source>
+    <b:Tag>Chr18</b:Tag>
+    <b:SourceType>Book</b:SourceType>
+    <b:Guid>{A7282BC7-C8A6-4CB6-A937-2A411E4E763C}</b:Guid>
+    <b:Author>
+      <b:Author>
+        <b:NameList>
+          <b:Person>
+            <b:Last>Northwood</b:Last>
+            <b:First>Chris</b:First>
+          </b:Person>
+        </b:NameList>
+      </b:Author>
+    </b:Author>
+    <b:Title>The Full Stack Developer</b:Title>
+    <b:Year>2018</b:Year>
+    <b:City>Manchester, UK</b:City>
+    <b:Publisher>Apress Berkeley, CA</b:Publisher>
+    <b:RefOrder>2</b:RefOrder>
+  </b:Source>
+</b:Sources>
+</file>
+
+<file path=customXml/itemProps1.xml><?xml version="1.0" encoding="utf-8"?>
+<ds:datastoreItem xmlns:ds="http://schemas.openxmlformats.org/officeDocument/2006/customXml" ds:itemID="{F91B1EA1-4A82-4E18-9ADB-77D009D9181E}">
+  <ds:schemaRefs>
+    <ds:schemaRef ds:uri="http://schemas.openxmlformats.org/officeDocument/2006/bibliography"/>
+  </ds:schemaRefs>
+</ds:datastoreItem>
 </file>
</xml_diff>

<commit_message>
Made updates to research questions and thesis question
</commit_message>
<xml_diff>
--- a/Topic.docx
+++ b/Topic.docx
@@ -227,7 +227,13 @@
         <w:rPr>
           <w:lang w:val="en-GB"/>
         </w:rPr>
-        <w:t>busy this store during Covid was. Bicycles were deemed essential for travel therefore the retail store was open. As I watched my manager do his day-to-day tasks, I thought about all the small stores that hadn’t the budget to bring a web developer in and create a website. How would they manage in setting up API’s if they were even lucky enough to work with brands that offered API access. The only other solution would be to web scrape data from the manufacturer and display that information.</w:t>
+        <w:t xml:space="preserve">busy this store during Covid was. Bicycles were deemed essential for travel therefore the retail store was open. As I watched my manager do his day-to-day tasks, I thought about all the small stores that hadn’t the budget to bring a web developer in and create a website. How would they manage in setting up </w:t>
+      </w:r>
+      <w:r>
+        <w:rPr>
+          <w:lang w:val="en-GB"/>
+        </w:rPr>
+        <w:t>an e-commerce website that they could use to promote their products? They didn’t have someone who could use photoshop to create professional product photos, nor would I imagine they have the education or background experience to understand the fundamentals of web design such as UX/UI as well all the other various skills required to run a competitive online business. How would they find the time to gain these skills while managing a retail store?</w:t>
       </w:r>
     </w:p>
     <w:p>
@@ -363,16 +369,40 @@
     <w:p>
       <w:pPr>
         <w:rPr>
+          <w:lang w:val="en-GB"/>
+        </w:rPr>
+      </w:pPr>
+      <w:r>
+        <w:rPr>
           <w:b/>
           <w:bCs/>
           <w:sz w:val="24"/>
           <w:szCs w:val="24"/>
           <w:lang w:val="en-GB"/>
         </w:rPr>
-      </w:pPr>
+        <w:lastRenderedPageBreak/>
+        <w:t>Topic:</w:t>
+      </w:r>
+      <w:r>
+        <w:rPr>
+          <w:lang w:val="en-GB"/>
+        </w:rPr>
+        <w:t xml:space="preserve"> </w:t>
+      </w:r>
+      <w:r>
+        <w:rPr>
+          <w:lang w:val="en-GB"/>
+        </w:rPr>
+        <w:t>E-Commerce</w:t>
+      </w:r>
     </w:p>
     <w:p>
       <w:pPr>
+        <w:rPr>
+          <w:lang w:val="en-GB"/>
+        </w:rPr>
+      </w:pPr>
+      <w:r>
         <w:rPr>
           <w:b/>
           <w:bCs/>
@@ -380,10 +410,52 @@
           <w:szCs w:val="24"/>
           <w:lang w:val="en-GB"/>
         </w:rPr>
-      </w:pPr>
+        <w:t>Research Question:</w:t>
+      </w:r>
+      <w:r>
+        <w:rPr>
+          <w:lang w:val="en-GB"/>
+        </w:rPr>
+        <w:t xml:space="preserve"> Is it feasible for store owners to </w:t>
+      </w:r>
+      <w:r>
+        <w:rPr>
+          <w:lang w:val="en-GB"/>
+        </w:rPr>
+        <w:t xml:space="preserve">single handedly </w:t>
+      </w:r>
+      <w:r>
+        <w:rPr>
+          <w:lang w:val="en-GB"/>
+        </w:rPr>
+        <w:t xml:space="preserve">produce a professional e-commerce </w:t>
+      </w:r>
+      <w:r>
+        <w:rPr>
+          <w:lang w:val="en-GB"/>
+        </w:rPr>
+        <w:t>website to</w:t>
+      </w:r>
+      <w:r>
+        <w:rPr>
+          <w:lang w:val="en-GB"/>
+        </w:rPr>
+        <w:t xml:space="preserve"> match the current standard people expect</w:t>
+      </w:r>
+      <w:r>
+        <w:rPr>
+          <w:lang w:val="en-GB"/>
+        </w:rPr>
+        <w:t>.</w:t>
+      </w:r>
     </w:p>
     <w:p>
       <w:pPr>
+        <w:rPr>
+          <w:lang w:val="en-GB"/>
+        </w:rPr>
+      </w:pPr>
+      <w:r>
         <w:rPr>
           <w:b/>
           <w:bCs/>
@@ -391,111 +463,37 @@
           <w:szCs w:val="24"/>
           <w:lang w:val="en-GB"/>
         </w:rPr>
-      </w:pPr>
-    </w:p>
-    <w:p>
-      <w:pPr>
-        <w:rPr>
-          <w:lang w:val="en-GB"/>
-        </w:rPr>
-      </w:pPr>
-      <w:r>
-        <w:rPr>
-          <w:b/>
-          <w:bCs/>
-          <w:sz w:val="24"/>
-          <w:szCs w:val="24"/>
-          <w:lang w:val="en-GB"/>
-        </w:rPr>
-        <w:t>Topic:</w:t>
-      </w:r>
-      <w:r>
-        <w:rPr>
-          <w:lang w:val="en-GB"/>
-        </w:rPr>
-        <w:t xml:space="preserve"> </w:t>
-      </w:r>
-      <w:r>
-        <w:rPr>
-          <w:lang w:val="en-GB"/>
-        </w:rPr>
-        <w:t>E-Commerce</w:t>
-      </w:r>
-    </w:p>
-    <w:p>
-      <w:pPr>
-        <w:rPr>
-          <w:lang w:val="en-GB"/>
-        </w:rPr>
-      </w:pPr>
-      <w:r>
-        <w:rPr>
-          <w:b/>
-          <w:bCs/>
-          <w:sz w:val="24"/>
-          <w:szCs w:val="24"/>
-          <w:lang w:val="en-GB"/>
-        </w:rPr>
-        <w:t>Research Question:</w:t>
-      </w:r>
-      <w:r>
-        <w:rPr>
-          <w:lang w:val="en-GB"/>
-        </w:rPr>
-        <w:t xml:space="preserve"> Is it feasible for store owners to </w:t>
-      </w:r>
-      <w:r>
-        <w:rPr>
-          <w:lang w:val="en-GB"/>
-        </w:rPr>
-        <w:t xml:space="preserve">single handedly </w:t>
-      </w:r>
-      <w:r>
-        <w:rPr>
-          <w:lang w:val="en-GB"/>
-        </w:rPr>
-        <w:t xml:space="preserve">produce a professional e-commerce </w:t>
-      </w:r>
-      <w:r>
-        <w:rPr>
-          <w:lang w:val="en-GB"/>
-        </w:rPr>
-        <w:t>website to</w:t>
-      </w:r>
-      <w:r>
-        <w:rPr>
-          <w:lang w:val="en-GB"/>
-        </w:rPr>
-        <w:t xml:space="preserve"> match the current standard people expect</w:t>
-      </w:r>
-      <w:r>
-        <w:rPr>
-          <w:lang w:val="en-GB"/>
-        </w:rPr>
-        <w:t>.</w:t>
-      </w:r>
-    </w:p>
-    <w:p>
-      <w:pPr>
-        <w:rPr>
-          <w:lang w:val="en-GB"/>
-        </w:rPr>
-      </w:pPr>
-      <w:r>
-        <w:rPr>
-          <w:b/>
-          <w:bCs/>
-          <w:sz w:val="24"/>
-          <w:szCs w:val="24"/>
-          <w:lang w:val="en-GB"/>
-        </w:rPr>
         <w:t>Thesis:</w:t>
       </w:r>
       <w:r>
         <w:rPr>
           <w:lang w:val="en-GB"/>
         </w:rPr>
-        <w:t xml:space="preserve"> I believe that due to the complexity and professional expectations of online shopping that a single business owner could not produce a suitable e-commerce websit</w:t>
+        <w:t xml:space="preserve"> I believe that due to the complexity</w:t>
+      </w:r>
+      <w:r>
+        <w:rPr>
+          <w:lang w:val="en-GB"/>
+        </w:rPr>
+        <w:t xml:space="preserve">, </w:t>
+      </w:r>
+      <w:r>
+        <w:rPr>
+          <w:lang w:val="en-GB"/>
+        </w:rPr>
+        <w:t>professional expectations of online shopping</w:t>
+      </w:r>
+      <w:r>
+        <w:rPr>
+          <w:lang w:val="en-GB"/>
+        </w:rPr>
+        <w:t xml:space="preserve">, and skills required </w:t>
+      </w:r>
+      <w:r>
+        <w:rPr>
+          <w:lang w:val="en-GB"/>
+        </w:rPr>
+        <w:t>that a single business owner could not produce a suitable e-commerce websit</w:t>
       </w:r>
       <w:r>
         <w:rPr>
@@ -675,7 +673,31 @@
         <w:rPr>
           <w:lang w:val="en-GB"/>
         </w:rPr>
-        <w:t>The primary resource that I have decided to use for my research question is The Full Stack Developer by Chris Northwood. The secondary and supporting resources are a variation of statistics gathered from various tech sites and online articles/blogs.</w:t>
+        <w:t xml:space="preserve">The primary resource that I have decided to use for my research question is The Full Stack Developer by Chris Northwood. </w:t>
+      </w:r>
+      <w:r>
+        <w:rPr>
+          <w:lang w:val="en-GB"/>
+        </w:rPr>
+        <w:t xml:space="preserve">This book looks at the skills required for a modern-day full stack developer to strive in a competitive industry. </w:t>
+      </w:r>
+      <w:r>
+        <w:rPr>
+          <w:lang w:val="en-GB"/>
+        </w:rPr>
+        <w:t xml:space="preserve">The secondary and supporting resources are a variation of </w:t>
+      </w:r>
+      <w:r>
+        <w:rPr>
+          <w:lang w:val="en-GB"/>
+        </w:rPr>
+        <w:t xml:space="preserve">blog posts and websites that present a reliable a source of statistics </w:t>
+      </w:r>
+      <w:r>
+        <w:rPr>
+          <w:lang w:val="en-GB"/>
+        </w:rPr>
+        <w:t>that further prove the skills required to be a successful web developer and the percentage of start-ups that become profitable.</w:t>
       </w:r>
     </w:p>
     <w:p>
@@ -716,7 +738,21 @@
           <w:rFonts w:ascii="Calibri" w:hAnsi="Calibri" w:cs="Calibri"/>
           <w:szCs w:val="24"/>
         </w:rPr>
-        <w:t>(‘20 Biggest Ecommerce Challenges In 2022 + Simple Solutions’ 2022)</w:t>
+        <w:t>(</w:t>
+      </w:r>
+      <w:r>
+        <w:rPr>
+          <w:rFonts w:ascii="Calibri" w:hAnsi="Calibri" w:cs="Calibri"/>
+          <w:szCs w:val="24"/>
+        </w:rPr>
+        <w:t>Vue.ai 2022</w:t>
+      </w:r>
+      <w:r>
+        <w:rPr>
+          <w:rFonts w:ascii="Calibri" w:hAnsi="Calibri" w:cs="Calibri"/>
+          <w:szCs w:val="24"/>
+        </w:rPr>
+        <w:t>)</w:t>
       </w:r>
       <w:r>
         <w:rPr>
@@ -809,7 +845,14 @@
           <w:rFonts w:ascii="Calibri" w:hAnsi="Calibri" w:cs="Calibri"/>
           <w:szCs w:val="24"/>
         </w:rPr>
-        <w:t>(‘Retail sales, Great Britain: March 2020’ 2020)</w:t>
+        <w:t>(Office for National Statistics</w:t>
+      </w:r>
+      <w:r>
+        <w:rPr>
+          <w:rFonts w:ascii="Calibri" w:hAnsi="Calibri" w:cs="Calibri"/>
+          <w:szCs w:val="24"/>
+        </w:rPr>
+        <w:t xml:space="preserve"> 2020)</w:t>
       </w:r>
       <w:r>
         <w:rPr>
@@ -855,7 +898,19 @@
         <w:rPr>
           <w:rFonts w:ascii="Calibri" w:hAnsi="Calibri" w:cs="Calibri"/>
         </w:rPr>
-        <w:t>(Northwood n.d.)</w:t>
+        <w:t xml:space="preserve">(Northwood </w:t>
+      </w:r>
+      <w:r>
+        <w:rPr>
+          <w:rFonts w:ascii="Calibri" w:hAnsi="Calibri" w:cs="Calibri"/>
+        </w:rPr>
+        <w:t>2018</w:t>
+      </w:r>
+      <w:r>
+        <w:rPr>
+          <w:rFonts w:ascii="Calibri" w:hAnsi="Calibri" w:cs="Calibri"/>
+        </w:rPr>
+        <w:t>)</w:t>
       </w:r>
       <w:r>
         <w:rPr>
@@ -901,7 +956,19 @@
         <w:rPr>
           <w:rFonts w:ascii="Calibri" w:hAnsi="Calibri" w:cs="Calibri"/>
         </w:rPr>
-        <w:t>(2017)</w:t>
+        <w:t>(</w:t>
+      </w:r>
+      <w:r>
+        <w:rPr>
+          <w:rFonts w:ascii="Calibri" w:hAnsi="Calibri" w:cs="Calibri"/>
+        </w:rPr>
+        <w:t xml:space="preserve">GuruFocus </w:t>
+      </w:r>
+      <w:r>
+        <w:rPr>
+          <w:rFonts w:ascii="Calibri" w:hAnsi="Calibri" w:cs="Calibri"/>
+        </w:rPr>
+        <w:t>2017)</w:t>
       </w:r>
       <w:r>
         <w:rPr>
@@ -947,7 +1014,27 @@
         <w:rPr>
           <w:rFonts w:ascii="Calibri" w:hAnsi="Calibri" w:cs="Calibri"/>
         </w:rPr>
-        <w:t>(2021)</w:t>
+        <w:t>(</w:t>
+      </w:r>
+      <w:proofErr w:type="gramStart"/>
+      <w:r>
+        <w:rPr>
+          <w:rFonts w:ascii="Calibri" w:hAnsi="Calibri" w:cs="Calibri"/>
+        </w:rPr>
+        <w:t>Indeed</w:t>
+      </w:r>
+      <w:proofErr w:type="gramEnd"/>
+      <w:r>
+        <w:rPr>
+          <w:rFonts w:ascii="Calibri" w:hAnsi="Calibri" w:cs="Calibri"/>
+        </w:rPr>
+        <w:t xml:space="preserve"> Editorial Team </w:t>
+      </w:r>
+      <w:r>
+        <w:rPr>
+          <w:rFonts w:ascii="Calibri" w:hAnsi="Calibri" w:cs="Calibri"/>
+        </w:rPr>
+        <w:t>2021)</w:t>
       </w:r>
       <w:r>
         <w:rPr>
@@ -971,11 +1058,55 @@
           <w:lang w:val="en-GB"/>
         </w:rPr>
       </w:pPr>
+      <w:r>
+        <w:rPr>
+          <w:lang w:val="en-GB"/>
+        </w:rPr>
+        <w:t>(Lynkova 2022)</w:t>
+      </w:r>
     </w:p>
     <w:p>
       <w:pPr>
         <w:pStyle w:val="NoSpacing"/>
         <w:rPr>
+          <w:lang w:val="en-GB"/>
+        </w:rPr>
+      </w:pPr>
+    </w:p>
+    <w:p>
+      <w:pPr>
+        <w:pStyle w:val="NoSpacing"/>
+        <w:rPr>
+          <w:lang w:val="en-GB"/>
+        </w:rPr>
+      </w:pPr>
+      <w:r>
+        <w:rPr>
+          <w:lang w:val="en-GB"/>
+        </w:rPr>
+        <w:t>(SPDLOAD 2022)</w:t>
+      </w:r>
+    </w:p>
+    <w:p>
+      <w:pPr>
+        <w:pStyle w:val="NoSpacing"/>
+        <w:rPr>
+          <w:lang w:val="en-GB"/>
+        </w:rPr>
+      </w:pPr>
+    </w:p>
+    <w:p>
+      <w:pPr>
+        <w:pStyle w:val="NoSpacing"/>
+        <w:rPr>
+          <w:lang w:val="en-GB"/>
+        </w:rPr>
+      </w:pPr>
+    </w:p>
+    <w:p>
+      <w:pPr>
+        <w:pStyle w:val="NoSpacing"/>
+        <w:rPr>
           <w:b/>
           <w:bCs/>
           <w:sz w:val="24"/>
@@ -1042,6 +1173,26 @@
     </w:p>
     <w:p>
       <w:pPr>
+        <w:pStyle w:val="NoSpacing"/>
+        <w:rPr>
+          <w:lang w:val="en-GB"/>
+        </w:rPr>
+      </w:pPr>
+      <w:r>
+        <w:rPr>
+          <w:lang w:val="en-GB"/>
+        </w:rPr>
+        <w:t>Upon further feedback, I have added more statistical research and have went about using my own phrasing as opposed to relying on the statistics themselves.</w:t>
+      </w:r>
+      <w:r>
+        <w:rPr>
+          <w:lang w:val="en-GB"/>
+        </w:rPr>
+        <w:t xml:space="preserve"> I also used Cite It Right to correct up my citations and bibliography.</w:t>
+      </w:r>
+    </w:p>
+    <w:p>
+      <w:pPr>
         <w:rPr>
           <w:b/>
           <w:bCs/>
@@ -1089,31 +1240,43 @@
         <w:rPr>
           <w:lang w:val="en-GB"/>
         </w:rPr>
-        <w:t xml:space="preserve"> prove my thesis, I am going to lay out a list of essential soft and hard skills required to be a web developer and also the specific challenges that are faced when creating an e</w:t>
-      </w:r>
-      <w:r>
-        <w:rPr>
-          <w:lang w:val="en-GB"/>
-        </w:rPr>
-        <w:t>-</w:t>
-      </w:r>
-      <w:r>
-        <w:rPr>
-          <w:lang w:val="en-GB"/>
-        </w:rPr>
-        <w:t xml:space="preserve">commerce shop that is expected to meet the high standards set by the Covid-19 pandemic and </w:t>
-      </w:r>
-      <w:r>
-        <w:rPr>
-          <w:lang w:val="en-GB"/>
-        </w:rPr>
-        <w:t>large-scale</w:t>
-      </w:r>
-      <w:r>
-        <w:rPr>
-          <w:lang w:val="en-GB"/>
-        </w:rPr>
-        <w:t xml:space="preserve"> brands. Listed below are examples of the standards that are to be meet when providing an online experience to a web user.</w:t>
+        <w:t xml:space="preserve"> prove my thesis, I am going to lay out a list of essential skills required to </w:t>
+      </w:r>
+      <w:r>
+        <w:rPr>
+          <w:lang w:val="en-GB"/>
+        </w:rPr>
+        <w:t>create a consumer friendly, unique website</w:t>
+      </w:r>
+      <w:r>
+        <w:rPr>
+          <w:lang w:val="en-GB"/>
+        </w:rPr>
+        <w:t xml:space="preserve"> and also the specific </w:t>
+      </w:r>
+      <w:r>
+        <w:rPr>
+          <w:lang w:val="en-GB"/>
+        </w:rPr>
+        <w:t>expectations that consumers now want in regard to their online shopping needs</w:t>
+      </w:r>
+      <w:r>
+        <w:rPr>
+          <w:lang w:val="en-GB"/>
+        </w:rPr>
+        <w:t>. Listed below are examples of the standards that are to be meet when providing an online experience to a</w:t>
+      </w:r>
+      <w:r>
+        <w:rPr>
+          <w:lang w:val="en-GB"/>
+        </w:rPr>
+        <w:t>n e-commerce consumer</w:t>
+      </w:r>
+      <w:r>
+        <w:rPr>
+          <w:lang w:val="en-GB"/>
+        </w:rPr>
+        <w:t>.</w:t>
       </w:r>
     </w:p>
     <w:p>
@@ -1202,6 +1365,54 @@
         <w:rPr>
           <w:lang w:val="en-GB"/>
         </w:rPr>
+        <w:t xml:space="preserve"> Websites now factor in many different things when they think about who their user is. Accessibility is a huge thing and accounting for the needs of the deaf, blind, or colour blind </w:t>
+      </w:r>
+      <w:r>
+        <w:rPr>
+          <w:lang w:val="en-GB"/>
+        </w:rPr>
+        <w:t>can increase a websites S</w:t>
+      </w:r>
+      <w:r>
+        <w:rPr>
+          <w:lang w:val="en-GB"/>
+        </w:rPr>
+        <w:t xml:space="preserve">earch </w:t>
+      </w:r>
+      <w:r>
+        <w:rPr>
+          <w:lang w:val="en-GB"/>
+        </w:rPr>
+        <w:t>E</w:t>
+      </w:r>
+      <w:r>
+        <w:rPr>
+          <w:lang w:val="en-GB"/>
+        </w:rPr>
+        <w:t xml:space="preserve">ngine </w:t>
+      </w:r>
+      <w:r>
+        <w:rPr>
+          <w:lang w:val="en-GB"/>
+        </w:rPr>
+        <w:t>O</w:t>
+      </w:r>
+      <w:r>
+        <w:rPr>
+          <w:lang w:val="en-GB"/>
+        </w:rPr>
+        <w:t>ptimisation</w:t>
+      </w:r>
+      <w:r>
+        <w:rPr>
+          <w:lang w:val="en-GB"/>
+        </w:rPr>
+        <w:t xml:space="preserve"> by a great deal, and it is now becoming a thing that users simply expect a website to have.</w:t>
+      </w:r>
+      <w:r>
+        <w:rPr>
+          <w:lang w:val="en-GB"/>
+        </w:rPr>
         <w:br/>
       </w:r>
       <w:r>
@@ -1209,30 +1420,81 @@
           <w:lang w:val="en-GB"/>
         </w:rPr>
         <w:br/>
-      </w:r>
-      <w:r>
-        <w:rPr>
-          <w:lang w:val="en-GB"/>
-        </w:rPr>
-        <w:t>“68% of consumers say they have higher expectations for businesses digital capabilities since Covid-19</w:t>
-      </w:r>
-      <w:r>
-        <w:rPr>
-          <w:lang w:val="en-GB"/>
-        </w:rPr>
-        <w:t>.</w:t>
-      </w:r>
-      <w:r>
-        <w:rPr>
-          <w:lang w:val="en-GB"/>
-        </w:rPr>
-        <w:t xml:space="preserve">” </w:t>
-      </w:r>
-      <w:r>
-        <w:rPr>
-          <w:lang w:val="en-GB"/>
-        </w:rPr>
-        <w:t>–</w:t>
+        <w:t xml:space="preserve">68% of consumers now say they have a significantly higher expectation for what an online e-commerce business offers them since </w:t>
+      </w:r>
+      <w:r>
+        <w:rPr>
+          <w:lang w:val="en-GB"/>
+        </w:rPr>
+        <w:t xml:space="preserve">the </w:t>
+      </w:r>
+      <w:r>
+        <w:rPr>
+          <w:lang w:val="en-GB"/>
+        </w:rPr>
+        <w:t>Covid-19</w:t>
+      </w:r>
+      <w:r>
+        <w:rPr>
+          <w:lang w:val="en-GB"/>
+        </w:rPr>
+        <w:t xml:space="preserve"> pandemic started</w:t>
+      </w:r>
+      <w:r>
+        <w:rPr>
+          <w:lang w:val="en-GB"/>
+        </w:rPr>
+        <w:t>. (Vue</w:t>
+      </w:r>
+      <w:r>
+        <w:rPr>
+          <w:lang w:val="en-GB"/>
+        </w:rPr>
+        <w:t>.ai 2022</w:t>
+      </w:r>
+      <w:r>
+        <w:rPr>
+          <w:lang w:val="en-GB"/>
+        </w:rPr>
+        <w:t>)</w:t>
+      </w:r>
+      <w:r>
+        <w:rPr>
+          <w:lang w:val="en-GB"/>
+        </w:rPr>
+        <w:br/>
+      </w:r>
+      <w:r>
+        <w:rPr>
+          <w:lang w:val="en-GB"/>
+        </w:rPr>
+        <w:br/>
+        <w:t>As well as not only expecting a higher quality of accessibility features, consumers have also now said that the website design has a 75% influence on a websites credibility.</w:t>
+      </w:r>
+      <w:r>
+        <w:rPr>
+          <w:lang w:val="en-GB"/>
+        </w:rPr>
+        <w:t xml:space="preserve"> (Office for National Statistics 2020)</w:t>
+      </w:r>
+      <w:r>
+        <w:rPr>
+          <w:lang w:val="en-GB"/>
+        </w:rPr>
+        <w:br/>
+      </w:r>
+      <w:r>
+        <w:rPr>
+          <w:lang w:val="en-GB"/>
+        </w:rPr>
+        <w:br/>
+        <w:t xml:space="preserve">It is becoming more difficult to meet these high expectations of features as 92.4% of internet users prefer using their phones and due to the small screen sizes, it is difficult to create a </w:t>
+      </w:r>
+      <w:r>
+        <w:rPr>
+          <w:lang w:val="en-GB"/>
+        </w:rPr>
+        <w:t>user-friendly</w:t>
       </w:r>
       <w:r>
         <w:rPr>
@@ -1244,144 +1506,19 @@
         <w:rPr>
           <w:lang w:val="en-GB"/>
         </w:rPr>
-        <w:fldChar w:fldCharType="begin"/>
-      </w:r>
-      <w:r>
-        <w:rPr>
-          <w:lang w:val="en-GB"/>
-        </w:rPr>
-        <w:instrText xml:space="preserve"> ADDIN ZOTERO_ITEM CSL_CITATION {"citationID":"4En0JqRZ","properties":{"formattedCitation":"(\\uc0\\u8216{}Website Design Industry Statistics\\uc0\\u8217{} 2022a)","plainCitation":"(‘Website Design Industry Statistics’ 2022a)","noteIndex":0},"citationItems":[{"id":2,"uris":["http://zotero.org/users/local/vNW40sLO/items/QSF5N2B2"],"itemData":{"id":2,"type":"webpage","container-title":"TechJury","title":"Website Design Industry Statistics","URL":"https://techjury.net/blog/website-design-industry-statistics/#:~:text=68%25%20of%20consumers,(Source%3A%20Salesforce)","accessed":{"date-parts":[["2022",11,10]]}}}],"schema":"https://github.com/citation-style-language/schema/raw/master/csl-citation.json"} </w:instrText>
-      </w:r>
-      <w:r>
-        <w:rPr>
-          <w:lang w:val="en-GB"/>
-        </w:rPr>
-        <w:fldChar w:fldCharType="separate"/>
-      </w:r>
-      <w:r>
-        <w:rPr>
-          <w:rFonts w:ascii="Calibri" w:hAnsi="Calibri" w:cs="Calibri"/>
-          <w:szCs w:val="24"/>
-        </w:rPr>
-        <w:t>(‘Website Design Industry Statistics’ 2022a)</w:t>
-      </w:r>
-      <w:r>
-        <w:rPr>
-          <w:lang w:val="en-GB"/>
-        </w:rPr>
-        <w:fldChar w:fldCharType="end"/>
-      </w:r>
-      <w:r>
-        <w:rPr>
-          <w:lang w:val="en-GB"/>
-        </w:rPr>
-        <w:br/>
-      </w:r>
-      <w:r>
-        <w:rPr>
-          <w:lang w:val="en-GB"/>
-        </w:rPr>
-        <w:br/>
-        <w:t>“Design has a 75% influence on a websites credibility.” –</w:t>
-      </w:r>
-      <w:r>
-        <w:rPr>
-          <w:lang w:val="en-GB"/>
-        </w:rPr>
-        <w:t xml:space="preserve"> </w:t>
-      </w:r>
-      <w:r>
-        <w:rPr>
-          <w:lang w:val="en-GB"/>
-        </w:rPr>
-        <w:fldChar w:fldCharType="begin"/>
-      </w:r>
-      <w:r>
-        <w:rPr>
-          <w:lang w:val="en-GB"/>
-        </w:rPr>
-        <w:instrText xml:space="preserve"> ADDIN ZOTERO_ITEM CSL_CITATION {"citationID":"Kclihom2","properties":{"formattedCitation":"(\\uc0\\u8216{}Website Statistics: 60+ Website Stats to Know\\uc0\\u8217{} 2022)","plainCitation":"(‘Website Statistics: 60+ Website Stats to Know’ 2022)","noteIndex":0},"citationItems":[{"id":1,"uris":["http://zotero.org/users/local/vNW40sLO/items/9ZNFGYPU"],"itemData":{"id":1,"type":"webpage","container-title":"Web FX","title":"Website Statistics: 60+ Website Stats to Know","URL":"https://www.webfx.com/web-design/statistics/#:~:text=75%25%20of%20website%20credibility%20comes%20from%20design&amp;text=So%2C%20if%20you%20aren%27t,audience%2C%20as%20well%20as%20sales.","accessed":{"date-parts":[["2022",11,10]]}}}],"schema":"https://github.com/citation-style-language/schema/raw/master/csl-citation.json"} </w:instrText>
-      </w:r>
-      <w:r>
-        <w:rPr>
-          <w:lang w:val="en-GB"/>
-        </w:rPr>
-        <w:fldChar w:fldCharType="separate"/>
-      </w:r>
-      <w:r>
-        <w:rPr>
-          <w:rFonts w:ascii="Calibri" w:hAnsi="Calibri" w:cs="Calibri"/>
-          <w:szCs w:val="24"/>
-        </w:rPr>
-        <w:t>(‘Website Statistics: 60+ Website Stats to Know’ 2022)</w:t>
-      </w:r>
-      <w:r>
-        <w:rPr>
-          <w:lang w:val="en-GB"/>
-        </w:rPr>
-        <w:fldChar w:fldCharType="end"/>
-      </w:r>
-      <w:r>
-        <w:rPr>
-          <w:lang w:val="en-GB"/>
-        </w:rPr>
-        <w:br/>
-      </w:r>
-      <w:r>
-        <w:rPr>
-          <w:lang w:val="en-GB"/>
-        </w:rPr>
-        <w:br/>
-        <w:t>“</w:t>
-      </w:r>
-      <w:r>
-        <w:rPr>
-          <w:lang w:val="en-GB"/>
-        </w:rPr>
-        <w:t xml:space="preserve">About </w:t>
-      </w:r>
-      <w:r>
-        <w:rPr>
-          <w:lang w:val="en-GB"/>
-        </w:rPr>
-        <w:t>92.4% of internet users prefer using their phones” –</w:t>
-      </w:r>
-      <w:r>
-        <w:rPr>
-          <w:lang w:val="en-GB"/>
-        </w:rPr>
-        <w:t xml:space="preserve"> </w:t>
-      </w:r>
-      <w:r>
-        <w:rPr>
-          <w:lang w:val="en-GB"/>
-        </w:rPr>
-        <w:fldChar w:fldCharType="begin"/>
-      </w:r>
-      <w:r>
-        <w:rPr>
-          <w:lang w:val="en-GB"/>
-        </w:rPr>
-        <w:instrText xml:space="preserve"> ADDIN ZOTERO_ITEM CSL_CITATION {"citationID":"mMMeJBfU","properties":{"formattedCitation":"(\\uc0\\u8216{}Website Design Industry Statistics\\uc0\\u8217{} 2022b)","plainCitation":"(‘Website Design Industry Statistics’ 2022b)","noteIndex":0},"citationItems":[{"id":3,"uris":["http://zotero.org/users/local/vNW40sLO/items/T6X4NURF"],"itemData":{"id":3,"type":"webpage","container-title":"TechJury","note":"About 92.4% of internet users prefer using their phones.","title":"Website Design Industry Statistics","URL":"https://techjury.net/blog/website-design-industry-statistics/#:~:text=About%2092.4%25%20of%20internet%20users%20prefer%20using%20their%20phones.","accessed":{"date-parts":[["2022",11,10]]}}}],"schema":"https://github.com/citation-style-language/schema/raw/master/csl-citation.json"} </w:instrText>
-      </w:r>
-      <w:r>
-        <w:rPr>
-          <w:lang w:val="en-GB"/>
-        </w:rPr>
-        <w:fldChar w:fldCharType="separate"/>
-      </w:r>
-      <w:r>
-        <w:rPr>
-          <w:rFonts w:ascii="Calibri" w:hAnsi="Calibri" w:cs="Calibri"/>
-          <w:szCs w:val="24"/>
-        </w:rPr>
-        <w:t>(‘Website Design Industry Statistics’ 2022b)</w:t>
-      </w:r>
-      <w:r>
-        <w:rPr>
-          <w:lang w:val="en-GB"/>
-        </w:rPr>
-        <w:fldChar w:fldCharType="end"/>
+        <w:t>UX/UI design</w:t>
+      </w:r>
+      <w:r>
+        <w:rPr>
+          <w:lang w:val="en-GB"/>
+        </w:rPr>
+        <w:t xml:space="preserve"> that isn’t cluttered with all these expected.</w:t>
+      </w:r>
+      <w:r>
+        <w:rPr>
+          <w:lang w:val="en-GB"/>
+        </w:rPr>
+        <w:t xml:space="preserve"> (Lynkova 2022)</w:t>
       </w:r>
       <w:r>
         <w:rPr>
@@ -1468,7 +1605,73 @@
         <w:rPr>
           <w:lang w:val="en-GB"/>
         </w:rPr>
-        <w:t>A user will make a quick judgement on whether they wish to stay on your site within the first couple seconds. Due to the increase in websites and the wide variety, users have become so impatient that if a website doesn’t load in roughly 3 seconds, then there is a high chance they find a new site to visit.</w:t>
+        <w:t>A consumer will decide if they want to continue to stay on a website within an average of 0.05 seconds</w:t>
+      </w:r>
+      <w:r>
+        <w:rPr>
+          <w:lang w:val="en-GB"/>
+        </w:rPr>
+        <w:t xml:space="preserve"> </w:t>
+      </w:r>
+      <w:r>
+        <w:rPr>
+          <w:lang w:val="en-GB"/>
+        </w:rPr>
+        <w:t>(Lynkova 2022a)</w:t>
+      </w:r>
+      <w:r>
+        <w:rPr>
+          <w:lang w:val="en-GB"/>
+        </w:rPr>
+        <w:t xml:space="preserve">. This is a ridiculously short space of </w:t>
+      </w:r>
+      <w:r>
+        <w:rPr>
+          <w:lang w:val="en-GB"/>
+        </w:rPr>
+        <w:t>time,</w:t>
+      </w:r>
+      <w:r>
+        <w:rPr>
+          <w:lang w:val="en-GB"/>
+        </w:rPr>
+        <w:t xml:space="preserve"> and it comes from the fact that there are now so many other choices of websites that </w:t>
+      </w:r>
+      <w:r>
+        <w:rPr>
+          <w:lang w:val="en-GB"/>
+        </w:rPr>
+        <w:t>consumers</w:t>
+      </w:r>
+      <w:r>
+        <w:rPr>
+          <w:lang w:val="en-GB"/>
+        </w:rPr>
+        <w:t xml:space="preserve"> no longer have to put up with bad design </w:t>
+      </w:r>
+      <w:r>
+        <w:rPr>
+          <w:lang w:val="en-GB"/>
+        </w:rPr>
+        <w:t>theme</w:t>
+      </w:r>
+      <w:r>
+        <w:rPr>
+          <w:lang w:val="en-GB"/>
+        </w:rPr>
+        <w:t>s</w:t>
+      </w:r>
+      <w:r>
+        <w:rPr>
+          <w:lang w:val="en-GB"/>
+        </w:rPr>
+        <w:t xml:space="preserve"> </w:t>
+      </w:r>
+      <w:r>
+        <w:rPr>
+          <w:lang w:val="en-GB"/>
+        </w:rPr>
+        <w:t>anymore.</w:t>
       </w:r>
       <w:r>
         <w:rPr>
@@ -1481,12 +1684,67 @@
           <w:lang w:val="en-GB"/>
         </w:rPr>
         <w:br/>
-      </w:r>
-      <w:r>
-        <w:rPr>
-          <w:lang w:val="en-GB"/>
-        </w:rPr>
-        <w:t xml:space="preserve">“Users spend </w:t>
+        <w:t xml:space="preserve">Using custom content such as motion graphics, videography and other assets will increase a user’s engagement </w:t>
+      </w:r>
+      <w:r>
+        <w:rPr>
+          <w:lang w:val="en-GB"/>
+        </w:rPr>
+        <w:t xml:space="preserve">rate </w:t>
+      </w:r>
+      <w:r>
+        <w:rPr>
+          <w:lang w:val="en-GB"/>
+        </w:rPr>
+        <w:t xml:space="preserve">and can be the difference from a user who leaves and user who spends money </w:t>
+      </w:r>
+      <w:r>
+        <w:rPr>
+          <w:lang w:val="en-GB"/>
+        </w:rPr>
+        <w:t xml:space="preserve">on the </w:t>
+      </w:r>
+      <w:r>
+        <w:rPr>
+          <w:lang w:val="en-GB"/>
+        </w:rPr>
+        <w:t xml:space="preserve">website. By adding a video background, </w:t>
+      </w:r>
+      <w:r>
+        <w:rPr>
+          <w:lang w:val="en-GB"/>
+        </w:rPr>
+        <w:t>the conversion rate drastically raises by 138%</w:t>
+      </w:r>
+      <w:r>
+        <w:rPr>
+          <w:lang w:val="en-GB"/>
+        </w:rPr>
+        <w:t xml:space="preserve"> </w:t>
+      </w:r>
+      <w:r>
+        <w:rPr>
+          <w:lang w:val="en-GB"/>
+        </w:rPr>
+        <w:t>(Lynkova 2022</w:t>
+      </w:r>
+      <w:r>
+        <w:rPr>
+          <w:lang w:val="en-GB"/>
+        </w:rPr>
+        <w:t>b</w:t>
+      </w:r>
+      <w:r>
+        <w:rPr>
+          <w:lang w:val="en-GB"/>
+        </w:rPr>
+        <w:t>)</w:t>
+      </w:r>
+      <w:r>
+        <w:rPr>
+          <w:lang w:val="en-GB"/>
+        </w:rPr>
+        <w:t xml:space="preserve">. This is a massive increase, and it comes from simply adding a unique, targeted video that gathers the interest of </w:t>
       </w:r>
       <w:r>
         <w:rPr>
@@ -1498,38 +1756,7 @@
         <w:rPr>
           <w:lang w:val="en-GB"/>
         </w:rPr>
-        <w:t xml:space="preserve">n average of 0.05 seconds deciding whether to stay on your site or leave.”- </w:t>
-      </w:r>
-      <w:r>
-        <w:rPr>
-          <w:lang w:val="en-GB"/>
-        </w:rPr>
-        <w:fldChar w:fldCharType="begin"/>
-      </w:r>
-      <w:r>
-        <w:rPr>
-          <w:lang w:val="en-GB"/>
-        </w:rPr>
-        <w:instrText xml:space="preserve"> ADDIN ZOTERO_ITEM CSL_CITATION {"citationID":"FNsA4mkv","properties":{"formattedCitation":"(\\uc0\\u8216{}Website Design Industry Statistics\\uc0\\u8217{} 2022c)","plainCitation":"(‘Website Design Industry Statistics’ 2022c)","noteIndex":0},"citationItems":[{"id":4,"uris":["http://zotero.org/users/local/vNW40sLO/items/PN65QJJT"],"itemData":{"id":4,"type":"webpage","container-title":"TechJury","note":"Users spend an average of 0.05 seconds on deciding whether to stay on your site or leave.","title":"Website Design Industry Statistics","URL":"https://techjury.net/blog/website-design-industry-statistics/#:~:text=Users%20spend%20an%20average%20of%200.05%20seconds%20on%20deciding%20whether%20to%20stay%20on%20your%20site%20or%20leave.","accessed":{"date-parts":[["2022",11,10]]}}}],"schema":"https://github.com/citation-style-language/schema/raw/master/csl-citation.json"} </w:instrText>
-      </w:r>
-      <w:r>
-        <w:rPr>
-          <w:lang w:val="en-GB"/>
-        </w:rPr>
-        <w:fldChar w:fldCharType="separate"/>
-      </w:r>
-      <w:r>
-        <w:rPr>
-          <w:rFonts w:ascii="Calibri" w:hAnsi="Calibri" w:cs="Calibri"/>
-          <w:szCs w:val="24"/>
-        </w:rPr>
-        <w:t>(‘Website Design Industry Statistics’ 2022c)</w:t>
-      </w:r>
-      <w:r>
-        <w:rPr>
-          <w:lang w:val="en-GB"/>
-        </w:rPr>
-        <w:fldChar w:fldCharType="end"/>
+        <w:t xml:space="preserve"> consumer.</w:t>
       </w:r>
       <w:r>
         <w:rPr>
@@ -1542,44 +1769,24 @@
           <w:lang w:val="en-GB"/>
         </w:rPr>
         <w:br/>
-        <w:t>“When you switch to a video background, there is a 138% improvement in conversion rate.” –</w:t>
-      </w:r>
-      <w:r>
-        <w:rPr>
-          <w:lang w:val="en-GB"/>
-        </w:rPr>
-        <w:t xml:space="preserve"> </w:t>
-      </w:r>
-      <w:r>
-        <w:rPr>
-          <w:lang w:val="en-GB"/>
-        </w:rPr>
-        <w:fldChar w:fldCharType="begin"/>
-      </w:r>
-      <w:r>
-        <w:rPr>
-          <w:lang w:val="en-GB"/>
-        </w:rPr>
-        <w:instrText xml:space="preserve"> ADDIN ZOTERO_ITEM CSL_CITATION {"citationID":"VchHUgWV","properties":{"formattedCitation":"(\\uc0\\u8216{}Website Design Industry Statistics\\uc0\\u8217{} 2022d)","plainCitation":"(‘Website Design Industry Statistics’ 2022d)","noteIndex":0},"citationItems":[{"id":5,"uris":["http://zotero.org/users/local/vNW40sLO/items/Q53YTLK3"],"itemData":{"id":5,"type":"webpage","container-title":"TechJury","note":"When you switch to a video background, there is a 138% improvement in conversion rate","title":"Website Design Industry Statistics","URL":"https://techjury.net/blog/website-design-industry-statistics/#:~:text=When%20you%20switch%20to%20a%20video%20background%2C%20there%20is%20a%20138%25%20improvement%20in%20conversion%20rate","accessed":{"date-parts":[["2022",11,10]]}}}],"schema":"https://github.com/citation-style-language/schema/raw/master/csl-citation.json"} </w:instrText>
-      </w:r>
-      <w:r>
-        <w:rPr>
-          <w:lang w:val="en-GB"/>
-        </w:rPr>
-        <w:fldChar w:fldCharType="separate"/>
-      </w:r>
-      <w:r>
-        <w:rPr>
-          <w:rFonts w:ascii="Calibri" w:hAnsi="Calibri" w:cs="Calibri"/>
-          <w:szCs w:val="24"/>
-        </w:rPr>
-        <w:t>(‘Website Design Industry Statistics’ 2022d)</w:t>
-      </w:r>
-      <w:r>
-        <w:rPr>
-          <w:lang w:val="en-GB"/>
-        </w:rPr>
-        <w:fldChar w:fldCharType="end"/>
+      </w:r>
+      <w:r>
+        <w:rPr>
+          <w:lang w:val="en-GB"/>
+        </w:rPr>
+        <w:br/>
+      </w:r>
+      <w:r>
+        <w:rPr>
+          <w:lang w:val="en-GB"/>
+        </w:rPr>
+        <w:br/>
+      </w:r>
+      <w:r>
+        <w:rPr>
+          <w:lang w:val="en-GB"/>
+        </w:rPr>
+        <w:br/>
       </w:r>
       <w:r>
         <w:rPr>
@@ -1603,13 +1810,38 @@
         <w:rPr>
           <w:lang w:val="en-GB"/>
         </w:rPr>
+        <w:lastRenderedPageBreak/>
         <w:t>To</w:t>
       </w:r>
       <w:r>
         <w:rPr>
           <w:lang w:val="en-GB"/>
         </w:rPr>
-        <w:t xml:space="preserve"> keep up with such demand for high quality content, a full stack web developer must possess hard skills such as being able to use Adobe XD for planning/prototyping, Adobe Illustrator for graphics, Adobe </w:t>
+        <w:t xml:space="preserve"> keep up with such demand for high quality content, a full stack web developer must possess hard skills such as being able to use Adobe XD for planning/prototyping</w:t>
+      </w:r>
+      <w:r>
+        <w:rPr>
+          <w:lang w:val="en-GB"/>
+        </w:rPr>
+        <w:t xml:space="preserve"> and UX/UI</w:t>
+      </w:r>
+      <w:r>
+        <w:rPr>
+          <w:lang w:val="en-GB"/>
+        </w:rPr>
+        <w:t xml:space="preserve">, Adobe Illustrator for </w:t>
+      </w:r>
+      <w:r>
+        <w:rPr>
+          <w:lang w:val="en-GB"/>
+        </w:rPr>
+        <w:t xml:space="preserve">static </w:t>
+      </w:r>
+      <w:r>
+        <w:rPr>
+          <w:lang w:val="en-GB"/>
+        </w:rPr>
+        <w:t xml:space="preserve">graphics, Adobe </w:t>
       </w:r>
       <w:r>
         <w:rPr>
@@ -1627,7 +1859,37 @@
         <w:rPr>
           <w:lang w:val="en-GB"/>
         </w:rPr>
-        <w:t xml:space="preserve"> and Adobe After Effects for motion videos.</w:t>
+        <w:t xml:space="preserve"> and</w:t>
+      </w:r>
+      <w:r>
+        <w:rPr>
+          <w:lang w:val="en-GB"/>
+        </w:rPr>
+        <w:t>,</w:t>
+      </w:r>
+      <w:r>
+        <w:rPr>
+          <w:lang w:val="en-GB"/>
+        </w:rPr>
+        <w:t xml:space="preserve"> Adobe After Effects for motion videos</w:t>
+      </w:r>
+      <w:r>
+        <w:rPr>
+          <w:lang w:val="en-GB"/>
+        </w:rPr>
+        <w:t>/motion graphics</w:t>
+      </w:r>
+      <w:r>
+        <w:rPr>
+          <w:lang w:val="en-GB"/>
+        </w:rPr>
+        <w:t xml:space="preserve"> as well as knowing programming languages such as CSS for front end design, HTML for adding markup content and JavaScript for creating more advanced functionality</w:t>
+      </w:r>
+      <w:r>
+        <w:rPr>
+          <w:lang w:val="en-GB"/>
+        </w:rPr>
+        <w:t>.</w:t>
       </w:r>
       <w:r>
         <w:rPr>
@@ -1662,31 +1924,7 @@
         <w:rPr>
           <w:lang w:val="en-GB"/>
         </w:rPr>
-        <w:t>“</w:t>
-      </w:r>
-      <w:r>
-        <w:rPr>
-          <w:lang w:val="en-GB"/>
-        </w:rPr>
-        <w:t>78% of shoppers want e-commerce sites to include more images on their product pages</w:t>
-      </w:r>
-      <w:r>
-        <w:rPr>
-          <w:lang w:val="en-GB"/>
-        </w:rPr>
-        <w:t xml:space="preserve">” </w:t>
-      </w:r>
-      <w:r>
-        <w:rPr>
-          <w:lang w:val="en-GB"/>
-        </w:rPr>
-        <w:t>–</w:t>
-      </w:r>
-      <w:r>
-        <w:rPr>
-          <w:lang w:val="en-GB"/>
-        </w:rPr>
-        <w:t xml:space="preserve"> </w:t>
+        <w:t xml:space="preserve">Shoppers want to feel like they are getting a targeted experience that relates to their needs and wants. </w:t>
       </w:r>
       <w:r>
         <w:rPr>
@@ -1711,7 +1949,21 @@
           <w:rFonts w:ascii="Calibri" w:hAnsi="Calibri" w:cs="Calibri"/>
           <w:szCs w:val="24"/>
         </w:rPr>
-        <w:t>(‘Website Design Industry Statistics’ 2022e)</w:t>
+        <w:t>(</w:t>
+      </w:r>
+      <w:r>
+        <w:rPr>
+          <w:rFonts w:ascii="Calibri" w:hAnsi="Calibri" w:cs="Calibri"/>
+          <w:szCs w:val="24"/>
+        </w:rPr>
+        <w:t>Lynkova 2022</w:t>
+      </w:r>
+      <w:r>
+        <w:rPr>
+          <w:rFonts w:ascii="Calibri" w:hAnsi="Calibri" w:cs="Calibri"/>
+          <w:szCs w:val="24"/>
+        </w:rPr>
+        <w:t>)</w:t>
       </w:r>
       <w:r>
         <w:rPr>
@@ -1730,7 +1982,167 @@
           <w:lang w:val="en-GB"/>
         </w:rPr>
         <w:br/>
-        <w:t>Indeed.com lists that the average completion for a computing science degree could set you back either 3 years if your full-time, or 5 years if your part time. Some of the skills acquired from these courses are languages such as HTML, CSS, JavaScript, and software skills such as Adobe creative suit.</w:t>
+        <w:t xml:space="preserve">Indeed.com lists that the average completion for a computing science degree </w:t>
+      </w:r>
+      <w:r>
+        <w:rPr>
+          <w:lang w:val="en-GB"/>
+        </w:rPr>
+        <w:t>takes around</w:t>
+      </w:r>
+      <w:r>
+        <w:rPr>
+          <w:lang w:val="en-GB"/>
+        </w:rPr>
+        <w:t xml:space="preserve"> 3 years if </w:t>
+      </w:r>
+      <w:r>
+        <w:rPr>
+          <w:lang w:val="en-GB"/>
+        </w:rPr>
+        <w:t>it is a</w:t>
+      </w:r>
+      <w:r>
+        <w:rPr>
+          <w:lang w:val="en-GB"/>
+        </w:rPr>
+        <w:t xml:space="preserve"> full-time</w:t>
+      </w:r>
+      <w:r>
+        <w:rPr>
+          <w:lang w:val="en-GB"/>
+        </w:rPr>
+        <w:t xml:space="preserve"> degree</w:t>
+      </w:r>
+      <w:r>
+        <w:rPr>
+          <w:lang w:val="en-GB"/>
+        </w:rPr>
+        <w:t xml:space="preserve">, or 5 years if </w:t>
+      </w:r>
+      <w:r>
+        <w:rPr>
+          <w:lang w:val="en-GB"/>
+        </w:rPr>
+        <w:t>it is a</w:t>
+      </w:r>
+      <w:r>
+        <w:rPr>
+          <w:lang w:val="en-GB"/>
+        </w:rPr>
+        <w:t xml:space="preserve"> part time</w:t>
+      </w:r>
+      <w:r>
+        <w:rPr>
+          <w:lang w:val="en-GB"/>
+        </w:rPr>
+        <w:t xml:space="preserve"> degree</w:t>
+      </w:r>
+      <w:r>
+        <w:rPr>
+          <w:lang w:val="en-GB"/>
+        </w:rPr>
+        <w:t xml:space="preserve">. Some of the skills acquired from these courses are languages such as HTML, CSS, </w:t>
+      </w:r>
+      <w:r>
+        <w:rPr>
+          <w:lang w:val="en-GB"/>
+        </w:rPr>
+        <w:t xml:space="preserve">and </w:t>
+      </w:r>
+      <w:r>
+        <w:rPr>
+          <w:lang w:val="en-GB"/>
+        </w:rPr>
+        <w:t>JavaScript</w:t>
+      </w:r>
+      <w:r>
+        <w:rPr>
+          <w:lang w:val="en-GB"/>
+        </w:rPr>
+        <w:t xml:space="preserve"> which are all required to create a unique </w:t>
+      </w:r>
+      <w:r>
+        <w:rPr>
+          <w:lang w:val="en-GB"/>
+        </w:rPr>
+        <w:t xml:space="preserve">online </w:t>
+      </w:r>
+      <w:r>
+        <w:rPr>
+          <w:lang w:val="en-GB"/>
+        </w:rPr>
+        <w:t>experience for consumers.</w:t>
+      </w:r>
+      <w:r>
+        <w:rPr>
+          <w:lang w:val="en-GB"/>
+        </w:rPr>
+        <w:br/>
+      </w:r>
+      <w:r>
+        <w:rPr>
+          <w:lang w:val="en-GB"/>
+        </w:rPr>
+        <w:br/>
+        <w:t xml:space="preserve">If a person wanted to learn a more design-oriented set of skills then they would require a digital media course which takes </w:t>
+      </w:r>
+      <w:r>
+        <w:rPr>
+          <w:lang w:val="en-GB"/>
+        </w:rPr>
+        <w:t xml:space="preserve">on average, </w:t>
+      </w:r>
+      <w:r>
+        <w:rPr>
+          <w:lang w:val="en-GB"/>
+        </w:rPr>
+        <w:t>3 years to acquire and the skills gained range from sound design, motion graphics , video editing and basic front end design using CSS.</w:t>
+      </w:r>
+      <w:r>
+        <w:rPr>
+          <w:lang w:val="en-GB"/>
+        </w:rPr>
+        <w:br/>
+      </w:r>
+      <w:r>
+        <w:rPr>
+          <w:lang w:val="en-GB"/>
+        </w:rPr>
+        <w:br/>
+      </w:r>
+      <w:r>
+        <w:rPr>
+          <w:lang w:val="en-GB"/>
+        </w:rPr>
+        <w:t xml:space="preserve">These set of skills combined with a computing degree are what is expected of someone who </w:t>
+      </w:r>
+      <w:r>
+        <w:rPr>
+          <w:lang w:val="en-GB"/>
+        </w:rPr>
+        <w:t>wants to rival that of a larger brand which have a dedicated team of trained professionals in their workforce.</w:t>
+      </w:r>
+    </w:p>
+    <w:p>
+      <w:pPr>
+        <w:pStyle w:val="NoSpacing"/>
+        <w:rPr>
+          <w:lang w:val="en-GB"/>
+        </w:rPr>
+      </w:pPr>
+    </w:p>
+    <w:p>
+      <w:pPr>
+        <w:rPr>
+          <w:lang w:val="en-GB"/>
+        </w:rPr>
+      </w:pPr>
+      <w:r>
+        <w:rPr>
+          <w:lang w:val="en-GB"/>
+        </w:rPr>
+        <w:br w:type="page"/>
       </w:r>
     </w:p>
     <w:sdt>
@@ -2406,11 +2818,11 @@
         <w:tblLook w:val="04A0" w:firstRow="1" w:lastRow="0" w:firstColumn="1" w:lastColumn="0" w:noHBand="0" w:noVBand="1"/>
       </w:tblPr>
       <w:tblGrid>
-        <w:gridCol w:w="1615"/>
-        <w:gridCol w:w="1722"/>
+        <w:gridCol w:w="1652"/>
+        <w:gridCol w:w="1690"/>
         <w:gridCol w:w="2195"/>
-        <w:gridCol w:w="1737"/>
-        <w:gridCol w:w="1747"/>
+        <w:gridCol w:w="1734"/>
+        <w:gridCol w:w="1745"/>
       </w:tblGrid>
       <w:tr>
         <w:tc>
@@ -2565,7 +2977,25 @@
               <w:rPr>
                 <w:lang w:val="en-GB"/>
               </w:rPr>
-              <w:t>Do you need to have UX skills?</w:t>
+              <w:t>Are</w:t>
+            </w:r>
+            <w:r>
+              <w:rPr>
+                <w:lang w:val="en-GB"/>
+              </w:rPr>
+              <w:t xml:space="preserve"> UX skills</w:t>
+            </w:r>
+            <w:r>
+              <w:rPr>
+                <w:lang w:val="en-GB"/>
+              </w:rPr>
+              <w:t xml:space="preserve"> important</w:t>
+            </w:r>
+            <w:r>
+              <w:rPr>
+                <w:lang w:val="en-GB"/>
+              </w:rPr>
+              <w:t>?</w:t>
             </w:r>
           </w:p>
         </w:tc>
@@ -2584,7 +3014,25 @@
               <w:rPr>
                 <w:lang w:val="en-GB"/>
               </w:rPr>
-              <w:t>Do you need to have time management?</w:t>
+              <w:t>Is</w:t>
+            </w:r>
+            <w:r>
+              <w:rPr>
+                <w:lang w:val="en-GB"/>
+              </w:rPr>
+              <w:t xml:space="preserve"> time management</w:t>
+            </w:r>
+            <w:r>
+              <w:rPr>
+                <w:lang w:val="en-GB"/>
+              </w:rPr>
+              <w:t xml:space="preserve"> a required skill</w:t>
+            </w:r>
+            <w:r>
+              <w:rPr>
+                <w:lang w:val="en-GB"/>
+              </w:rPr>
+              <w:t>?</w:t>
             </w:r>
           </w:p>
         </w:tc>
@@ -2675,7 +3123,7 @@
               <w:rPr>
                 <w:lang w:val="en-GB"/>
               </w:rPr>
-              <w:t>Do you need to know how to code?</w:t>
+              <w:t>Is coding required?</w:t>
             </w:r>
           </w:p>
         </w:tc>
@@ -2694,7 +3142,13 @@
               <w:rPr>
                 <w:lang w:val="en-GB"/>
               </w:rPr>
-              <w:t xml:space="preserve">Do you need to have </w:t>
+              <w:t>Are</w:t>
+            </w:r>
+            <w:r>
+              <w:rPr>
+                <w:lang w:val="en-GB"/>
+              </w:rPr>
+              <w:t xml:space="preserve"> </w:t>
             </w:r>
             <w:r>
               <w:rPr>
@@ -2706,7 +3160,19 @@
               <w:rPr>
                 <w:lang w:val="en-GB"/>
               </w:rPr>
-              <w:t>skills?</w:t>
+              <w:t>skills</w:t>
+            </w:r>
+            <w:r>
+              <w:rPr>
+                <w:lang w:val="en-GB"/>
+              </w:rPr>
+              <w:t xml:space="preserve"> needed</w:t>
+            </w:r>
+            <w:r>
+              <w:rPr>
+                <w:lang w:val="en-GB"/>
+              </w:rPr>
+              <w:t>?</w:t>
             </w:r>
           </w:p>
         </w:tc>
@@ -2784,7 +3250,7 @@
               <w:rPr>
                 <w:lang w:val="en-GB"/>
               </w:rPr>
-              <w:t>Do you need to know how to prototype a website?</w:t>
+              <w:t>Is website prototyping needed?</w:t>
             </w:r>
           </w:p>
         </w:tc>
@@ -2881,7 +3347,25 @@
               <w:rPr>
                 <w:lang w:val="en-GB"/>
               </w:rPr>
-              <w:t>Do you need to have graphical design skills?</w:t>
+              <w:t>Are</w:t>
+            </w:r>
+            <w:r>
+              <w:rPr>
+                <w:lang w:val="en-GB"/>
+              </w:rPr>
+              <w:t xml:space="preserve"> graphical design skills</w:t>
+            </w:r>
+            <w:r>
+              <w:rPr>
+                <w:lang w:val="en-GB"/>
+              </w:rPr>
+              <w:t xml:space="preserve"> required</w:t>
+            </w:r>
+            <w:r>
+              <w:rPr>
+                <w:lang w:val="en-GB"/>
+              </w:rPr>
+              <w:t>?</w:t>
             </w:r>
           </w:p>
         </w:tc>
@@ -2972,7 +3456,7 @@
               <w:rPr>
                 <w:lang w:val="en-GB"/>
               </w:rPr>
-              <w:t>Do you need to know GDPR laws?</w:t>
+              <w:t>Is GDPR knowledge a necessity?</w:t>
             </w:r>
           </w:p>
         </w:tc>
@@ -3138,7 +3622,6 @@
                         <w:txbxContent>
                           <w:p>
                             <w:pPr>
-                              <w:pStyle w:val="NoSpacing"/>
                               <w:rPr>
                                 <w:lang w:val="en-GB"/>
                               </w:rPr>
@@ -3147,15 +3630,8 @@
                               <w:rPr>
                                 <w:lang w:val="en-GB"/>
                               </w:rPr>
-                              <w:t>Do you need to know how to code?</w:t>
-                            </w:r>
-                          </w:p>
-                          <w:p>
-                            <w:pPr>
-                              <w:rPr>
-                                <w:lang w:val="en-GB"/>
-                              </w:rPr>
-                            </w:pPr>
+                              <w:t>Is coding required?</w:t>
+                            </w:r>
                           </w:p>
                         </w:txbxContent>
                       </wps:txbx>
@@ -3185,7 +3661,6 @@
                   <w:txbxContent>
                     <w:p>
                       <w:pPr>
-                        <w:pStyle w:val="NoSpacing"/>
                         <w:rPr>
                           <w:lang w:val="en-GB"/>
                         </w:rPr>
@@ -3194,15 +3669,8 @@
                         <w:rPr>
                           <w:lang w:val="en-GB"/>
                         </w:rPr>
-                        <w:t>Do you need to know how to code?</w:t>
-                      </w:r>
-                    </w:p>
-                    <w:p>
-                      <w:pPr>
-                        <w:rPr>
-                          <w:lang w:val="en-GB"/>
-                        </w:rPr>
-                      </w:pPr>
+                        <w:t>Is coding required?</w:t>
+                      </w:r>
                     </w:p>
                   </w:txbxContent>
                 </v:textbox>
@@ -3263,8 +3731,19 @@
                       <wps:txbx>
                         <w:txbxContent>
                           <w:p>
-                            <w:r>
-                              <w:t>User Experience skills are essential in making sure that the user</w:t>
+                            <w:pPr>
+                              <w:rPr>
+                                <w:lang w:val="en-GB"/>
+                              </w:rPr>
+                            </w:pPr>
+                            <w:r>
+                              <w:t>User Experience</w:t>
+                            </w:r>
+                            <w:r>
+                              <w:t xml:space="preserve"> (UX)</w:t>
+                            </w:r>
+                            <w:r>
+                              <w:t xml:space="preserve"> skills are essential in making sure that the user</w:t>
                             </w:r>
                             <w:r>
                               <w:t>s</w:t>
@@ -3273,35 +3752,16 @@
                               <w:t xml:space="preserve"> have an enjoyable and easy to use experience.</w:t>
                             </w:r>
                             <w:r>
-                              <w:t xml:space="preserve"> The skill itself is not a fundamental requirement, without it the website will </w:t>
-                            </w:r>
-                            <w:r>
-                              <w:t xml:space="preserve">function but the user drop of rate and customer satisfaction rate will </w:t>
-                            </w:r>
-                            <w:r>
-                              <w:t>plummet</w:t>
-                            </w:r>
-                            <w:r>
-                              <w:t>.</w:t>
-                            </w:r>
-                            <w:r>
-                              <w:t xml:space="preserve"> More than likely, the website will fail overall as users won’t want to come back.</w:t>
-                            </w:r>
-                          </w:p>
-                          <w:p>
-                            <w:pPr>
-                              <w:rPr>
-                                <w:lang w:val="en-GB"/>
-                              </w:rPr>
-                            </w:pPr>
-                            <w:r>
-                              <w:t>“</w:t>
-                            </w:r>
-                            <w:r>
-                              <w:t>70% of online businesses fall through because of bad UX.</w:t>
-                            </w:r>
-                            <w:r>
-                              <w:t xml:space="preserve">” - </w:t>
+                              <w:t xml:space="preserve"> </w:t>
+                            </w:r>
+                            <w:r>
+                              <w:t>UX takes into consideration the needs and wants of the consumer, such as colour-blindness, or other accessibility requirements. It also looks to improve the flow of the website from initial page load to checkout. The goal is to make the process seamless. 70% of businesses fall through due to bad UX design.</w:t>
+                            </w:r>
+                            <w:r>
+                              <w:rPr>
+                                <w:lang w:val="en-GB"/>
+                              </w:rPr>
+                              <w:t xml:space="preserve"> </w:t>
                             </w:r>
                             <w:r>
                               <w:rPr>
@@ -3364,8 +3824,19 @@
                 <v:textbox>
                   <w:txbxContent>
                     <w:p>
-                      <w:r>
-                        <w:t>User Experience skills are essential in making sure that the user</w:t>
+                      <w:pPr>
+                        <w:rPr>
+                          <w:lang w:val="en-GB"/>
+                        </w:rPr>
+                      </w:pPr>
+                      <w:r>
+                        <w:t>User Experience</w:t>
+                      </w:r>
+                      <w:r>
+                        <w:t xml:space="preserve"> (UX)</w:t>
+                      </w:r>
+                      <w:r>
+                        <w:t xml:space="preserve"> skills are essential in making sure that the user</w:t>
                       </w:r>
                       <w:r>
                         <w:t>s</w:t>
@@ -3374,40 +3845,16 @@
                         <w:t xml:space="preserve"> have an enjoyable and easy to use experience.</w:t>
                       </w:r>
                       <w:r>
-                        <w:t xml:space="preserve"> The skill itself is not a fundamental requirement, without it the website will </w:t>
-                      </w:r>
-                      <w:proofErr w:type="gramStart"/>
-                      <w:r>
-                        <w:t>function</w:t>
-                      </w:r>
-                      <w:proofErr w:type="gramEnd"/>
-                      <w:r>
-                        <w:t xml:space="preserve"> but the user drop of rate and customer satisfaction rate will </w:t>
-                      </w:r>
-                      <w:r>
-                        <w:t>plummet</w:t>
-                      </w:r>
-                      <w:r>
-                        <w:t>.</w:t>
-                      </w:r>
-                      <w:r>
-                        <w:t xml:space="preserve"> More than likely, the website will fail overall as users won’t want to come back.</w:t>
-                      </w:r>
-                    </w:p>
-                    <w:p>
-                      <w:pPr>
-                        <w:rPr>
-                          <w:lang w:val="en-GB"/>
-                        </w:rPr>
-                      </w:pPr>
-                      <w:r>
-                        <w:t>“</w:t>
-                      </w:r>
-                      <w:r>
-                        <w:t>70% of online businesses fall through because of bad UX.</w:t>
-                      </w:r>
-                      <w:r>
-                        <w:t xml:space="preserve">” - </w:t>
+                        <w:t xml:space="preserve"> </w:t>
+                      </w:r>
+                      <w:r>
+                        <w:t>UX takes into consideration the needs and wants of the consumer, such as colour-blindness, or other accessibility requirements. It also looks to improve the flow of the website from initial page load to checkout. The goal is to make the process seamless. 70% of businesses fall through due to bad UX design.</w:t>
+                      </w:r>
+                      <w:r>
+                        <w:rPr>
+                          <w:lang w:val="en-GB"/>
+                        </w:rPr>
+                        <w:t xml:space="preserve"> </w:t>
                       </w:r>
                       <w:r>
                         <w:rPr>
@@ -3517,7 +3964,7 @@
                               <w:rPr>
                                 <w:lang w:val="en-GB"/>
                               </w:rPr>
-                              <w:t>Do you need to have UX skills?</w:t>
+                              <w:t>Are UX skills important?</w:t>
                             </w:r>
                           </w:p>
                         </w:txbxContent>
@@ -3553,7 +4000,7 @@
                         <w:rPr>
                           <w:lang w:val="en-GB"/>
                         </w:rPr>
-                        <w:t>Do you need to have UX skills?</w:t>
+                        <w:t>Are UX skills important?</w:t>
                       </w:r>
                     </w:p>
                   </w:txbxContent>
@@ -3615,11 +4062,112 @@
                       <wps:txbx>
                         <w:txbxContent>
                           <w:p>
-                            <w:r>
-                              <w:t xml:space="preserve">If you are setting up a website based of a CMS (Content Management System) like WordPress or Lightspeed then no, you will not need to know how to code to get the website live. If you want to however make any personalisation to your website outside of using other </w:t>
-                            </w:r>
-                            <w:r>
-                              <w:t>peoples pre-designed themes, then the bare minimum one will need to know is CSS (Cascading Style Sheets) and HTML (Hyper Text Markup Language).</w:t>
+                            <w:pPr>
+                              <w:rPr>
+                                <w:lang w:val="en-GB"/>
+                              </w:rPr>
+                            </w:pPr>
+                            <w:r>
+                              <w:rPr>
+                                <w:lang w:val="en-GB"/>
+                              </w:rPr>
+                              <w:t xml:space="preserve">Coding is an essential skill to compete against larger brands and is required to create a unique website that is designed to suit the needs of the consumer. To integrate new features that are requested from consumers, HTML, </w:t>
+                            </w:r>
+                            <w:r>
+                              <w:rPr>
+                                <w:lang w:val="en-GB"/>
+                              </w:rPr>
+                              <w:t>JavaScript,</w:t>
+                            </w:r>
+                            <w:r>
+                              <w:rPr>
+                                <w:lang w:val="en-GB"/>
+                              </w:rPr>
+                              <w:t xml:space="preserve"> and CSS will be required to create, design and setup the functionality.</w:t>
+                            </w:r>
+                            <w:r>
+                              <w:rPr>
+                                <w:lang w:val="en-GB"/>
+                              </w:rPr>
+                              <w:t xml:space="preserve"> JavaScript is used by 97.4%</w:t>
+                            </w:r>
+                            <w:r>
+                              <w:rPr>
+                                <w:lang w:val="en-GB"/>
+                              </w:rPr>
+                              <w:t xml:space="preserve"> </w:t>
+                            </w:r>
+                            <w:r>
+                              <w:rPr>
+                                <w:lang w:val="en-GB"/>
+                              </w:rPr>
+                              <w:t>(W3Techs 2022</w:t>
+                            </w:r>
+                            <w:r>
+                              <w:rPr>
+                                <w:lang w:val="en-GB"/>
+                              </w:rPr>
+                              <w:t>a</w:t>
+                            </w:r>
+                            <w:r>
+                              <w:rPr>
+                                <w:lang w:val="en-GB"/>
+                              </w:rPr>
+                              <w:t>)</w:t>
+                            </w:r>
+                            <w:r>
+                              <w:rPr>
+                                <w:lang w:val="en-GB"/>
+                              </w:rPr>
+                              <w:t>, HTML is used by 94.8%</w:t>
+                            </w:r>
+                            <w:r>
+                              <w:rPr>
+                                <w:lang w:val="en-GB"/>
+                              </w:rPr>
+                              <w:t xml:space="preserve"> </w:t>
+                            </w:r>
+                            <w:r>
+                              <w:rPr>
+                                <w:lang w:val="en-GB"/>
+                              </w:rPr>
+                              <w:t>(W3Techs 2022</w:t>
+                            </w:r>
+                            <w:r>
+                              <w:rPr>
+                                <w:lang w:val="en-GB"/>
+                              </w:rPr>
+                              <w:t>b</w:t>
+                            </w:r>
+                            <w:r>
+                              <w:rPr>
+                                <w:lang w:val="en-GB"/>
+                              </w:rPr>
+                              <w:t>)</w:t>
+                            </w:r>
+                            <w:r>
+                              <w:rPr>
+                                <w:lang w:val="en-GB"/>
+                              </w:rPr>
+                              <w:t>, and CSS is used by 96.5% of all websites on the web which highlight their importance</w:t>
+                            </w:r>
+                            <w:r>
+                              <w:rPr>
+                                <w:lang w:val="en-GB"/>
+                              </w:rPr>
+                              <w:t xml:space="preserve"> </w:t>
+                            </w:r>
+                            <w:r>
+                              <w:rPr>
+                                <w:lang w:val="en-GB"/>
+                              </w:rPr>
+                              <w:t>(W3Techs 2022c)</w:t>
+                            </w:r>
+                            <w:r>
+                              <w:rPr>
+                                <w:lang w:val="en-GB"/>
+                              </w:rPr>
+                              <w:t>.</w:t>
                             </w:r>
                           </w:p>
                         </w:txbxContent>
@@ -3645,16 +4193,112 @@
                 <v:textbox>
                   <w:txbxContent>
                     <w:p>
-                      <w:r>
-                        <w:t xml:space="preserve">If you are setting up a website based of a CMS (Content Management System) like WordPress or Lightspeed then no, you will not need to know how to code to get the website live. If you want to however make any personalisation to your website outside of using other </w:t>
-                      </w:r>
-                      <w:proofErr w:type="spellStart"/>
-                      <w:r>
-                        <w:t>peoples</w:t>
-                      </w:r>
-                      <w:proofErr w:type="spellEnd"/>
-                      <w:r>
-                        <w:t xml:space="preserve"> pre-designed themes, then the bare minimum one will need to know is CSS (Cascading Style Sheets) and HTML (Hyper Text Markup Language).</w:t>
+                      <w:pPr>
+                        <w:rPr>
+                          <w:lang w:val="en-GB"/>
+                        </w:rPr>
+                      </w:pPr>
+                      <w:r>
+                        <w:rPr>
+                          <w:lang w:val="en-GB"/>
+                        </w:rPr>
+                        <w:t xml:space="preserve">Coding is an essential skill to compete against larger brands and is required to create a unique website that is designed to suit the needs of the consumer. To integrate new features that are requested from consumers, HTML, </w:t>
+                      </w:r>
+                      <w:r>
+                        <w:rPr>
+                          <w:lang w:val="en-GB"/>
+                        </w:rPr>
+                        <w:t>JavaScript,</w:t>
+                      </w:r>
+                      <w:r>
+                        <w:rPr>
+                          <w:lang w:val="en-GB"/>
+                        </w:rPr>
+                        <w:t xml:space="preserve"> and CSS will be required to create, design and setup the functionality.</w:t>
+                      </w:r>
+                      <w:r>
+                        <w:rPr>
+                          <w:lang w:val="en-GB"/>
+                        </w:rPr>
+                        <w:t xml:space="preserve"> JavaScript is used by 97.4%</w:t>
+                      </w:r>
+                      <w:r>
+                        <w:rPr>
+                          <w:lang w:val="en-GB"/>
+                        </w:rPr>
+                        <w:t xml:space="preserve"> </w:t>
+                      </w:r>
+                      <w:r>
+                        <w:rPr>
+                          <w:lang w:val="en-GB"/>
+                        </w:rPr>
+                        <w:t>(W3Techs 2022</w:t>
+                      </w:r>
+                      <w:r>
+                        <w:rPr>
+                          <w:lang w:val="en-GB"/>
+                        </w:rPr>
+                        <w:t>a</w:t>
+                      </w:r>
+                      <w:r>
+                        <w:rPr>
+                          <w:lang w:val="en-GB"/>
+                        </w:rPr>
+                        <w:t>)</w:t>
+                      </w:r>
+                      <w:r>
+                        <w:rPr>
+                          <w:lang w:val="en-GB"/>
+                        </w:rPr>
+                        <w:t>, HTML is used by 94.8%</w:t>
+                      </w:r>
+                      <w:r>
+                        <w:rPr>
+                          <w:lang w:val="en-GB"/>
+                        </w:rPr>
+                        <w:t xml:space="preserve"> </w:t>
+                      </w:r>
+                      <w:r>
+                        <w:rPr>
+                          <w:lang w:val="en-GB"/>
+                        </w:rPr>
+                        <w:t>(W3Techs 2022</w:t>
+                      </w:r>
+                      <w:r>
+                        <w:rPr>
+                          <w:lang w:val="en-GB"/>
+                        </w:rPr>
+                        <w:t>b</w:t>
+                      </w:r>
+                      <w:r>
+                        <w:rPr>
+                          <w:lang w:val="en-GB"/>
+                        </w:rPr>
+                        <w:t>)</w:t>
+                      </w:r>
+                      <w:r>
+                        <w:rPr>
+                          <w:lang w:val="en-GB"/>
+                        </w:rPr>
+                        <w:t>, and CSS is used by 96.5% of all websites on the web which highlight their importance</w:t>
+                      </w:r>
+                      <w:r>
+                        <w:rPr>
+                          <w:lang w:val="en-GB"/>
+                        </w:rPr>
+                        <w:t xml:space="preserve"> </w:t>
+                      </w:r>
+                      <w:r>
+                        <w:rPr>
+                          <w:lang w:val="en-GB"/>
+                        </w:rPr>
+                        <w:t>(W3Techs 2022c)</w:t>
+                      </w:r>
+                      <w:r>
+                        <w:rPr>
+                          <w:lang w:val="en-GB"/>
+                        </w:rPr>
+                        <w:t>.</w:t>
                       </w:r>
                     </w:p>
                   </w:txbxContent>
@@ -3727,15 +4371,8 @@
                               <w:rPr>
                                 <w:lang w:val="en-GB"/>
                               </w:rPr>
-                              <w:t>Do you need to know how to prototype a website?</w:t>
-                            </w:r>
-                          </w:p>
-                          <w:p>
-                            <w:pPr>
-                              <w:rPr>
-                                <w:lang w:val="en-GB"/>
-                              </w:rPr>
-                            </w:pPr>
+                              <w:t>Is website prototyping needed?</w:t>
+                            </w:r>
                           </w:p>
                         </w:txbxContent>
                       </wps:txbx>
@@ -3770,15 +4407,8 @@
                         <w:rPr>
                           <w:lang w:val="en-GB"/>
                         </w:rPr>
-                        <w:t>Do you need to know how to prototype a website?</w:t>
-                      </w:r>
-                    </w:p>
-                    <w:p>
-                      <w:pPr>
-                        <w:rPr>
-                          <w:lang w:val="en-GB"/>
-                        </w:rPr>
-                      </w:pPr>
+                        <w:t>Is website prototyping needed?</w:t>
+                      </w:r>
                     </w:p>
                   </w:txbxContent>
                 </v:textbox>
@@ -3839,11 +4469,34 @@
                       <wps:txbx>
                         <w:txbxContent>
                           <w:p>
-                            <w:r>
-                              <w:t xml:space="preserve">No, you do not need to know how to prototype a website to get started in e-commerce. The ability to prototype the website before building gets underway will </w:t>
-                            </w:r>
-                            <w:r>
-                              <w:t>alloy the developer/designer to fix any mistakes they might make, or to create a better UX design since they know how everything will be laid out prior to starting. It is however, not a must have skill to possess.</w:t>
+                            <w:pPr>
+                              <w:rPr>
+                                <w:lang w:val="en-GB"/>
+                              </w:rPr>
+                            </w:pPr>
+                            <w:r>
+                              <w:rPr>
+                                <w:lang w:val="en-GB"/>
+                              </w:rPr>
+                              <w:t xml:space="preserve">The ability to design the entire flow of the website along side the buttons and interactive components of a website is a fundamental requirement in creating a seamless, well thought out website that allows for an optimised shopping experience that is targeted towards a website’s consumer. </w:t>
+                            </w:r>
+                            <w:r>
+                              <w:rPr>
+                                <w:lang w:val="en-GB"/>
+                              </w:rPr>
+                              <w:t xml:space="preserve">Having a well-designed User Interface (UI) will increase a websites conversion </w:t>
+                            </w:r>
+                            <w:r>
+                              <w:rPr>
+                                <w:lang w:val="en-GB"/>
+                              </w:rPr>
+                              <w:t>rate</w:t>
+                            </w:r>
+                            <w:r>
+                              <w:rPr>
+                                <w:lang w:val="en-GB"/>
+                              </w:rPr>
+                              <w:t xml:space="preserve"> up to 200% (Lazar 2022).</w:t>
                             </w:r>
                           </w:p>
                         </w:txbxContent>
@@ -3869,16 +4522,34 @@
                 <v:textbox>
                   <w:txbxContent>
                     <w:p>
-                      <w:r>
-                        <w:t xml:space="preserve">No, you do not need to know how to prototype a website to get started in e-commerce. The ability to prototype the website before building gets underway will </w:t>
-                      </w:r>
-                      <w:proofErr w:type="spellStart"/>
-                      <w:r>
-                        <w:t>alloy</w:t>
-                      </w:r>
-                      <w:proofErr w:type="spellEnd"/>
-                      <w:r>
-                        <w:t xml:space="preserve"> the developer/designer to fix any mistakes they might make, or to create a better UX design since they know how everything will be laid out prior to starting. It is however, not a must have skill to possess.</w:t>
+                      <w:pPr>
+                        <w:rPr>
+                          <w:lang w:val="en-GB"/>
+                        </w:rPr>
+                      </w:pPr>
+                      <w:r>
+                        <w:rPr>
+                          <w:lang w:val="en-GB"/>
+                        </w:rPr>
+                        <w:t xml:space="preserve">The ability to design the entire flow of the website along side the buttons and interactive components of a website is a fundamental requirement in creating a seamless, well thought out website that allows for an optimised shopping experience that is targeted towards a website’s consumer. </w:t>
+                      </w:r>
+                      <w:r>
+                        <w:rPr>
+                          <w:lang w:val="en-GB"/>
+                        </w:rPr>
+                        <w:t xml:space="preserve">Having a well-designed User Interface (UI) will increase a websites conversion </w:t>
+                      </w:r>
+                      <w:r>
+                        <w:rPr>
+                          <w:lang w:val="en-GB"/>
+                        </w:rPr>
+                        <w:t>rate</w:t>
+                      </w:r>
+                      <w:r>
+                        <w:rPr>
+                          <w:lang w:val="en-GB"/>
+                        </w:rPr>
+                        <w:t xml:space="preserve"> up to 200% (Lazar 2022).</w:t>
                       </w:r>
                     </w:p>
                   </w:txbxContent>
@@ -3942,12 +4613,16 @@
                         <w:txbxContent>
                           <w:p>
                             <w:r>
-                              <w:t>Yes. Knowing GDPR regulations and rules while designing a website is important. If using a CMS that has built in user control, you still must be aware of what you can and can’t do in relation to someone’s data. Neglecting these rules and guidelines can’t result in unsatisfactory customer interactions or in extreme cases, legal action.</w:t>
-                            </w:r>
-                          </w:p>
-                          <w:p>
-                            <w:r>
-                              <w:t>If you are controlling the data yourself, then it is even more important to understand how long you can store the data and the level of security required.</w:t>
+                              <w:t xml:space="preserve">Yes. Knowing GDPR regulations and rules while </w:t>
+                            </w:r>
+                            <w:r>
+                              <w:t>developing</w:t>
+                            </w:r>
+                            <w:r>
+                              <w:t xml:space="preserve"> a website is important. Neglecting these rules and guidelines can result in unsatisfactory customer interactions or in extreme cases, legal action.</w:t>
+                            </w:r>
+                            <w:r>
+                              <w:t xml:space="preserve"> Understanding GDPR means knowing how to handle customer data, that data is being collected with knowledge and consent of the user and that their data is easily accessible and can be erased or sent to the user at their request. (Byrne 2018)</w:t>
                             </w:r>
                           </w:p>
                         </w:txbxContent>
@@ -3974,12 +4649,16 @@
                   <w:txbxContent>
                     <w:p>
                       <w:r>
-                        <w:t>Yes. Knowing GDPR regulations and rules while designing a website is important. If using a CMS that has built in user control, you still must be aware of what you can and can’t do in relation to someone’s data. Neglecting these rules and guidelines can’t result in unsatisfactory customer interactions or in extreme cases, legal action.</w:t>
-                      </w:r>
-                    </w:p>
-                    <w:p>
-                      <w:r>
-                        <w:t>If you are controlling the data yourself, then it is even more important to understand how long you can store the data and the level of security required.</w:t>
+                        <w:t xml:space="preserve">Yes. Knowing GDPR regulations and rules while </w:t>
+                      </w:r>
+                      <w:r>
+                        <w:t>developing</w:t>
+                      </w:r>
+                      <w:r>
+                        <w:t xml:space="preserve"> a website is important. Neglecting these rules and guidelines can result in unsatisfactory customer interactions or in extreme cases, legal action.</w:t>
+                      </w:r>
+                      <w:r>
+                        <w:t xml:space="preserve"> Understanding GDPR means knowing how to handle customer data, that data is being collected with knowledge and consent of the user and that their data is easily accessible and can be erased or sent to the user at their request. (Byrne 2018)</w:t>
                       </w:r>
                     </w:p>
                   </w:txbxContent>
@@ -4043,7 +4722,6 @@
                         <w:txbxContent>
                           <w:p>
                             <w:pPr>
-                              <w:pStyle w:val="NoSpacing"/>
                               <w:rPr>
                                 <w:lang w:val="en-GB"/>
                               </w:rPr>
@@ -4052,15 +4730,8 @@
                               <w:rPr>
                                 <w:lang w:val="en-GB"/>
                               </w:rPr>
-                              <w:t>Do you need to know GDPR laws?</w:t>
-                            </w:r>
-                          </w:p>
-                          <w:p>
-                            <w:pPr>
-                              <w:rPr>
-                                <w:lang w:val="en-GB"/>
-                              </w:rPr>
-                            </w:pPr>
+                              <w:t>Is GDPR knowledge a necessity?</w:t>
+                            </w:r>
                           </w:p>
                         </w:txbxContent>
                       </wps:txbx>
@@ -4086,7 +4757,6 @@
                   <w:txbxContent>
                     <w:p>
                       <w:pPr>
-                        <w:pStyle w:val="NoSpacing"/>
                         <w:rPr>
                           <w:lang w:val="en-GB"/>
                         </w:rPr>
@@ -4095,15 +4765,8 @@
                         <w:rPr>
                           <w:lang w:val="en-GB"/>
                         </w:rPr>
-                        <w:t>Do you need to know GDPR laws?</w:t>
-                      </w:r>
-                    </w:p>
-                    <w:p>
-                      <w:pPr>
-                        <w:rPr>
-                          <w:lang w:val="en-GB"/>
-                        </w:rPr>
-                      </w:pPr>
+                        <w:t>Is GDPR knowledge a necessity?</w:t>
+                      </w:r>
                     </w:p>
                   </w:txbxContent>
                 </v:textbox>
@@ -4164,8 +4827,28 @@
                       <wps:txbx>
                         <w:txbxContent>
                           <w:p>
-                            <w:r>
-                              <w:t xml:space="preserve">Adding tailored graphics to a website will increase the overall design of the website and will also keep the users more engaged but it is not a requirement. </w:t>
+                            <w:pPr>
+                              <w:rPr>
+                                <w:lang w:val="en-GB"/>
+                              </w:rPr>
+                            </w:pPr>
+                            <w:r>
+                              <w:rPr>
+                                <w:lang w:val="en-GB"/>
+                              </w:rPr>
+                              <w:t>Being able to display custom graphics on a website will create a unique website that is separated from other online websites. 54% of online users prefer a personal online experience (Lynkova</w:t>
+                            </w:r>
+                            <w:r>
+                              <w:rPr>
+                                <w:lang w:val="en-GB"/>
+                              </w:rPr>
+                              <w:t xml:space="preserve"> 2022</w:t>
+                            </w:r>
+                            <w:r>
+                              <w:rPr>
+                                <w:lang w:val="en-GB"/>
+                              </w:rPr>
+                              <w:t>), therefore being able to meet this expectation will separate a good website from a great website. This is a required skill for a website that is looking to stand apart from the hundreds of thousands of other websites that are on Google.</w:t>
                             </w:r>
                           </w:p>
                         </w:txbxContent>
@@ -4191,8 +4874,28 @@
                 <v:textbox>
                   <w:txbxContent>
                     <w:p>
-                      <w:r>
-                        <w:t xml:space="preserve">Adding tailored graphics to a website will increase the overall design of the website and will also keep the users more engaged but it is not a requirement. </w:t>
+                      <w:pPr>
+                        <w:rPr>
+                          <w:lang w:val="en-GB"/>
+                        </w:rPr>
+                      </w:pPr>
+                      <w:r>
+                        <w:rPr>
+                          <w:lang w:val="en-GB"/>
+                        </w:rPr>
+                        <w:t>Being able to display custom graphics on a website will create a unique website that is separated from other online websites. 54% of online users prefer a personal online experience (Lynkova</w:t>
+                      </w:r>
+                      <w:r>
+                        <w:rPr>
+                          <w:lang w:val="en-GB"/>
+                        </w:rPr>
+                        <w:t xml:space="preserve"> 2022</w:t>
+                      </w:r>
+                      <w:r>
+                        <w:rPr>
+                          <w:lang w:val="en-GB"/>
+                        </w:rPr>
+                        <w:t>), therefore being able to meet this expectation will separate a good website from a great website. This is a required skill for a website that is looking to stand apart from the hundreds of thousands of other websites that are on Google.</w:t>
                       </w:r>
                     </w:p>
                   </w:txbxContent>
@@ -4256,7 +4959,6 @@
                         <w:txbxContent>
                           <w:p>
                             <w:pPr>
-                              <w:pStyle w:val="NoSpacing"/>
                               <w:rPr>
                                 <w:lang w:val="en-GB"/>
                               </w:rPr>
@@ -4265,15 +4967,8 @@
                               <w:rPr>
                                 <w:lang w:val="en-GB"/>
                               </w:rPr>
-                              <w:t>Do you need to have graphical design skills?</w:t>
-                            </w:r>
-                          </w:p>
-                          <w:p>
-                            <w:pPr>
-                              <w:rPr>
-                                <w:lang w:val="en-GB"/>
-                              </w:rPr>
-                            </w:pPr>
+                              <w:t>Are graphical design skills required?</w:t>
+                            </w:r>
                           </w:p>
                         </w:txbxContent>
                       </wps:txbx>
@@ -4299,7 +4994,6 @@
                   <w:txbxContent>
                     <w:p>
                       <w:pPr>
-                        <w:pStyle w:val="NoSpacing"/>
                         <w:rPr>
                           <w:lang w:val="en-GB"/>
                         </w:rPr>
@@ -4308,15 +5002,8 @@
                         <w:rPr>
                           <w:lang w:val="en-GB"/>
                         </w:rPr>
-                        <w:t>Do you need to have graphical design skills?</w:t>
-                      </w:r>
-                    </w:p>
-                    <w:p>
-                      <w:pPr>
-                        <w:rPr>
-                          <w:lang w:val="en-GB"/>
-                        </w:rPr>
-                      </w:pPr>
+                        <w:t>Are graphical design skills required?</w:t>
+                      </w:r>
                     </w:p>
                   </w:txbxContent>
                 </v:textbox>
@@ -4633,16 +5320,16 @@
                           </w:p>
                           <w:p>
                             <w:r>
-                              <w:t xml:space="preserve">When it comes to hard skills, although they are not all required </w:t>
-                            </w:r>
-                            <w:r>
-                              <w:t>in order to initially setup the website, without them you will find that your website cannot hold up to larger brands and also the expectations that have come from the rise in online shopping due to Covid-</w:t>
-                            </w:r>
-                            <w:r>
-                              <w:t>19 and</w:t>
-                            </w:r>
-                            <w:r>
-                              <w:t xml:space="preserve"> can also incur possible legal issues if neglected. </w:t>
+                              <w:t>A web developer/designer must possess the skills to allow them to integrate custom content to</w:t>
+                            </w:r>
+                            <w:r>
+                              <w:t xml:space="preserve"> a website whether this be in the form of motion graphics, video’s or added functionality.</w:t>
+                            </w:r>
+                            <w:r>
+                              <w:t xml:space="preserve"> </w:t>
+                            </w:r>
+                            <w:r>
+                              <w:t>A developer/designer must also be aware of the legal requirements of gathering data on consumers and what the legal obligations of that entails.</w:t>
                             </w:r>
                           </w:p>
                         </w:txbxContent>
@@ -4686,21 +5373,16 @@
                     </w:p>
                     <w:p>
                       <w:r>
-                        <w:t xml:space="preserve">When it comes to hard skills, although they are not all required </w:t>
-                      </w:r>
-                      <w:proofErr w:type="gramStart"/>
-                      <w:r>
-                        <w:t>in order to</w:t>
-                      </w:r>
-                      <w:proofErr w:type="gramEnd"/>
-                      <w:r>
-                        <w:t xml:space="preserve"> initially setup the website, without them you will find that your website cannot hold up to larger brands and also the expectations that have come from the rise in online shopping due to Covid-</w:t>
-                      </w:r>
-                      <w:r>
-                        <w:t>19 and</w:t>
-                      </w:r>
-                      <w:r>
-                        <w:t xml:space="preserve"> can also incur possible legal issues if neglected. </w:t>
+                        <w:t>A web developer/designer must possess the skills to allow them to integrate custom content to</w:t>
+                      </w:r>
+                      <w:r>
+                        <w:t xml:space="preserve"> a website whether this be in the form of motion graphics, video’s or added functionality.</w:t>
+                      </w:r>
+                      <w:r>
+                        <w:t xml:space="preserve"> </w:t>
+                      </w:r>
+                      <w:r>
+                        <w:t>A developer/designer must also be aware of the legal requirements of gathering data on consumers and what the legal obligations of that entails.</w:t>
                       </w:r>
                     </w:p>
                   </w:txbxContent>
@@ -4779,7 +5461,6 @@
                         <w:txbxContent>
                           <w:p>
                             <w:pPr>
-                              <w:pStyle w:val="NoSpacing"/>
                               <w:rPr>
                                 <w:lang w:val="en-GB"/>
                               </w:rPr>
@@ -4788,15 +5469,8 @@
                               <w:rPr>
                                 <w:lang w:val="en-GB"/>
                               </w:rPr>
-                              <w:t>Do you need to have IT skills?</w:t>
-                            </w:r>
-                          </w:p>
-                          <w:p>
-                            <w:pPr>
-                              <w:rPr>
-                                <w:lang w:val="en-GB"/>
-                              </w:rPr>
-                            </w:pPr>
+                              <w:t>Are IT skills needed?</w:t>
+                            </w:r>
                           </w:p>
                         </w:txbxContent>
                       </wps:txbx>
@@ -4822,7 +5496,6 @@
                   <w:txbxContent>
                     <w:p>
                       <w:pPr>
-                        <w:pStyle w:val="NoSpacing"/>
                         <w:rPr>
                           <w:lang w:val="en-GB"/>
                         </w:rPr>
@@ -4831,15 +5504,8 @@
                         <w:rPr>
                           <w:lang w:val="en-GB"/>
                         </w:rPr>
-                        <w:t>Do you need to have IT skills?</w:t>
-                      </w:r>
-                    </w:p>
-                    <w:p>
-                      <w:pPr>
-                        <w:rPr>
-                          <w:lang w:val="en-GB"/>
-                        </w:rPr>
-                      </w:pPr>
+                        <w:t>Are IT skills needed?</w:t>
+                      </w:r>
                     </w:p>
                   </w:txbxContent>
                 </v:textbox>
@@ -4900,11 +5566,22 @@
                       <wps:txbx>
                         <w:txbxContent>
                           <w:p>
-                            <w:r>
-                              <w:t xml:space="preserve">Time management skills are important when running </w:t>
-                            </w:r>
-                            <w:r>
-                              <w:t>a e-commerce website. If you receive 30 new products each week in store and can only upload 25 of them each week, then you will build up a certain amount of stock that won’t display on the website. This skill is also required to meet project deadlines.</w:t>
+                            <w:pPr>
+                              <w:rPr>
+                                <w:lang w:val="en-GB"/>
+                              </w:rPr>
+                            </w:pPr>
+                            <w:r>
+                              <w:rPr>
+                                <w:lang w:val="en-GB"/>
+                              </w:rPr>
+                              <w:t>Yes, time management is a required skill needed to successfully develop an e-commerce website. 8% of developers say they struggle with time management, and this leads to an increase in website completion time. 60% of web developers say that it takes them 11-</w:t>
+                            </w:r>
+                            <w:r>
+                              <w:rPr>
+                                <w:lang w:val="en-GB"/>
+                              </w:rPr>
+                              <w:t>40 hours of work to complete a website while on good time management and 22% say that it takes them 41-61 hours, this is considering their time management skills are lacking. (Kohler 2020)</w:t>
                             </w:r>
                           </w:p>
                         </w:txbxContent>
@@ -4930,18 +5607,22 @@
                 <v:textbox>
                   <w:txbxContent>
                     <w:p>
-                      <w:r>
-                        <w:t xml:space="preserve">Time management skills are important when running </w:t>
-                      </w:r>
-                      <w:proofErr w:type="spellStart"/>
-                      <w:proofErr w:type="gramStart"/>
-                      <w:r>
-                        <w:t>a</w:t>
-                      </w:r>
-                      <w:proofErr w:type="spellEnd"/>
-                      <w:proofErr w:type="gramEnd"/>
-                      <w:r>
-                        <w:t xml:space="preserve"> e-commerce website. If you receive 30 new products each week in store and can only upload 25 of them each week, then you will build up a certain amount of stock that won’t display on the website. This skill is also required to meet project deadlines.</w:t>
+                      <w:pPr>
+                        <w:rPr>
+                          <w:lang w:val="en-GB"/>
+                        </w:rPr>
+                      </w:pPr>
+                      <w:r>
+                        <w:rPr>
+                          <w:lang w:val="en-GB"/>
+                        </w:rPr>
+                        <w:t>Yes, time management is a required skill needed to successfully develop an e-commerce website. 8% of developers say they struggle with time management, and this leads to an increase in website completion time. 60% of web developers say that it takes them 11-</w:t>
+                      </w:r>
+                      <w:r>
+                        <w:rPr>
+                          <w:lang w:val="en-GB"/>
+                        </w:rPr>
+                        <w:t>40 hours of work to complete a website while on good time management and 22% say that it takes them 41-61 hours, this is considering their time management skills are lacking. (Kohler 2020)</w:t>
                       </w:r>
                     </w:p>
                   </w:txbxContent>
@@ -5014,16 +5695,8 @@
                               <w:rPr>
                                 <w:lang w:val="en-GB"/>
                               </w:rPr>
-                              <w:t>Do you need to have time management?</w:t>
-                            </w:r>
-                          </w:p>
-                          <w:p>
-                            <w:pPr>
-                              <w:pStyle w:val="NoSpacing"/>
-                              <w:rPr>
-                                <w:lang w:val="en-GB"/>
-                              </w:rPr>
-                            </w:pPr>
+                              <w:t>Is time management a required skill?</w:t>
+                            </w:r>
                           </w:p>
                         </w:txbxContent>
                       </wps:txbx>
@@ -5058,16 +5731,8 @@
                         <w:rPr>
                           <w:lang w:val="en-GB"/>
                         </w:rPr>
-                        <w:t>Do you need to have time management?</w:t>
-                      </w:r>
-                    </w:p>
-                    <w:p>
-                      <w:pPr>
-                        <w:pStyle w:val="NoSpacing"/>
-                        <w:rPr>
-                          <w:lang w:val="en-GB"/>
-                        </w:rPr>
-                      </w:pPr>
+                        <w:t>Is time management a required skill?</w:t>
+                      </w:r>
                     </w:p>
                   </w:txbxContent>
                 </v:textbox>
@@ -5129,13 +5794,39 @@
                         <w:txbxContent>
                           <w:p>
                             <w:r>
-                              <w:t xml:space="preserve">To assume that you will never run into a technical issue when working with web design/web development would be negligent. A good understanding of IT is required to debug and fix any issues that may arise. A </w:t>
-                            </w:r>
-                            <w:r>
-                              <w:t>well-rounded</w:t>
-                            </w:r>
-                            <w:r>
-                              <w:t xml:space="preserve"> IT understanding isn’t required but you should have a firm understanding of the CMS you are using alongside any tools required. </w:t>
+                              <w:t xml:space="preserve">To assume a technical issue </w:t>
+                            </w:r>
+                            <w:r>
+                              <w:t xml:space="preserve">will never arise </w:t>
+                            </w:r>
+                            <w:r>
+                              <w:t xml:space="preserve">when </w:t>
+                            </w:r>
+                            <w:r>
+                              <w:t>working on a website</w:t>
+                            </w:r>
+                            <w:r>
+                              <w:t xml:space="preserve"> would be negligent. IT </w:t>
+                            </w:r>
+                            <w:r>
+                              <w:t>skills are required</w:t>
+                            </w:r>
+                            <w:r>
+                              <w:t xml:space="preserve"> to debug and fix any issues that may arise. </w:t>
+                            </w:r>
+                            <w:r>
+                              <w:t>Understanding everything from client to server-side issues are required to make sure that a website runs smoothly and can be updated and maintained in a professional manner.</w:t>
+                            </w:r>
+                            <w:r>
+                              <w:t xml:space="preserve"> Issues can range from being asset related, to server issues as well as human error such as incorrect code. The IT expertise required to fix these wide range of issues means that there must be significant experience in that role. </w:t>
+                            </w:r>
+                            <w:proofErr w:type="gramStart"/>
+                            <w:r>
+                              <w:t>(</w:t>
+                            </w:r>
+                            <w:proofErr w:type="gramEnd"/>
+                            <w:r>
+                              <w:t>Froehlich 2022)</w:t>
                             </w:r>
                           </w:p>
                         </w:txbxContent>
@@ -5162,13 +5853,39 @@
                   <w:txbxContent>
                     <w:p>
                       <w:r>
-                        <w:t xml:space="preserve">To assume that you will never run into a technical issue when working with web design/web development would be negligent. A good understanding of IT is required to debug and fix any issues that may arise. A </w:t>
-                      </w:r>
-                      <w:r>
-                        <w:t>well-rounded</w:t>
-                      </w:r>
-                      <w:r>
-                        <w:t xml:space="preserve"> IT understanding isn’t required but you should have a firm understanding of the CMS you are using alongside any tools required. </w:t>
+                        <w:t xml:space="preserve">To assume a technical issue </w:t>
+                      </w:r>
+                      <w:r>
+                        <w:t xml:space="preserve">will never arise </w:t>
+                      </w:r>
+                      <w:r>
+                        <w:t xml:space="preserve">when </w:t>
+                      </w:r>
+                      <w:r>
+                        <w:t>working on a website</w:t>
+                      </w:r>
+                      <w:r>
+                        <w:t xml:space="preserve"> would be negligent. IT </w:t>
+                      </w:r>
+                      <w:r>
+                        <w:t>skills are required</w:t>
+                      </w:r>
+                      <w:r>
+                        <w:t xml:space="preserve"> to debug and fix any issues that may arise. </w:t>
+                      </w:r>
+                      <w:r>
+                        <w:t>Understanding everything from client to server-side issues are required to make sure that a website runs smoothly and can be updated and maintained in a professional manner.</w:t>
+                      </w:r>
+                      <w:r>
+                        <w:t xml:space="preserve"> Issues can range from being asset related, to server issues as well as human error such as incorrect code. The IT expertise required to fix these wide range of issues means that there must be significant experience in that role. </w:t>
+                      </w:r>
+                      <w:proofErr w:type="gramStart"/>
+                      <w:r>
+                        <w:t>(</w:t>
+                      </w:r>
+                      <w:proofErr w:type="gramEnd"/>
+                      <w:r>
+                        <w:t>Froehlich 2022)</w:t>
                       </w:r>
                     </w:p>
                   </w:txbxContent>
@@ -5232,7 +5949,6 @@
                         <w:txbxContent>
                           <w:p>
                             <w:pPr>
-                              <w:pStyle w:val="NoSpacing"/>
                               <w:rPr>
                                 <w:lang w:val="en-GB"/>
                               </w:rPr>
@@ -5243,13 +5959,6 @@
                               </w:rPr>
                               <w:t>What soft skills are required to run an e-commerce website?</w:t>
                             </w:r>
-                          </w:p>
-                          <w:p>
-                            <w:pPr>
-                              <w:rPr>
-                                <w:lang w:val="en-GB"/>
-                              </w:rPr>
-                            </w:pPr>
                           </w:p>
                         </w:txbxContent>
                       </wps:txbx>
@@ -5275,7 +5984,6 @@
                   <w:txbxContent>
                     <w:p>
                       <w:pPr>
-                        <w:pStyle w:val="NoSpacing"/>
                         <w:rPr>
                           <w:lang w:val="en-GB"/>
                         </w:rPr>
@@ -5286,13 +5994,6 @@
                         </w:rPr>
                         <w:t>What soft skills are required to run an e-commerce website?</w:t>
                       </w:r>
-                    </w:p>
-                    <w:p>
-                      <w:pPr>
-                        <w:rPr>
-                          <w:lang w:val="en-GB"/>
-                        </w:rPr>
-                      </w:pPr>
                     </w:p>
                   </w:txbxContent>
                 </v:textbox>
@@ -5353,14 +6054,85 @@
                       <wps:txbx>
                         <w:txbxContent>
                           <w:p>
-                            <w:r>
-                              <w:t xml:space="preserve">To make sure that everything goes smooth, good time management, problem solving, organisation, and creative thinking skills are a </w:t>
-                            </w:r>
-                            <w:r>
-                              <w:t>necessity</w:t>
-                            </w:r>
-                            <w:r>
-                              <w:t>.</w:t>
+                            <w:pPr>
+                              <w:rPr>
+                                <w:lang w:val="en-GB"/>
+                              </w:rPr>
+                            </w:pPr>
+                            <w:r>
+                              <w:rPr>
+                                <w:lang w:val="en-GB"/>
+                              </w:rPr>
+                              <w:t xml:space="preserve">Self-awareness, open-mindedness, problem solving/critical thinking, time management, IT skills and adaptability are soft skills every web developer/designer must have </w:t>
+                            </w:r>
+                            <w:r>
+                              <w:rPr>
+                                <w:lang w:val="en-GB"/>
+                              </w:rPr>
+                              <w:t>to</w:t>
+                            </w:r>
+                            <w:r>
+                              <w:rPr>
+                                <w:lang w:val="en-GB"/>
+                              </w:rPr>
+                              <w:t xml:space="preserve"> design and develop a professional and bespoke e-commerce website.</w:t>
+                            </w:r>
+                            <w:r>
+                              <w:rPr>
+                                <w:lang w:val="en-GB"/>
+                              </w:rPr>
+                              <w:t xml:space="preserve"> (Meier 2014; </w:t>
+                            </w:r>
+                            <w:r>
+                              <w:rPr>
+                                <w:lang w:val="en-GB"/>
+                              </w:rPr>
+                              <w:t>Cipan 2019</w:t>
+                            </w:r>
+                            <w:r>
+                              <w:rPr>
+                                <w:lang w:val="en-GB"/>
+                              </w:rPr>
+                              <w:t>; Brewster 2022)</w:t>
+                            </w:r>
+                          </w:p>
+                          <w:p>
+                            <w:pPr>
+                              <w:rPr>
+                                <w:lang w:val="en-GB"/>
+                              </w:rPr>
+                            </w:pPr>
+                            <w:r>
+                              <w:rPr>
+                                <w:lang w:val="en-GB"/>
+                              </w:rPr>
+                              <w:t xml:space="preserve">These set of skills allow a designer/developer to correct self-imposed issues, be open to every evolving </w:t>
+                            </w:r>
+                            <w:r>
+                              <w:rPr>
+                                <w:lang w:val="en-GB"/>
+                              </w:rPr>
+                              <w:t>technology</w:t>
+                            </w:r>
+                            <w:r>
+                              <w:rPr>
+                                <w:lang w:val="en-GB"/>
+                              </w:rPr>
+                              <w:t xml:space="preserve">, overcome new issues, manage work </w:t>
+                            </w:r>
+                            <w:proofErr w:type="gramStart"/>
+                            <w:r>
+                              <w:rPr>
+                                <w:lang w:val="en-GB"/>
+                              </w:rPr>
+                              <w:t>time</w:t>
+                            </w:r>
+                            <w:proofErr w:type="gramEnd"/>
+                            <w:r>
+                              <w:rPr>
+                                <w:lang w:val="en-GB"/>
+                              </w:rPr>
+                              <w:t xml:space="preserve"> and fix or debug any issues that may arise.</w:t>
                             </w:r>
                           </w:p>
                         </w:txbxContent>
@@ -5386,14 +6158,85 @@
                 <v:textbox>
                   <w:txbxContent>
                     <w:p>
-                      <w:r>
-                        <w:t xml:space="preserve">To make sure that everything goes smooth, good time management, problem solving, organisation, and creative thinking skills are a </w:t>
-                      </w:r>
-                      <w:r>
-                        <w:t>necessity</w:t>
-                      </w:r>
-                      <w:r>
-                        <w:t>.</w:t>
+                      <w:pPr>
+                        <w:rPr>
+                          <w:lang w:val="en-GB"/>
+                        </w:rPr>
+                      </w:pPr>
+                      <w:r>
+                        <w:rPr>
+                          <w:lang w:val="en-GB"/>
+                        </w:rPr>
+                        <w:t xml:space="preserve">Self-awareness, open-mindedness, problem solving/critical thinking, time management, IT skills and adaptability are soft skills every web developer/designer must have </w:t>
+                      </w:r>
+                      <w:r>
+                        <w:rPr>
+                          <w:lang w:val="en-GB"/>
+                        </w:rPr>
+                        <w:t>to</w:t>
+                      </w:r>
+                      <w:r>
+                        <w:rPr>
+                          <w:lang w:val="en-GB"/>
+                        </w:rPr>
+                        <w:t xml:space="preserve"> design and develop a professional and bespoke e-commerce website.</w:t>
+                      </w:r>
+                      <w:r>
+                        <w:rPr>
+                          <w:lang w:val="en-GB"/>
+                        </w:rPr>
+                        <w:t xml:space="preserve"> (Meier 2014; </w:t>
+                      </w:r>
+                      <w:r>
+                        <w:rPr>
+                          <w:lang w:val="en-GB"/>
+                        </w:rPr>
+                        <w:t>Cipan 2019</w:t>
+                      </w:r>
+                      <w:r>
+                        <w:rPr>
+                          <w:lang w:val="en-GB"/>
+                        </w:rPr>
+                        <w:t>; Brewster 2022)</w:t>
+                      </w:r>
+                    </w:p>
+                    <w:p>
+                      <w:pPr>
+                        <w:rPr>
+                          <w:lang w:val="en-GB"/>
+                        </w:rPr>
+                      </w:pPr>
+                      <w:r>
+                        <w:rPr>
+                          <w:lang w:val="en-GB"/>
+                        </w:rPr>
+                        <w:t xml:space="preserve">These set of skills allow a designer/developer to correct self-imposed issues, be open to every evolving </w:t>
+                      </w:r>
+                      <w:r>
+                        <w:rPr>
+                          <w:lang w:val="en-GB"/>
+                        </w:rPr>
+                        <w:t>technology</w:t>
+                      </w:r>
+                      <w:r>
+                        <w:rPr>
+                          <w:lang w:val="en-GB"/>
+                        </w:rPr>
+                        <w:t xml:space="preserve">, overcome new issues, manage work </w:t>
+                      </w:r>
+                      <w:proofErr w:type="gramStart"/>
+                      <w:r>
+                        <w:rPr>
+                          <w:lang w:val="en-GB"/>
+                        </w:rPr>
+                        <w:t>time</w:t>
+                      </w:r>
+                      <w:proofErr w:type="gramEnd"/>
+                      <w:r>
+                        <w:rPr>
+                          <w:lang w:val="en-GB"/>
+                        </w:rPr>
+                        <w:t xml:space="preserve"> and fix or debug any issues that may arise.</w:t>
                       </w:r>
                     </w:p>
                   </w:txbxContent>
@@ -5983,13 +6826,10 @@
                           </w:p>
                           <w:p>
                             <w:r>
-                              <w:t xml:space="preserve">Having a good sense of what to expect from the task of running an e-commerce is important. This is where IT skills are important so that if anything goes wrong you have the knowledge on how to at least begin diagnosing the issue. Not having these soft skills is going to add an extra challenge to the already large task of running a </w:t>
-                            </w:r>
-                            <w:r>
-                              <w:t>large-scale</w:t>
-                            </w:r>
-                            <w:r>
-                              <w:t xml:space="preserve"> e-commerce website. </w:t>
+                              <w:t>It is important to understand that not all problems are related to code when it comes to an e-commerce website. Having the necessary soft skills to dissect and analyse issues as they arise is a vital part of running and managing a successful e-commerce website.</w:t>
+                            </w:r>
+                            <w:r>
+                              <w:t xml:space="preserve"> </w:t>
                             </w:r>
                           </w:p>
                         </w:txbxContent>
@@ -6033,13 +6873,10 @@
                     </w:p>
                     <w:p>
                       <w:r>
-                        <w:t xml:space="preserve">Having a good sense of what to expect from the task of running an e-commerce is important. This is where IT skills are important so that if anything goes wrong you have the knowledge on how to at least begin diagnosing the issue. Not having these soft skills is going to add an extra challenge to the already large task of running a </w:t>
-                      </w:r>
-                      <w:r>
-                        <w:t>large-scale</w:t>
-                      </w:r>
-                      <w:r>
-                        <w:t xml:space="preserve"> e-commerce website. </w:t>
+                        <w:t>It is important to understand that not all problems are related to code when it comes to an e-commerce website. Having the necessary soft skills to dissect and analyse issues as they arise is a vital part of running and managing a successful e-commerce website.</w:t>
+                      </w:r>
+                      <w:r>
+                        <w:t xml:space="preserve"> </w:t>
                       </w:r>
                     </w:p>
                   </w:txbxContent>
@@ -6239,28 +7076,34 @@
                       <wps:txbx>
                         <w:txbxContent>
                           <w:p>
-                            <w:r>
-                              <w:t xml:space="preserve">If creating from scratch, HTML, CSS, </w:t>
-                            </w:r>
-                            <w:r>
-                              <w:t>JavaScript,</w:t>
-                            </w:r>
-                            <w:r>
-                              <w:t xml:space="preserve"> and any framework such as Angular or React </w:t>
-                            </w:r>
-                            <w:r>
-                              <w:t>are capable of designing the front end of an e-commerce website. On the data side, you will need SQL to store products and customer data.</w:t>
-                            </w:r>
-                          </w:p>
-                          <w:p>
-                            <w:r>
-                              <w:t xml:space="preserve">If using a </w:t>
-                            </w:r>
-                            <w:r>
-                              <w:t>CMS,</w:t>
-                            </w:r>
-                            <w:r>
-                              <w:t xml:space="preserve"> then a good understanding of HTML and CSS is fine for the basics. JavaScript will allow for more advanced customisation.</w:t>
+                            <w:pPr>
+                              <w:rPr>
+                                <w:lang w:val="en-GB"/>
+                              </w:rPr>
+                            </w:pPr>
+                            <w:r>
+                              <w:rPr>
+                                <w:lang w:val="en-GB"/>
+                              </w:rPr>
+                              <w:t xml:space="preserve">When creating an e-commerce website, the foundations of the website will be constructed using HTML5 as a mark up language. For styling and design, CSS will be applied. For functionality, there are many different solutions. JavaScript is the most popular language as of 2022 </w:t>
+                            </w:r>
+                            <w:r>
+                              <w:rPr>
+                                <w:lang w:val="en-GB"/>
+                              </w:rPr>
+                              <w:t>(W3Techs 2022</w:t>
+                            </w:r>
+                            <w:r>
+                              <w:rPr>
+                                <w:lang w:val="en-GB"/>
+                              </w:rPr>
+                              <w:t>a) for</w:t>
+                            </w:r>
+                            <w:r>
+                              <w:rPr>
+                                <w:lang w:val="en-GB"/>
+                              </w:rPr>
+                              <w:t xml:space="preserve"> adding extra functionality and is light weight so it can be used both server side and client side. Frameworks such as Typescript, React, Angular or Bootstrap can also be applied to allow for additional features.</w:t>
                             </w:r>
                           </w:p>
                         </w:txbxContent>
@@ -6286,33 +7129,34 @@
                 <v:textbox>
                   <w:txbxContent>
                     <w:p>
-                      <w:r>
-                        <w:t xml:space="preserve">If creating from scratch, HTML, CSS, </w:t>
-                      </w:r>
-                      <w:r>
-                        <w:t>JavaScript,</w:t>
-                      </w:r>
-                      <w:r>
-                        <w:t xml:space="preserve"> and any framework such as Angular or React </w:t>
-                      </w:r>
-                      <w:proofErr w:type="gramStart"/>
-                      <w:r>
-                        <w:t>are capable of designing</w:t>
-                      </w:r>
-                      <w:proofErr w:type="gramEnd"/>
-                      <w:r>
-                        <w:t xml:space="preserve"> the front end of an e-commerce website. On the data side, you will need SQL to store products and customer data.</w:t>
-                      </w:r>
-                    </w:p>
-                    <w:p>
-                      <w:r>
-                        <w:t xml:space="preserve">If using a </w:t>
-                      </w:r>
-                      <w:r>
-                        <w:t>CMS,</w:t>
-                      </w:r>
-                      <w:r>
-                        <w:t xml:space="preserve"> then a good understanding of HTML and CSS is fine for the basics. JavaScript will allow for more advanced customisation.</w:t>
+                      <w:pPr>
+                        <w:rPr>
+                          <w:lang w:val="en-GB"/>
+                        </w:rPr>
+                      </w:pPr>
+                      <w:r>
+                        <w:rPr>
+                          <w:lang w:val="en-GB"/>
+                        </w:rPr>
+                        <w:t xml:space="preserve">When creating an e-commerce website, the foundations of the website will be constructed using HTML5 as a mark up language. For styling and design, CSS will be applied. For functionality, there are many different solutions. JavaScript is the most popular language as of 2022 </w:t>
+                      </w:r>
+                      <w:r>
+                        <w:rPr>
+                          <w:lang w:val="en-GB"/>
+                        </w:rPr>
+                        <w:t>(W3Techs 2022</w:t>
+                      </w:r>
+                      <w:r>
+                        <w:rPr>
+                          <w:lang w:val="en-GB"/>
+                        </w:rPr>
+                        <w:t>a) for</w:t>
+                      </w:r>
+                      <w:r>
+                        <w:rPr>
+                          <w:lang w:val="en-GB"/>
+                        </w:rPr>
+                        <w:t xml:space="preserve"> adding extra functionality and is light weight so it can be used both server side and client side. Frameworks such as Typescript, React, Angular or Bootstrap can also be applied to allow for additional features.</w:t>
                       </w:r>
                     </w:p>
                   </w:txbxContent>
@@ -6499,25 +7343,42 @@
                       <wps:txbx>
                         <w:txbxContent>
                           <w:p>
-                            <w:r>
-                              <w:t xml:space="preserve">If working with a custom </w:t>
-                            </w:r>
-                            <w:r>
-                              <w:t>website,</w:t>
-                            </w:r>
-                            <w:r>
-                              <w:t xml:space="preserve"> then adding a framework isn’t required but it will speed up the overall completion time.</w:t>
+                            <w:pPr>
+                              <w:rPr>
+                                <w:lang w:val="en-GB"/>
+                              </w:rPr>
+                            </w:pPr>
+                            <w:r>
+                              <w:rPr>
+                                <w:lang w:val="en-GB"/>
+                              </w:rPr>
+                              <w:t xml:space="preserve">No, external libraries such as Bootstrap or Angular simply allow for a faster turnover and added functionality and are not required to develop a website. </w:t>
                             </w:r>
                           </w:p>
                           <w:p>
-                            <w:r>
-                              <w:t xml:space="preserve">If using a </w:t>
-                            </w:r>
-                            <w:r>
-                              <w:t>CMS,</w:t>
-                            </w:r>
-                            <w:r>
-                              <w:t xml:space="preserve"> then you will find that most CMS use external libraries such as Bootstrap. A good understanding of Bootstrap will allow for a user to quickly make changes that can create a brand new, unique looking website. However, still not required but is advised.</w:t>
+                            <w:pPr>
+                              <w:rPr>
+                                <w:lang w:val="en-GB"/>
+                              </w:rPr>
+                            </w:pPr>
+                            <w:r>
+                              <w:rPr>
+                                <w:lang w:val="en-GB"/>
+                              </w:rPr>
+                              <w:t xml:space="preserve">This however can all be achieved using the base language which is JavaScript. </w:t>
+                            </w:r>
+                            <w:r>
+                              <w:rPr>
+                                <w:lang w:val="en-GB"/>
+                              </w:rPr>
+                              <w:br/>
+                            </w:r>
+                            <w:r>
+                              <w:rPr>
+                                <w:lang w:val="en-GB"/>
+                              </w:rPr>
+                              <w:br/>
+                              <w:t>These libraries are simply a build up of classes and code that has been developed to help speed up the design process.</w:t>
                             </w:r>
                           </w:p>
                         </w:txbxContent>
@@ -6543,25 +7404,42 @@
                 <v:textbox>
                   <w:txbxContent>
                     <w:p>
-                      <w:r>
-                        <w:t xml:space="preserve">If working with a custom </w:t>
-                      </w:r>
-                      <w:r>
-                        <w:t>website,</w:t>
-                      </w:r>
-                      <w:r>
-                        <w:t xml:space="preserve"> then adding a framework isn’t required but it will speed up the overall completion time.</w:t>
+                      <w:pPr>
+                        <w:rPr>
+                          <w:lang w:val="en-GB"/>
+                        </w:rPr>
+                      </w:pPr>
+                      <w:r>
+                        <w:rPr>
+                          <w:lang w:val="en-GB"/>
+                        </w:rPr>
+                        <w:t xml:space="preserve">No, external libraries such as Bootstrap or Angular simply allow for a faster turnover and added functionality and are not required to develop a website. </w:t>
                       </w:r>
                     </w:p>
                     <w:p>
-                      <w:r>
-                        <w:t xml:space="preserve">If using a </w:t>
-                      </w:r>
-                      <w:r>
-                        <w:t>CMS,</w:t>
-                      </w:r>
-                      <w:r>
-                        <w:t xml:space="preserve"> then you will find that most CMS use external libraries such as Bootstrap. A good understanding of Bootstrap will allow for a user to quickly make changes that can create a brand new, unique looking website. However, still not required but is advised.</w:t>
+                      <w:pPr>
+                        <w:rPr>
+                          <w:lang w:val="en-GB"/>
+                        </w:rPr>
+                      </w:pPr>
+                      <w:r>
+                        <w:rPr>
+                          <w:lang w:val="en-GB"/>
+                        </w:rPr>
+                        <w:t xml:space="preserve">This however can all be achieved using the base language which is JavaScript. </w:t>
+                      </w:r>
+                      <w:r>
+                        <w:rPr>
+                          <w:lang w:val="en-GB"/>
+                        </w:rPr>
+                        <w:br/>
+                      </w:r>
+                      <w:r>
+                        <w:rPr>
+                          <w:lang w:val="en-GB"/>
+                        </w:rPr>
+                        <w:br/>
+                        <w:t>These libraries are simply a build up of classes and code that has been developed to help speed up the design process.</w:t>
                       </w:r>
                     </w:p>
                   </w:txbxContent>
@@ -6634,19 +7512,19 @@
                               <w:rPr>
                                 <w:lang w:val="en-GB"/>
                               </w:rPr>
-                              <w:t>If the pre-made website is being hosted by another platform, do you</w:t>
-                            </w:r>
-                            <w:r>
-                              <w:rPr>
-                                <w:lang w:val="en-GB"/>
-                              </w:rPr>
-                              <w:t xml:space="preserve"> need to</w:t>
-                            </w:r>
-                            <w:r>
-                              <w:rPr>
-                                <w:lang w:val="en-GB"/>
-                              </w:rPr>
-                              <w:t xml:space="preserve"> understand their language and can you edit it?</w:t>
+                              <w:t xml:space="preserve">How many languages </w:t>
+                            </w:r>
+                            <w:r>
+                              <w:rPr>
+                                <w:lang w:val="en-GB"/>
+                              </w:rPr>
+                              <w:t>are needed to setup an e-commerce</w:t>
+                            </w:r>
+                            <w:r>
+                              <w:rPr>
+                                <w:lang w:val="en-GB"/>
+                              </w:rPr>
+                              <w:t xml:space="preserve"> website?</w:t>
                             </w:r>
                           </w:p>
                           <w:p>
@@ -6689,19 +7567,19 @@
                         <w:rPr>
                           <w:lang w:val="en-GB"/>
                         </w:rPr>
-                        <w:t>If the pre-made website is being hosted by another platform, do you</w:t>
-                      </w:r>
-                      <w:r>
-                        <w:rPr>
-                          <w:lang w:val="en-GB"/>
-                        </w:rPr>
-                        <w:t xml:space="preserve"> need to</w:t>
-                      </w:r>
-                      <w:r>
-                        <w:rPr>
-                          <w:lang w:val="en-GB"/>
-                        </w:rPr>
-                        <w:t xml:space="preserve"> understand their language and can you edit it?</w:t>
+                        <w:t xml:space="preserve">How many languages </w:t>
+                      </w:r>
+                      <w:r>
+                        <w:rPr>
+                          <w:lang w:val="en-GB"/>
+                        </w:rPr>
+                        <w:t>are needed to setup an e-commerce</w:t>
+                      </w:r>
+                      <w:r>
+                        <w:rPr>
+                          <w:lang w:val="en-GB"/>
+                        </w:rPr>
+                        <w:t xml:space="preserve"> website?</w:t>
                       </w:r>
                     </w:p>
                     <w:p>
@@ -6770,16 +7648,22 @@
                       <wps:txbx>
                         <w:txbxContent>
                           <w:p>
-                            <w:r>
-                              <w:t xml:space="preserve">If you are working on another platform or </w:t>
-                            </w:r>
-                            <w:r>
-                              <w:t>CMS then you won’t be required to understand their language. A majority of CMS systems allow their users to change primary and secondary colours, font, and what widgets are displayed on their website without coding. This in turn means that the user will have a selected amount of customisation.</w:t>
-                            </w:r>
-                          </w:p>
-                          <w:p>
-                            <w:r>
-                              <w:t>It is advised that you get to understand the code that is running your website in the background so that if anything does go wrong, you can fix it.</w:t>
+                            <w:pPr>
+                              <w:rPr>
+                                <w:lang w:val="en-GB"/>
+                              </w:rPr>
+                            </w:pPr>
+                            <w:r>
+                              <w:rPr>
+                                <w:lang w:val="en-GB"/>
+                              </w:rPr>
+                              <w:t>To setup a functional, custom, e-commerce website multiple languages are required. For website design CSS will be required, for website development HTML and JavaScript (JS) or any JS alternative is needed. For data storage and manipulation, a developer will need to know SQL so that they can store customer and product information on their database.</w:t>
+                            </w:r>
+                            <w:r>
+                              <w:rPr>
+                                <w:lang w:val="en-GB"/>
+                              </w:rPr>
+                              <w:t xml:space="preserve"> (Young 2022)</w:t>
                             </w:r>
                           </w:p>
                         </w:txbxContent>
@@ -6805,21 +7689,22 @@
                 <v:textbox>
                   <w:txbxContent>
                     <w:p>
-                      <w:r>
-                        <w:t xml:space="preserve">If you are working on another platform or </w:t>
-                      </w:r>
-                      <w:proofErr w:type="gramStart"/>
-                      <w:r>
-                        <w:t>CMS</w:t>
-                      </w:r>
-                      <w:proofErr w:type="gramEnd"/>
-                      <w:r>
-                        <w:t xml:space="preserve"> then you won’t be required to understand their language. A majority of CMS systems allow their users to change primary and secondary colours, font, and what widgets are displayed on their website without coding. This in turn means that the user will have a selected amount of customisation.</w:t>
-                      </w:r>
-                    </w:p>
-                    <w:p>
-                      <w:r>
-                        <w:t>It is advised that you get to understand the code that is running your website in the background so that if anything does go wrong, you can fix it.</w:t>
+                      <w:pPr>
+                        <w:rPr>
+                          <w:lang w:val="en-GB"/>
+                        </w:rPr>
+                      </w:pPr>
+                      <w:r>
+                        <w:rPr>
+                          <w:lang w:val="en-GB"/>
+                        </w:rPr>
+                        <w:t>To setup a functional, custom, e-commerce website multiple languages are required. For website design CSS will be required, for website development HTML and JavaScript (JS) or any JS alternative is needed. For data storage and manipulation, a developer will need to know SQL so that they can store customer and product information on their database.</w:t>
+                      </w:r>
+                      <w:r>
+                        <w:rPr>
+                          <w:lang w:val="en-GB"/>
+                        </w:rPr>
+                        <w:t xml:space="preserve"> (Young 2022)</w:t>
                       </w:r>
                     </w:p>
                   </w:txbxContent>
@@ -6883,52 +7768,68 @@
                         <w:txbxContent>
                           <w:p>
                             <w:r>
-                              <w:t xml:space="preserve">It is very difficult to learn multiple coding languages at the same time if you have not </w:t>
-                            </w:r>
-                            <w:r>
-                              <w:t>learnt</w:t>
-                            </w:r>
-                            <w:r>
-                              <w:t xml:space="preserve"> at least one before. When learning your first language it is advised to learn the core concepts first and then work on the syntax and methods that come with your selected language. It is discouraged by professionals to try and learn multiple languages at once as their syntax can vary.</w:t>
+                              <w:t xml:space="preserve">It is very difficult to learn multiple coding languages at the same time </w:t>
+                            </w:r>
+                            <w:r>
+                              <w:t>for any developer that has</w:t>
+                            </w:r>
+                            <w:r>
+                              <w:t xml:space="preserve"> not learnt at least one before. When learning </w:t>
+                            </w:r>
+                            <w:r>
+                              <w:t>a</w:t>
+                            </w:r>
+                            <w:r>
+                              <w:t xml:space="preserve"> </w:t>
+                            </w:r>
+                            <w:r>
+                              <w:t>language,</w:t>
+                            </w:r>
+                            <w:r>
+                              <w:t xml:space="preserve"> it is advised to learn the core concepts first and then work on the syntax and methods that come with </w:t>
+                            </w:r>
+                            <w:r>
+                              <w:t>the</w:t>
+                            </w:r>
+                            <w:r>
+                              <w:t xml:space="preserve"> selected language. It is discouraged by professionals to try and learn multiple languages at once as their syntax can vary.</w:t>
+                            </w:r>
+                            <w:r>
+                              <w:t xml:space="preserve"> </w:t>
+                            </w:r>
+                            <w:r>
+                              <w:rPr>
+                                <w:lang w:val="en-GB"/>
+                              </w:rPr>
+                              <w:fldChar w:fldCharType="begin"/>
+                            </w:r>
+                            <w:r>
+                              <w:rPr>
+                                <w:lang w:val="en-GB"/>
+                              </w:rPr>
+                              <w:instrText xml:space="preserve"> ADDIN ZOTERO_ITEM CSL_CITATION {"citationID":"ON2PDQJz","properties":{"formattedCitation":"(Darling 2022)","plainCitation":"(Darling 2022)","noteIndex":0},"citationItems":[{"id":8,"uris":["http://zotero.org/users/local/vNW40sLO/items/UDJXISM4"],"itemData":{"id":8,"type":"post-weblog","container-title":"Learning Multiple Coding Languages At Once &amp; Why It’s A Terrible Idea","language":"English","title":"Learning Multiple Coding Languages","title-short":"Learning Multiple Coding Languages At Once","URL":"https://thecodebytes.com/learning-multiple-coding-languages-at-once/#:~:text=After%20you%20learn%20your%20first,easier%20to%20learn%20other%20languages.","author":[{"family":"Darling","given":"Grant"}],"accessed":{"date-parts":[["2022",11,10]]},"issued":{"date-parts":[["2022",1,25]]}}}],"schema":"https://github.com/citation-style-language/schema/raw/master/csl-citation.json"} </w:instrText>
+                            </w:r>
+                            <w:r>
+                              <w:rPr>
+                                <w:lang w:val="en-GB"/>
+                              </w:rPr>
+                              <w:fldChar w:fldCharType="separate"/>
+                            </w:r>
+                            <w:r>
+                              <w:rPr>
+                                <w:rFonts w:ascii="Calibri" w:hAnsi="Calibri" w:cs="Calibri"/>
+                              </w:rPr>
+                              <w:t>(Darling 2022)</w:t>
+                            </w:r>
+                            <w:r>
+                              <w:rPr>
+                                <w:lang w:val="en-GB"/>
+                              </w:rPr>
+                              <w:fldChar w:fldCharType="end"/>
                             </w:r>
                           </w:p>
-                          <w:p>
-                            <w:pPr>
-                              <w:rPr>
-                                <w:lang w:val="en-GB"/>
-                              </w:rPr>
-                            </w:pPr>
-                            <w:r>
-                              <w:rPr>
-                                <w:lang w:val="en-GB"/>
-                              </w:rPr>
-                              <w:fldChar w:fldCharType="begin"/>
-                            </w:r>
-                            <w:r>
-                              <w:rPr>
-                                <w:lang w:val="en-GB"/>
-                              </w:rPr>
-                              <w:instrText xml:space="preserve"> ADDIN ZOTERO_ITEM CSL_CITATION {"citationID":"ON2PDQJz","properties":{"formattedCitation":"(Darling 2022)","plainCitation":"(Darling 2022)","noteIndex":0},"citationItems":[{"id":8,"uris":["http://zotero.org/users/local/vNW40sLO/items/UDJXISM4"],"itemData":{"id":8,"type":"post-weblog","container-title":"Learning Multiple Coding Languages At Once &amp; Why It’s A Terrible Idea","language":"English","title":"Learning Multiple Coding Languages","title-short":"Learning Multiple Coding Languages At Once","URL":"https://thecodebytes.com/learning-multiple-coding-languages-at-once/#:~:text=After%20you%20learn%20your%20first,easier%20to%20learn%20other%20languages.","author":[{"family":"Darling","given":"Grant"}],"accessed":{"date-parts":[["2022",11,10]]},"issued":{"date-parts":[["2022",1,25]]}}}],"schema":"https://github.com/citation-style-language/schema/raw/master/csl-citation.json"} </w:instrText>
-                            </w:r>
-                            <w:r>
-                              <w:rPr>
-                                <w:lang w:val="en-GB"/>
-                              </w:rPr>
-                              <w:fldChar w:fldCharType="separate"/>
-                            </w:r>
-                            <w:r>
-                              <w:rPr>
-                                <w:rFonts w:ascii="Calibri" w:hAnsi="Calibri" w:cs="Calibri"/>
-                              </w:rPr>
-                              <w:t>(Darling 2022)</w:t>
-                            </w:r>
-                            <w:r>
-                              <w:rPr>
-                                <w:lang w:val="en-GB"/>
-                              </w:rPr>
-                              <w:fldChar w:fldCharType="end"/>
-                            </w:r>
-                          </w:p>
+                          <w:p/>
+                          <w:p/>
                           <w:p/>
                           <w:p/>
                         </w:txbxContent>
@@ -6955,52 +7856,68 @@
                   <w:txbxContent>
                     <w:p>
                       <w:r>
-                        <w:t xml:space="preserve">It is very difficult to learn multiple coding languages at the same time if you have not </w:t>
-                      </w:r>
-                      <w:r>
-                        <w:t>learnt</w:t>
-                      </w:r>
-                      <w:r>
-                        <w:t xml:space="preserve"> at least one before. When learning your first language it is advised to learn the core concepts first and then work on the syntax and methods that come with your selected language. It is discouraged by professionals to try and learn multiple languages at once as their syntax can vary.</w:t>
+                        <w:t xml:space="preserve">It is very difficult to learn multiple coding languages at the same time </w:t>
+                      </w:r>
+                      <w:r>
+                        <w:t>for any developer that has</w:t>
+                      </w:r>
+                      <w:r>
+                        <w:t xml:space="preserve"> not learnt at least one before. When learning </w:t>
+                      </w:r>
+                      <w:r>
+                        <w:t>a</w:t>
+                      </w:r>
+                      <w:r>
+                        <w:t xml:space="preserve"> </w:t>
+                      </w:r>
+                      <w:r>
+                        <w:t>language,</w:t>
+                      </w:r>
+                      <w:r>
+                        <w:t xml:space="preserve"> it is advised to learn the core concepts first and then work on the syntax and methods that come with </w:t>
+                      </w:r>
+                      <w:r>
+                        <w:t>the</w:t>
+                      </w:r>
+                      <w:r>
+                        <w:t xml:space="preserve"> selected language. It is discouraged by professionals to try and learn multiple languages at once as their syntax can vary.</w:t>
+                      </w:r>
+                      <w:r>
+                        <w:t xml:space="preserve"> </w:t>
+                      </w:r>
+                      <w:r>
+                        <w:rPr>
+                          <w:lang w:val="en-GB"/>
+                        </w:rPr>
+                        <w:fldChar w:fldCharType="begin"/>
+                      </w:r>
+                      <w:r>
+                        <w:rPr>
+                          <w:lang w:val="en-GB"/>
+                        </w:rPr>
+                        <w:instrText xml:space="preserve"> ADDIN ZOTERO_ITEM CSL_CITATION {"citationID":"ON2PDQJz","properties":{"formattedCitation":"(Darling 2022)","plainCitation":"(Darling 2022)","noteIndex":0},"citationItems":[{"id":8,"uris":["http://zotero.org/users/local/vNW40sLO/items/UDJXISM4"],"itemData":{"id":8,"type":"post-weblog","container-title":"Learning Multiple Coding Languages At Once &amp; Why It’s A Terrible Idea","language":"English","title":"Learning Multiple Coding Languages","title-short":"Learning Multiple Coding Languages At Once","URL":"https://thecodebytes.com/learning-multiple-coding-languages-at-once/#:~:text=After%20you%20learn%20your%20first,easier%20to%20learn%20other%20languages.","author":[{"family":"Darling","given":"Grant"}],"accessed":{"date-parts":[["2022",11,10]]},"issued":{"date-parts":[["2022",1,25]]}}}],"schema":"https://github.com/citation-style-language/schema/raw/master/csl-citation.json"} </w:instrText>
+                      </w:r>
+                      <w:r>
+                        <w:rPr>
+                          <w:lang w:val="en-GB"/>
+                        </w:rPr>
+                        <w:fldChar w:fldCharType="separate"/>
+                      </w:r>
+                      <w:r>
+                        <w:rPr>
+                          <w:rFonts w:ascii="Calibri" w:hAnsi="Calibri" w:cs="Calibri"/>
+                        </w:rPr>
+                        <w:t>(Darling 2022)</w:t>
+                      </w:r>
+                      <w:r>
+                        <w:rPr>
+                          <w:lang w:val="en-GB"/>
+                        </w:rPr>
+                        <w:fldChar w:fldCharType="end"/>
                       </w:r>
                     </w:p>
-                    <w:p>
-                      <w:pPr>
-                        <w:rPr>
-                          <w:lang w:val="en-GB"/>
-                        </w:rPr>
-                      </w:pPr>
-                      <w:r>
-                        <w:rPr>
-                          <w:lang w:val="en-GB"/>
-                        </w:rPr>
-                        <w:fldChar w:fldCharType="begin"/>
-                      </w:r>
-                      <w:r>
-                        <w:rPr>
-                          <w:lang w:val="en-GB"/>
-                        </w:rPr>
-                        <w:instrText xml:space="preserve"> ADDIN ZOTERO_ITEM CSL_CITATION {"citationID":"ON2PDQJz","properties":{"formattedCitation":"(Darling 2022)","plainCitation":"(Darling 2022)","noteIndex":0},"citationItems":[{"id":8,"uris":["http://zotero.org/users/local/vNW40sLO/items/UDJXISM4"],"itemData":{"id":8,"type":"post-weblog","container-title":"Learning Multiple Coding Languages At Once &amp; Why It’s A Terrible Idea","language":"English","title":"Learning Multiple Coding Languages","title-short":"Learning Multiple Coding Languages At Once","URL":"https://thecodebytes.com/learning-multiple-coding-languages-at-once/#:~:text=After%20you%20learn%20your%20first,easier%20to%20learn%20other%20languages.","author":[{"family":"Darling","given":"Grant"}],"accessed":{"date-parts":[["2022",11,10]]},"issued":{"date-parts":[["2022",1,25]]}}}],"schema":"https://github.com/citation-style-language/schema/raw/master/csl-citation.json"} </w:instrText>
-                      </w:r>
-                      <w:r>
-                        <w:rPr>
-                          <w:lang w:val="en-GB"/>
-                        </w:rPr>
-                        <w:fldChar w:fldCharType="separate"/>
-                      </w:r>
-                      <w:r>
-                        <w:rPr>
-                          <w:rFonts w:ascii="Calibri" w:hAnsi="Calibri" w:cs="Calibri"/>
-                        </w:rPr>
-                        <w:t>(Darling 2022)</w:t>
-                      </w:r>
-                      <w:r>
-                        <w:rPr>
-                          <w:lang w:val="en-GB"/>
-                        </w:rPr>
-                        <w:fldChar w:fldCharType="end"/>
-                      </w:r>
-                    </w:p>
+                    <w:p/>
+                    <w:p/>
                     <w:p/>
                     <w:p/>
                   </w:txbxContent>
@@ -7185,25 +8102,16 @@
                       <wps:txbx>
                         <w:txbxContent>
                           <w:p>
-                            <w:r>
-                              <w:t>You should know at least one language. The most important language when trying to create a bespoke website is CSS. This one language is used on nearly every website created. If you understand CSS then regardless of the style of the default website or theme that your CMS platform has, then you will be able to make changes to it.</w:t>
-                            </w:r>
-                          </w:p>
-                          <w:p>
-                            <w:r>
-                              <w:t xml:space="preserve">If creating a bespoke website by </w:t>
-                            </w:r>
-                            <w:r>
-                              <w:t>yourself,</w:t>
-                            </w:r>
-                            <w:r>
-                              <w:t xml:space="preserve"> then you will need a professional understanding of at least 3 languages</w:t>
-                            </w:r>
-                            <w:r>
-                              <w:t xml:space="preserve"> consisting of HTML, </w:t>
-                            </w:r>
-                            <w:r>
-                              <w:t>CSS and JavaScript.</w:t>
+                            <w:pPr>
+                              <w:rPr>
+                                <w:lang w:val="en-GB"/>
+                              </w:rPr>
+                            </w:pPr>
+                            <w:r>
+                              <w:rPr>
+                                <w:lang w:val="en-GB"/>
+                              </w:rPr>
+                              <w:t>Yes, a database is required when setting up an e-commerce website. A database is the location for which all user information will be stored alongside all other product information. Inside a database there will be multiple tables that will have different uses. For an e-commerce website, the most common database will have a table for users and a table for products. For scalability purposes, it is important to think about indexing and performance optimisation. There are many database solutions such as Amazon Web Services (AWS) or a self-hosted server such as MySQL. (Lim 2020)</w:t>
                             </w:r>
                           </w:p>
                         </w:txbxContent>
@@ -7229,30 +8137,16 @@
                 <v:textbox>
                   <w:txbxContent>
                     <w:p>
-                      <w:r>
-                        <w:t>You should know at least one language. The most important language when trying to create a bespoke website is CSS. This one language is used on nearly every website created. If you understand CSS then regardless of the style of the default website or theme that your CMS platform has, then you will be able to make changes to it.</w:t>
-                      </w:r>
-                    </w:p>
-                    <w:p>
-                      <w:r>
-                        <w:t xml:space="preserve">If creating a bespoke website by </w:t>
-                      </w:r>
-                      <w:r>
-                        <w:t>yourself,</w:t>
-                      </w:r>
-                      <w:r>
-                        <w:t xml:space="preserve"> then you will need a professional understanding of at least 3 languages</w:t>
-                      </w:r>
-                      <w:r>
-                        <w:t xml:space="preserve"> consisting of HTML, </w:t>
-                      </w:r>
-                      <w:proofErr w:type="gramStart"/>
-                      <w:r>
-                        <w:t>CSS</w:t>
-                      </w:r>
-                      <w:proofErr w:type="gramEnd"/>
-                      <w:r>
-                        <w:t xml:space="preserve"> and JavaScript.</w:t>
+                      <w:pPr>
+                        <w:rPr>
+                          <w:lang w:val="en-GB"/>
+                        </w:rPr>
+                      </w:pPr>
+                      <w:r>
+                        <w:rPr>
+                          <w:lang w:val="en-GB"/>
+                        </w:rPr>
+                        <w:t>Yes, a database is required when setting up an e-commerce website. A database is the location for which all user information will be stored alongside all other product information. Inside a database there will be multiple tables that will have different uses. For an e-commerce website, the most common database will have a table for users and a table for products. For scalability purposes, it is important to think about indexing and performance optimisation. There are many database solutions such as Amazon Web Services (AWS) or a self-hosted server such as MySQL. (Lim 2020)</w:t>
                       </w:r>
                     </w:p>
                   </w:txbxContent>
@@ -7316,17 +8210,10 @@
                         <w:txbxContent>
                           <w:p>
                             <w:pPr>
-                              <w:pStyle w:val="NoSpacing"/>
                               <w:rPr>
                                 <w:lang w:val="en-GB"/>
                               </w:rPr>
                             </w:pPr>
-                            <w:r>
-                              <w:rPr>
-                                <w:lang w:val="en-GB"/>
-                              </w:rPr>
-                              <w:t>How many languages should you know before starting up the website?</w:t>
-                            </w:r>
                           </w:p>
                           <w:p>
                             <w:pPr>
@@ -7334,6 +8221,12 @@
                                 <w:lang w:val="en-GB"/>
                               </w:rPr>
                             </w:pPr>
+                            <w:r>
+                              <w:rPr>
+                                <w:lang w:val="en-GB"/>
+                              </w:rPr>
+                              <w:t>Is a database needed when developing an e-commerce website?</w:t>
+                            </w:r>
                           </w:p>
                         </w:txbxContent>
                       </wps:txbx>
@@ -7359,17 +8252,10 @@
                   <w:txbxContent>
                     <w:p>
                       <w:pPr>
-                        <w:pStyle w:val="NoSpacing"/>
                         <w:rPr>
                           <w:lang w:val="en-GB"/>
                         </w:rPr>
                       </w:pPr>
-                      <w:r>
-                        <w:rPr>
-                          <w:lang w:val="en-GB"/>
-                        </w:rPr>
-                        <w:t>How many languages should you know before starting up the website?</w:t>
-                      </w:r>
                     </w:p>
                     <w:p>
                       <w:pPr>
@@ -7377,6 +8263,12 @@
                           <w:lang w:val="en-GB"/>
                         </w:rPr>
                       </w:pPr>
+                      <w:r>
+                        <w:rPr>
+                          <w:lang w:val="en-GB"/>
+                        </w:rPr>
+                        <w:t>Is a database needed when developing an e-commerce website?</w:t>
+                      </w:r>
                     </w:p>
                   </w:txbxContent>
                 </v:textbox>
@@ -7727,10 +8619,7 @@
                           </w:p>
                           <w:p>
                             <w:r>
-                              <w:t xml:space="preserve">There are both paid and free software packages out there that </w:t>
-                            </w:r>
-                            <w:r>
-                              <w:t xml:space="preserve">are capable of producing professional assets for an e-commerce website designer. Time and dedication are going to be the defining factors when it comes to the quality of the assets that are outputted. </w:t>
+                              <w:t xml:space="preserve">There are both paid and free software packages out there that are capable of producing professional assets for an e-commerce website designer. Time and dedication are going to be the defining factors when it comes to the quality of the assets that are outputted. </w:t>
                             </w:r>
                             <w:r>
                               <w:t>The user will need to be efficient with their time and not get caught up in the tools that all these software offer.</w:t>
@@ -7777,15 +8666,7 @@
                     </w:p>
                     <w:p>
                       <w:r>
-                        <w:t xml:space="preserve">There are both paid and free software packages out there that </w:t>
-                      </w:r>
-                      <w:proofErr w:type="gramStart"/>
-                      <w:r>
-                        <w:t>are capable of producing</w:t>
-                      </w:r>
-                      <w:proofErr w:type="gramEnd"/>
-                      <w:r>
-                        <w:t xml:space="preserve"> professional assets for an e-commerce website designer. Time and dedication are going to be the defining factors when it comes to the quality of the assets that are outputted. </w:t>
+                        <w:t xml:space="preserve">There are both paid and free software packages out there that are capable of producing professional assets for an e-commerce website designer. Time and dedication are going to be the defining factors when it comes to the quality of the assets that are outputted. </w:t>
                       </w:r>
                       <w:r>
                         <w:t>The user will need to be efficient with their time and not get caught up in the tools that all these software offer.</w:t>
@@ -8300,11 +9181,9 @@
                       <w:r>
                         <w:t xml:space="preserve">). Visual Studio Code (VSC) is very popular and free. It comes with a massive store that allows for plugins to be installed. An IDE makes finding mistakes easier as it will highlight the issues using </w:t>
                       </w:r>
-                      <w:proofErr w:type="spellStart"/>
                       <w:r>
                         <w:t>intellisense</w:t>
                       </w:r>
-                      <w:proofErr w:type="spellEnd"/>
                       <w:r>
                         <w:t>, which is a smart feature in most programming tools. VSC has support for HTML, CSS, JavaScript and many more.</w:t>
                       </w:r>
@@ -10387,10 +11266,7 @@
                               <w:t>design-oriented</w:t>
                             </w:r>
                             <w:r>
-                              <w:t xml:space="preserve"> degree myself in the past, and currently studying </w:t>
-                            </w:r>
-                            <w:r>
-                              <w:t>an computing degree I can say confidently that it will range from 3-4 years for any course that teaches their modules to a professional standard while attending full time and 4-5 for a part time course.</w:t>
+                              <w:t xml:space="preserve"> degree myself in the past, and currently studying an computing degree I can say confidently that it will range from 3-4 years for any course that teaches their modules to a professional standard while attending full time and 4-5 for a part time course.</w:t>
                             </w:r>
                           </w:p>
                         </w:txbxContent>
@@ -10423,15 +11299,7 @@
                         <w:t>design-oriented</w:t>
                       </w:r>
                       <w:r>
-                        <w:t xml:space="preserve"> degree myself in the past, and currently studying </w:t>
-                      </w:r>
-                      <w:proofErr w:type="gramStart"/>
-                      <w:r>
-                        <w:t>an</w:t>
-                      </w:r>
-                      <w:proofErr w:type="gramEnd"/>
-                      <w:r>
-                        <w:t xml:space="preserve"> computing degree I can say confidently that it will range from 3-4 years for any course that teaches their modules to a professional standard while attending full time and 4-5 for a part time course.</w:t>
+                        <w:t xml:space="preserve"> degree myself in the past, and currently studying an computing degree I can say confidently that it will range from 3-4 years for any course that teaches their modules to a professional standard while attending full time and 4-5 for a part time course.</w:t>
                       </w:r>
                     </w:p>
                   </w:txbxContent>

</xml_diff>